<commit_message>
Modification du Rapport Thomas
</commit_message>
<xml_diff>
--- a/Etudiants/Thomas/Rapport Projet/SFL5 Tâche etudiant 4.docx
+++ b/Etudiants/Thomas/Rapport Projet/SFL5 Tâche etudiant 4.docx
@@ -1364,7 +1364,13 @@
         <w:pStyle w:val="Sansinterligne"/>
       </w:pPr>
       <w:r>
-        <w:t>Référence : BDT 250</w:t>
+        <w:t xml:space="preserve">Référence : </w:t>
+      </w:r>
+      <w:r>
+        <w:rPr>
+          <w:color w:val="FF0000"/>
+        </w:rPr>
+        <w:t>BDT 250</w:t>
       </w:r>
     </w:p>
     <w:p>
@@ -1372,7 +1378,16 @@
         <w:pStyle w:val="Sansinterligne"/>
       </w:pPr>
       <w:r>
-        <w:t xml:space="preserve">Signal : Numérique </w:t>
+        <w:t xml:space="preserve">Signal : </w:t>
+      </w:r>
+      <w:r>
+        <w:rPr>
+          <w:color w:val="0070C0"/>
+        </w:rPr>
+        <w:t>Numérique</w:t>
+      </w:r>
+      <w:r>
+        <w:t xml:space="preserve"> </w:t>
       </w:r>
     </w:p>
     <w:p>
@@ -1380,7 +1395,13 @@
         <w:pStyle w:val="Sansinterligne"/>
       </w:pPr>
       <w:r>
-        <w:t>Voltage : 0-5V</w:t>
+        <w:t>Voltage : </w:t>
+      </w:r>
+      <w:r>
+        <w:rPr>
+          <w:color w:val="0070C0"/>
+        </w:rPr>
+        <w:t>0-5V</w:t>
       </w:r>
     </w:p>
     <w:p>
@@ -1452,14 +1473,22 @@
         </w:numPr>
         <w:rPr>
           <w:color w:val="FF0000"/>
-        </w:rPr>
-      </w:pPr>
-      <w:r>
+          <w:sz w:val="24"/>
+          <w:szCs w:val="24"/>
+        </w:rPr>
+      </w:pPr>
+      <w:r>
+        <w:rPr>
+          <w:sz w:val="24"/>
+          <w:szCs w:val="24"/>
+        </w:rPr>
         <w:t xml:space="preserve">Rôle : </w:t>
       </w:r>
       <w:r>
         <w:rPr>
-          <w:color w:val="70AD47" w:themeColor="accent6"/>
+          <w:color w:val="FF0000"/>
+          <w:sz w:val="24"/>
+          <w:szCs w:val="24"/>
         </w:rPr>
         <w:t>Activer/désactiver une gâche électrique via un relais.</w:t>
       </w:r>
@@ -1471,33 +1500,25 @@
           <w:ilvl w:val="1"/>
           <w:numId w:val="7"/>
         </w:numPr>
-      </w:pPr>
-      <w:r>
+        <w:rPr>
+          <w:sz w:val="24"/>
+          <w:szCs w:val="24"/>
+        </w:rPr>
+      </w:pPr>
+      <w:r>
+        <w:rPr>
+          <w:sz w:val="24"/>
+          <w:szCs w:val="24"/>
+        </w:rPr>
         <w:t xml:space="preserve">Condition : </w:t>
       </w:r>
       <w:r>
         <w:rPr>
           <w:color w:val="FF0000"/>
-        </w:rPr>
-        <w:t xml:space="preserve">Si E1 </w:t>
-      </w:r>
-      <w:r>
-        <w:rPr>
-          <w:color w:val="FF0000"/>
-        </w:rPr>
-        <w:t>es</w:t>
-      </w:r>
-      <w:r>
-        <w:rPr>
-          <w:color w:val="FF0000"/>
-        </w:rPr>
-        <w:t>t à 1 alors activer la sortie, sinon, désactiver</w:t>
-      </w:r>
-      <w:r>
-        <w:rPr>
-          <w:color w:val="FF0000"/>
-        </w:rPr>
-        <w:t xml:space="preserve"> la sortie.</w:t>
+          <w:sz w:val="24"/>
+          <w:szCs w:val="24"/>
+        </w:rPr>
+        <w:t>Si E1 est à 1 alors activer la sortie, sinon, désactiver la sortie.</w:t>
       </w:r>
     </w:p>
     <w:p>
@@ -1509,20 +1530,22 @@
         </w:numPr>
         <w:rPr>
           <w:color w:val="70AD47" w:themeColor="accent6"/>
-        </w:rPr>
-      </w:pPr>
-      <w:r>
-        <w:t>V</w:t>
-      </w:r>
-      <w:r>
-        <w:t>oltage :</w:t>
-      </w:r>
-      <w:r>
-        <w:t xml:space="preserve"> </w:t>
-      </w:r>
-      <w:r>
-        <w:rPr>
-          <w:color w:val="70AD47" w:themeColor="accent6"/>
+          <w:sz w:val="24"/>
+          <w:szCs w:val="24"/>
+        </w:rPr>
+      </w:pPr>
+      <w:r>
+        <w:rPr>
+          <w:sz w:val="24"/>
+          <w:szCs w:val="24"/>
+        </w:rPr>
+        <w:t xml:space="preserve">Voltage : </w:t>
+      </w:r>
+      <w:r>
+        <w:rPr>
+          <w:color w:val="0070C0"/>
+          <w:sz w:val="24"/>
+          <w:szCs w:val="24"/>
         </w:rPr>
         <w:t>0-5V</w:t>
       </w:r>
@@ -1544,40 +1567,24 @@
         </w:numPr>
         <w:rPr>
           <w:color w:val="FF0000"/>
-        </w:rPr>
-      </w:pPr>
-      <w:r>
+          <w:sz w:val="24"/>
+          <w:szCs w:val="24"/>
+        </w:rPr>
+      </w:pPr>
+      <w:r>
+        <w:rPr>
+          <w:sz w:val="24"/>
+          <w:szCs w:val="24"/>
+        </w:rPr>
         <w:t xml:space="preserve">Rôle : </w:t>
       </w:r>
       <w:r>
         <w:rPr>
-          <w:color w:val="70AD47" w:themeColor="accent6"/>
-        </w:rPr>
-        <w:t>A</w:t>
-      </w:r>
-      <w:r>
-        <w:rPr>
-          <w:color w:val="70AD47" w:themeColor="accent6"/>
-        </w:rPr>
-        <w:t>ctiver/désactiver un</w:t>
-      </w:r>
-      <w:r>
-        <w:rPr>
-          <w:color w:val="70AD47" w:themeColor="accent6"/>
-        </w:rPr>
-        <w:t xml:space="preserve">e le moteur d’une fontaine (220 Volt) </w:t>
-      </w:r>
-      <w:r>
-        <w:rPr>
-          <w:color w:val="70AD47" w:themeColor="accent6"/>
-        </w:rPr>
-        <w:t>via un relais</w:t>
-      </w:r>
-      <w:r>
-        <w:rPr>
-          <w:color w:val="70AD47" w:themeColor="accent6"/>
-        </w:rPr>
-        <w:t>.</w:t>
+          <w:color w:val="FF0000"/>
+          <w:sz w:val="24"/>
+          <w:szCs w:val="24"/>
+        </w:rPr>
+        <w:t>Activer/désactiver une le moteur d’une fontaine (220 Volt) via un relais.</w:t>
       </w:r>
     </w:p>
     <w:p>
@@ -1587,33 +1594,25 @@
           <w:ilvl w:val="1"/>
           <w:numId w:val="6"/>
         </w:numPr>
-      </w:pPr>
-      <w:r>
+        <w:rPr>
+          <w:sz w:val="24"/>
+          <w:szCs w:val="24"/>
+        </w:rPr>
+      </w:pPr>
+      <w:r>
+        <w:rPr>
+          <w:sz w:val="24"/>
+          <w:szCs w:val="24"/>
+        </w:rPr>
         <w:t xml:space="preserve">Condition : </w:t>
       </w:r>
       <w:r>
         <w:rPr>
           <w:color w:val="FF0000"/>
-        </w:rPr>
-        <w:t xml:space="preserve">Si E1 </w:t>
-      </w:r>
-      <w:r>
-        <w:rPr>
-          <w:color w:val="FF0000"/>
-        </w:rPr>
-        <w:t>es</w:t>
-      </w:r>
-      <w:r>
-        <w:rPr>
-          <w:color w:val="FF0000"/>
-        </w:rPr>
-        <w:t>t à 1 alors activer la sortie, sinon, désactiver</w:t>
-      </w:r>
-      <w:r>
-        <w:rPr>
-          <w:color w:val="FF0000"/>
-        </w:rPr>
-        <w:t xml:space="preserve"> la sortie.</w:t>
+          <w:sz w:val="24"/>
+          <w:szCs w:val="24"/>
+        </w:rPr>
+        <w:t>Si E1 est à 1 alors activer la sortie, sinon, désactiver la sortie.</w:t>
       </w:r>
     </w:p>
     <w:p>
@@ -1625,20 +1624,22 @@
         </w:numPr>
         <w:rPr>
           <w:color w:val="70AD47" w:themeColor="accent6"/>
-        </w:rPr>
-      </w:pPr>
-      <w:r>
-        <w:t>V</w:t>
-      </w:r>
-      <w:r>
-        <w:t>oltage :</w:t>
-      </w:r>
-      <w:r>
-        <w:t xml:space="preserve"> </w:t>
-      </w:r>
-      <w:r>
-        <w:rPr>
-          <w:color w:val="70AD47" w:themeColor="accent6"/>
+          <w:sz w:val="24"/>
+          <w:szCs w:val="24"/>
+        </w:rPr>
+      </w:pPr>
+      <w:r>
+        <w:rPr>
+          <w:sz w:val="24"/>
+          <w:szCs w:val="24"/>
+        </w:rPr>
+        <w:t xml:space="preserve">Voltage : </w:t>
+      </w:r>
+      <w:r>
+        <w:rPr>
+          <w:color w:val="0070C0"/>
+          <w:sz w:val="24"/>
+          <w:szCs w:val="24"/>
         </w:rPr>
         <w:t>0-5V</w:t>
       </w:r>
@@ -1660,32 +1661,30 @@
         </w:numPr>
         <w:rPr>
           <w:color w:val="70AD47" w:themeColor="accent6"/>
-        </w:rPr>
-      </w:pPr>
-      <w:r>
+          <w:sz w:val="24"/>
+          <w:szCs w:val="24"/>
+        </w:rPr>
+      </w:pPr>
+      <w:r>
+        <w:rPr>
+          <w:sz w:val="24"/>
+          <w:szCs w:val="24"/>
+        </w:rPr>
         <w:t xml:space="preserve">Rôle : </w:t>
       </w:r>
       <w:r>
         <w:rPr>
           <w:color w:val="FF0000"/>
-        </w:rPr>
-        <w:t>E</w:t>
-      </w:r>
-      <w:r>
-        <w:rPr>
-          <w:color w:val="FF0000"/>
-        </w:rPr>
-        <w:t xml:space="preserve">ntrée </w:t>
-      </w:r>
-      <w:r>
-        <w:rPr>
-          <w:color w:val="FF0000"/>
-        </w:rPr>
-        <w:t>de la gestion des quatre éléments.</w:t>
+          <w:sz w:val="24"/>
+          <w:szCs w:val="24"/>
+        </w:rPr>
+        <w:t>Entrée de la gestion des quatre éléments.</w:t>
       </w:r>
       <w:r>
         <w:rPr>
           <w:color w:val="70AD47" w:themeColor="accent6"/>
+          <w:sz w:val="24"/>
+          <w:szCs w:val="24"/>
         </w:rPr>
         <w:t xml:space="preserve"> </w:t>
       </w:r>
@@ -1707,40 +1706,24 @@
         </w:numPr>
         <w:rPr>
           <w:color w:val="FF0000"/>
-        </w:rPr>
-      </w:pPr>
-      <w:r>
-        <w:t xml:space="preserve">Rôle : </w:t>
-      </w:r>
-      <w:r>
-        <w:rPr>
-          <w:color w:val="70AD47" w:themeColor="accent6"/>
-        </w:rPr>
-        <w:t>A</w:t>
-      </w:r>
-      <w:r>
-        <w:rPr>
-          <w:color w:val="70AD47" w:themeColor="accent6"/>
-        </w:rPr>
-        <w:t>ctiver/désactiver un</w:t>
-      </w:r>
-      <w:r>
-        <w:rPr>
-          <w:color w:val="70AD47" w:themeColor="accent6"/>
-        </w:rPr>
-        <w:t xml:space="preserve">e gâche électrique </w:t>
-      </w:r>
-      <w:r>
-        <w:rPr>
-          <w:color w:val="70AD47" w:themeColor="accent6"/>
-        </w:rPr>
-        <w:t>via un relais</w:t>
-      </w:r>
-      <w:r>
-        <w:rPr>
-          <w:color w:val="70AD47" w:themeColor="accent6"/>
-        </w:rPr>
-        <w:t xml:space="preserve"> pour purger l’eau.</w:t>
+          <w:sz w:val="24"/>
+          <w:szCs w:val="24"/>
+        </w:rPr>
+      </w:pPr>
+      <w:r>
+        <w:rPr>
+          <w:sz w:val="24"/>
+          <w:szCs w:val="24"/>
+        </w:rPr>
+        <w:t>Rôle </w:t>
+      </w:r>
+      <w:r>
+        <w:rPr>
+          <w:color w:val="FF0000"/>
+          <w:sz w:val="24"/>
+          <w:szCs w:val="24"/>
+        </w:rPr>
+        <w:t>: Activer/désactiver une gâche électrique via un relais pour purger l’eau.</w:t>
       </w:r>
     </w:p>
     <w:p>
@@ -1750,45 +1733,25 @@
           <w:ilvl w:val="1"/>
           <w:numId w:val="4"/>
         </w:numPr>
-      </w:pPr>
-      <w:r>
+        <w:rPr>
+          <w:sz w:val="24"/>
+          <w:szCs w:val="24"/>
+        </w:rPr>
+      </w:pPr>
+      <w:r>
+        <w:rPr>
+          <w:sz w:val="24"/>
+          <w:szCs w:val="24"/>
+        </w:rPr>
         <w:t xml:space="preserve">Condition : </w:t>
       </w:r>
       <w:r>
         <w:rPr>
           <w:color w:val="FF0000"/>
-        </w:rPr>
-        <w:t>Si E</w:t>
-      </w:r>
-      <w:r>
-        <w:rPr>
-          <w:color w:val="FF0000"/>
-        </w:rPr>
-        <w:t>2</w:t>
-      </w:r>
-      <w:r>
-        <w:rPr>
-          <w:color w:val="FF0000"/>
-        </w:rPr>
-        <w:t xml:space="preserve"> </w:t>
-      </w:r>
-      <w:r>
-        <w:rPr>
-          <w:color w:val="FF0000"/>
-        </w:rPr>
-        <w:t>es</w:t>
-      </w:r>
-      <w:r>
-        <w:rPr>
-          <w:color w:val="FF0000"/>
-        </w:rPr>
-        <w:t>t à 1 alors activer la sortie, sinon, désactiver</w:t>
-      </w:r>
-      <w:r>
-        <w:rPr>
-          <w:color w:val="FF0000"/>
-        </w:rPr>
-        <w:t xml:space="preserve"> la sortie.</w:t>
+          <w:sz w:val="24"/>
+          <w:szCs w:val="24"/>
+        </w:rPr>
+        <w:t>Si E2 est à 1 alors activer la sortie, sinon, désactiver la sortie.</w:t>
       </w:r>
     </w:p>
     <w:p>
@@ -1800,20 +1763,22 @@
         </w:numPr>
         <w:rPr>
           <w:color w:val="70AD47" w:themeColor="accent6"/>
-        </w:rPr>
-      </w:pPr>
-      <w:r>
-        <w:t>V</w:t>
-      </w:r>
-      <w:r>
-        <w:t>oltage :</w:t>
-      </w:r>
-      <w:r>
-        <w:t xml:space="preserve"> </w:t>
-      </w:r>
-      <w:r>
-        <w:rPr>
-          <w:color w:val="70AD47" w:themeColor="accent6"/>
+          <w:sz w:val="24"/>
+          <w:szCs w:val="24"/>
+        </w:rPr>
+      </w:pPr>
+      <w:r>
+        <w:rPr>
+          <w:sz w:val="24"/>
+          <w:szCs w:val="24"/>
+        </w:rPr>
+        <w:t xml:space="preserve">Voltage : </w:t>
+      </w:r>
+      <w:r>
+        <w:rPr>
+          <w:color w:val="0070C0"/>
+          <w:sz w:val="24"/>
+          <w:szCs w:val="24"/>
         </w:rPr>
         <w:t>0-5V</w:t>
       </w:r>
@@ -2049,13 +2014,792 @@
       <w:pPr>
         <w:rPr>
           <w:bCs/>
-        </w:rPr>
-      </w:pPr>
+          <w:u w:val="single"/>
+        </w:rPr>
+      </w:pPr>
+      <w:r>
+        <w:rPr>
+          <w:bCs/>
+          <w:u w:val="single"/>
+        </w:rPr>
+        <w:t xml:space="preserve">Les </w:t>
+      </w:r>
+      <w:r>
+        <w:rPr>
+          <w:bCs/>
+          <w:u w:val="single"/>
+        </w:rPr>
+        <w:t>entrées</w:t>
+      </w:r>
+      <w:r>
+        <w:rPr>
+          <w:bCs/>
+          <w:u w:val="single"/>
+        </w:rPr>
+        <w:t xml:space="preserve"> de l’Arduino :</w:t>
+      </w:r>
+    </w:p>
+    <w:p>
+      <w:pPr>
+        <w:rPr>
+          <w:bCs/>
+          <w:u w:val="single"/>
+        </w:rPr>
+      </w:pPr>
+    </w:p>
+    <w:p>
+      <w:pPr>
+        <w:pStyle w:val="Sansinterligne"/>
+      </w:pPr>
+      <w:r>
+        <w:t>Bouton poussoir</w:t>
+      </w:r>
+    </w:p>
+    <w:p>
+      <w:pPr>
+        <w:pStyle w:val="Paragraphedeliste"/>
+        <w:numPr>
+          <w:ilvl w:val="1"/>
+          <w:numId w:val="8"/>
+        </w:numPr>
+        <w:rPr>
+          <w:color w:val="0070C0"/>
+          <w:sz w:val="24"/>
+          <w:szCs w:val="24"/>
+        </w:rPr>
+      </w:pPr>
+      <w:r>
+        <w:rPr>
+          <w:sz w:val="24"/>
+          <w:szCs w:val="24"/>
+        </w:rPr>
+        <w:t>Type de capteur : </w:t>
+      </w:r>
+      <w:r>
+        <w:rPr>
+          <w:color w:val="FF0000"/>
+          <w:sz w:val="24"/>
+          <w:szCs w:val="24"/>
+        </w:rPr>
+        <w:t>B</w:t>
+      </w:r>
+      <w:r>
+        <w:rPr>
+          <w:color w:val="FF0000"/>
+          <w:sz w:val="24"/>
+          <w:szCs w:val="24"/>
+        </w:rPr>
+        <w:t>outon poussoir</w:t>
+      </w:r>
+    </w:p>
+    <w:p>
+      <w:pPr>
+        <w:pStyle w:val="Paragraphedeliste"/>
+        <w:numPr>
+          <w:ilvl w:val="1"/>
+          <w:numId w:val="8"/>
+        </w:numPr>
+        <w:rPr>
+          <w:sz w:val="24"/>
+          <w:szCs w:val="24"/>
+        </w:rPr>
+      </w:pPr>
+      <w:r>
+        <w:rPr>
+          <w:sz w:val="24"/>
+          <w:szCs w:val="24"/>
+        </w:rPr>
+        <w:t>R</w:t>
+      </w:r>
+      <w:r>
+        <w:rPr>
+          <w:sz w:val="24"/>
+          <w:szCs w:val="24"/>
+        </w:rPr>
+        <w:t>éférence : </w:t>
+      </w:r>
+      <w:r>
+        <w:rPr>
+          <w:bCs/>
+          <w:color w:val="FF0000"/>
+          <w:sz w:val="24"/>
+        </w:rPr>
+        <w:t>A-000000-01319</w:t>
+      </w:r>
+    </w:p>
+    <w:p>
+      <w:pPr>
+        <w:pStyle w:val="Paragraphedeliste"/>
+        <w:numPr>
+          <w:ilvl w:val="1"/>
+          <w:numId w:val="8"/>
+        </w:numPr>
+        <w:rPr>
+          <w:color w:val="0070C0"/>
+          <w:sz w:val="24"/>
+          <w:szCs w:val="24"/>
+        </w:rPr>
+      </w:pPr>
+      <w:r>
+        <w:rPr>
+          <w:sz w:val="24"/>
+          <w:szCs w:val="24"/>
+        </w:rPr>
+        <w:t>S</w:t>
+      </w:r>
+      <w:r>
+        <w:rPr>
+          <w:sz w:val="24"/>
+          <w:szCs w:val="24"/>
+        </w:rPr>
+        <w:t xml:space="preserve">ignal : </w:t>
+      </w:r>
+      <w:r>
+        <w:rPr>
+          <w:color w:val="0070C0"/>
+          <w:sz w:val="24"/>
+          <w:szCs w:val="24"/>
+        </w:rPr>
+        <w:t>N</w:t>
+      </w:r>
+      <w:r>
+        <w:rPr>
+          <w:color w:val="0070C0"/>
+          <w:sz w:val="24"/>
+          <w:szCs w:val="24"/>
+        </w:rPr>
+        <w:t>umérique </w:t>
+      </w:r>
+    </w:p>
+    <w:p>
+      <w:pPr>
+        <w:pStyle w:val="Paragraphedeliste"/>
+        <w:numPr>
+          <w:ilvl w:val="1"/>
+          <w:numId w:val="8"/>
+        </w:numPr>
+        <w:rPr>
+          <w:color w:val="FF0000"/>
+          <w:sz w:val="24"/>
+          <w:szCs w:val="24"/>
+        </w:rPr>
+      </w:pPr>
+      <w:r>
+        <w:rPr>
+          <w:sz w:val="24"/>
+          <w:szCs w:val="24"/>
+        </w:rPr>
+        <w:t>V</w:t>
+      </w:r>
+      <w:r>
+        <w:rPr>
+          <w:sz w:val="24"/>
+          <w:szCs w:val="24"/>
+        </w:rPr>
+        <w:t>oltage</w:t>
+      </w:r>
+      <w:r>
+        <w:rPr>
+          <w:sz w:val="24"/>
+          <w:szCs w:val="24"/>
+        </w:rPr>
+        <w:t xml:space="preserve"> </w:t>
+      </w:r>
+      <w:r>
+        <w:rPr>
+          <w:sz w:val="24"/>
+          <w:szCs w:val="24"/>
+        </w:rPr>
+        <w:t xml:space="preserve">: </w:t>
+      </w:r>
+      <w:r>
+        <w:rPr>
+          <w:color w:val="0070C0"/>
+          <w:sz w:val="24"/>
+          <w:szCs w:val="24"/>
+        </w:rPr>
+        <w:t xml:space="preserve">0-5V  </w:t>
+      </w:r>
+    </w:p>
+    <w:p>
+      <w:pPr>
+        <w:pStyle w:val="Sansinterligne"/>
+      </w:pPr>
+      <w:r>
+        <w:t>E_TERRE </w:t>
+      </w:r>
+    </w:p>
+    <w:p>
+      <w:pPr>
+        <w:pStyle w:val="Paragraphedeliste"/>
+        <w:numPr>
+          <w:ilvl w:val="1"/>
+          <w:numId w:val="9"/>
+        </w:numPr>
+        <w:rPr>
+          <w:color w:val="FF0000"/>
+          <w:sz w:val="24"/>
+          <w:szCs w:val="24"/>
+        </w:rPr>
+      </w:pPr>
+      <w:r>
+        <w:rPr>
+          <w:sz w:val="24"/>
+          <w:szCs w:val="24"/>
+        </w:rPr>
+        <w:t>S</w:t>
+      </w:r>
+      <w:r>
+        <w:rPr>
+          <w:sz w:val="24"/>
+          <w:szCs w:val="24"/>
+        </w:rPr>
+        <w:t xml:space="preserve">ignal : </w:t>
+      </w:r>
+      <w:r>
+        <w:rPr>
+          <w:color w:val="0070C0"/>
+          <w:sz w:val="24"/>
+          <w:szCs w:val="24"/>
+        </w:rPr>
+        <w:t>N</w:t>
+      </w:r>
+      <w:r>
+        <w:rPr>
+          <w:color w:val="0070C0"/>
+          <w:sz w:val="24"/>
+          <w:szCs w:val="24"/>
+        </w:rPr>
+        <w:t>umérique </w:t>
+      </w:r>
+    </w:p>
+    <w:p>
+      <w:pPr>
+        <w:pStyle w:val="Paragraphedeliste"/>
+        <w:numPr>
+          <w:ilvl w:val="1"/>
+          <w:numId w:val="9"/>
+        </w:numPr>
+        <w:rPr>
+          <w:sz w:val="24"/>
+          <w:szCs w:val="24"/>
+        </w:rPr>
+      </w:pPr>
+      <w:r>
+        <w:rPr>
+          <w:sz w:val="24"/>
+          <w:szCs w:val="24"/>
+        </w:rPr>
+        <w:t>V</w:t>
+      </w:r>
+      <w:r>
+        <w:rPr>
+          <w:sz w:val="24"/>
+          <w:szCs w:val="24"/>
+        </w:rPr>
+        <w:t>oltage : </w:t>
+      </w:r>
+      <w:r>
+        <w:rPr>
+          <w:color w:val="FF0000"/>
+          <w:sz w:val="24"/>
+          <w:szCs w:val="24"/>
+        </w:rPr>
+        <w:t xml:space="preserve"> </w:t>
+      </w:r>
+      <w:r>
+        <w:rPr>
+          <w:color w:val="0070C0"/>
+          <w:sz w:val="24"/>
+          <w:szCs w:val="24"/>
+        </w:rPr>
+        <w:t>0-5V</w:t>
+      </w:r>
+    </w:p>
+    <w:p>
+      <w:pPr>
+        <w:pStyle w:val="Sansinterligne"/>
+      </w:pPr>
+      <w:r>
+        <w:t>E_FEU </w:t>
+      </w:r>
+    </w:p>
+    <w:p>
+      <w:pPr>
+        <w:pStyle w:val="Paragraphedeliste"/>
+        <w:numPr>
+          <w:ilvl w:val="1"/>
+          <w:numId w:val="10"/>
+        </w:numPr>
+        <w:rPr>
+          <w:color w:val="FF0000"/>
+          <w:sz w:val="24"/>
+          <w:szCs w:val="24"/>
+        </w:rPr>
+      </w:pPr>
+      <w:r>
+        <w:rPr>
+          <w:sz w:val="24"/>
+          <w:szCs w:val="24"/>
+        </w:rPr>
+        <w:t>S</w:t>
+      </w:r>
+      <w:r>
+        <w:rPr>
+          <w:sz w:val="24"/>
+          <w:szCs w:val="24"/>
+        </w:rPr>
+        <w:t xml:space="preserve">ignal : </w:t>
+      </w:r>
+      <w:r>
+        <w:rPr>
+          <w:color w:val="0070C0"/>
+          <w:sz w:val="24"/>
+          <w:szCs w:val="24"/>
+        </w:rPr>
+        <w:t>N</w:t>
+      </w:r>
+      <w:r>
+        <w:rPr>
+          <w:color w:val="0070C0"/>
+          <w:sz w:val="24"/>
+          <w:szCs w:val="24"/>
+        </w:rPr>
+        <w:t>umérique</w:t>
+      </w:r>
+      <w:r>
+        <w:rPr>
+          <w:color w:val="70AD47" w:themeColor="accent6"/>
+          <w:sz w:val="24"/>
+          <w:szCs w:val="24"/>
+        </w:rPr>
+        <w:t> </w:t>
+      </w:r>
+    </w:p>
+    <w:p>
+      <w:pPr>
+        <w:pStyle w:val="Paragraphedeliste"/>
+        <w:numPr>
+          <w:ilvl w:val="1"/>
+          <w:numId w:val="10"/>
+        </w:numPr>
+        <w:rPr>
+          <w:sz w:val="24"/>
+          <w:szCs w:val="24"/>
+        </w:rPr>
+      </w:pPr>
+      <w:r>
+        <w:rPr>
+          <w:sz w:val="24"/>
+          <w:szCs w:val="24"/>
+        </w:rPr>
+        <w:t>V</w:t>
+      </w:r>
+      <w:r>
+        <w:rPr>
+          <w:sz w:val="24"/>
+          <w:szCs w:val="24"/>
+        </w:rPr>
+        <w:t>oltage : </w:t>
+      </w:r>
+      <w:r>
+        <w:rPr>
+          <w:color w:val="FF0000"/>
+          <w:sz w:val="24"/>
+          <w:szCs w:val="24"/>
+        </w:rPr>
+        <w:t xml:space="preserve"> </w:t>
+      </w:r>
+      <w:r>
+        <w:rPr>
+          <w:color w:val="0070C0"/>
+          <w:sz w:val="24"/>
+          <w:szCs w:val="24"/>
+        </w:rPr>
+        <w:t>0-5V</w:t>
+      </w:r>
+    </w:p>
+    <w:p>
+      <w:pPr>
+        <w:pStyle w:val="Sansinterligne"/>
+      </w:pPr>
+      <w:r>
+        <w:t>E_EAU</w:t>
+      </w:r>
+    </w:p>
+    <w:p>
+      <w:pPr>
+        <w:pStyle w:val="Paragraphedeliste"/>
+        <w:numPr>
+          <w:ilvl w:val="1"/>
+          <w:numId w:val="11"/>
+        </w:numPr>
+        <w:rPr>
+          <w:color w:val="FF0000"/>
+          <w:sz w:val="24"/>
+          <w:szCs w:val="24"/>
+        </w:rPr>
+      </w:pPr>
+      <w:r>
+        <w:rPr>
+          <w:sz w:val="24"/>
+          <w:szCs w:val="24"/>
+        </w:rPr>
+        <w:t>S</w:t>
+      </w:r>
+      <w:r>
+        <w:rPr>
+          <w:sz w:val="24"/>
+          <w:szCs w:val="24"/>
+        </w:rPr>
+        <w:t xml:space="preserve">ignal : </w:t>
+      </w:r>
+      <w:r>
+        <w:rPr>
+          <w:color w:val="0070C0"/>
+          <w:sz w:val="24"/>
+          <w:szCs w:val="24"/>
+        </w:rPr>
+        <w:t>N</w:t>
+      </w:r>
+      <w:r>
+        <w:rPr>
+          <w:color w:val="0070C0"/>
+          <w:sz w:val="24"/>
+          <w:szCs w:val="24"/>
+        </w:rPr>
+        <w:t>umérique</w:t>
+      </w:r>
+      <w:r>
+        <w:rPr>
+          <w:color w:val="70AD47" w:themeColor="accent6"/>
+          <w:sz w:val="24"/>
+          <w:szCs w:val="24"/>
+        </w:rPr>
+        <w:t> </w:t>
+      </w:r>
+    </w:p>
+    <w:p>
+      <w:pPr>
+        <w:pStyle w:val="Paragraphedeliste"/>
+        <w:numPr>
+          <w:ilvl w:val="1"/>
+          <w:numId w:val="11"/>
+        </w:numPr>
+        <w:rPr>
+          <w:sz w:val="24"/>
+          <w:szCs w:val="24"/>
+        </w:rPr>
+      </w:pPr>
+      <w:r>
+        <w:rPr>
+          <w:sz w:val="24"/>
+          <w:szCs w:val="24"/>
+        </w:rPr>
+        <w:t>V</w:t>
+      </w:r>
+      <w:r>
+        <w:rPr>
+          <w:sz w:val="24"/>
+          <w:szCs w:val="24"/>
+        </w:rPr>
+        <w:t>oltage : </w:t>
+      </w:r>
+      <w:r>
+        <w:rPr>
+          <w:color w:val="FF0000"/>
+          <w:sz w:val="24"/>
+          <w:szCs w:val="24"/>
+        </w:rPr>
+        <w:t xml:space="preserve"> </w:t>
+      </w:r>
+      <w:r>
+        <w:rPr>
+          <w:color w:val="0070C0"/>
+          <w:sz w:val="24"/>
+          <w:szCs w:val="24"/>
+        </w:rPr>
+        <w:t>0-5V</w:t>
+      </w:r>
+    </w:p>
+    <w:p>
+      <w:pPr>
+        <w:pStyle w:val="Sansinterligne"/>
+      </w:pPr>
+      <w:r>
+        <w:t>E_AIR </w:t>
+      </w:r>
+    </w:p>
+    <w:p>
+      <w:pPr>
+        <w:pStyle w:val="Paragraphedeliste"/>
+        <w:numPr>
+          <w:ilvl w:val="1"/>
+          <w:numId w:val="12"/>
+        </w:numPr>
+        <w:rPr>
+          <w:color w:val="FF0000"/>
+          <w:sz w:val="24"/>
+          <w:szCs w:val="24"/>
+        </w:rPr>
+      </w:pPr>
+      <w:r>
+        <w:rPr>
+          <w:sz w:val="24"/>
+          <w:szCs w:val="24"/>
+        </w:rPr>
+        <w:t>S</w:t>
+      </w:r>
+      <w:r>
+        <w:rPr>
+          <w:sz w:val="24"/>
+          <w:szCs w:val="24"/>
+        </w:rPr>
+        <w:t xml:space="preserve">ignal : </w:t>
+      </w:r>
+      <w:r>
+        <w:rPr>
+          <w:color w:val="0070C0"/>
+          <w:sz w:val="24"/>
+          <w:szCs w:val="24"/>
+        </w:rPr>
+        <w:t>N</w:t>
+      </w:r>
+      <w:r>
+        <w:rPr>
+          <w:color w:val="0070C0"/>
+          <w:sz w:val="24"/>
+          <w:szCs w:val="24"/>
+        </w:rPr>
+        <w:t>umérique</w:t>
+      </w:r>
+      <w:r>
+        <w:rPr>
+          <w:color w:val="70AD47" w:themeColor="accent6"/>
+          <w:sz w:val="24"/>
+          <w:szCs w:val="24"/>
+        </w:rPr>
+        <w:t> </w:t>
+      </w:r>
+    </w:p>
+    <w:p>
+      <w:pPr>
+        <w:pStyle w:val="Paragraphedeliste"/>
+        <w:numPr>
+          <w:ilvl w:val="1"/>
+          <w:numId w:val="12"/>
+        </w:numPr>
+        <w:rPr>
+          <w:color w:val="FF0000"/>
+          <w:sz w:val="24"/>
+          <w:szCs w:val="24"/>
+        </w:rPr>
+      </w:pPr>
+      <w:r>
+        <w:rPr>
+          <w:sz w:val="24"/>
+          <w:szCs w:val="24"/>
+        </w:rPr>
+        <w:t>V</w:t>
+      </w:r>
+      <w:r>
+        <w:rPr>
+          <w:sz w:val="24"/>
+          <w:szCs w:val="24"/>
+        </w:rPr>
+        <w:t>oltage : </w:t>
+      </w:r>
+      <w:r>
+        <w:rPr>
+          <w:color w:val="FF0000"/>
+          <w:sz w:val="24"/>
+          <w:szCs w:val="24"/>
+        </w:rPr>
+        <w:t xml:space="preserve"> </w:t>
+      </w:r>
+      <w:r>
+        <w:rPr>
+          <w:color w:val="0070C0"/>
+          <w:sz w:val="24"/>
+          <w:szCs w:val="24"/>
+        </w:rPr>
+        <w:t>0-5V</w:t>
+      </w:r>
+    </w:p>
+    <w:p>
+      <w:pPr>
+        <w:rPr>
+          <w:u w:val="single"/>
+        </w:rPr>
+      </w:pPr>
+    </w:p>
+    <w:p>
+      <w:pPr>
+        <w:rPr>
+          <w:u w:val="single"/>
+        </w:rPr>
+      </w:pPr>
+      <w:r>
+        <w:rPr>
+          <w:u w:val="single"/>
+        </w:rPr>
+        <w:t xml:space="preserve">Les sorties de l’Arduino : </w:t>
+      </w:r>
+    </w:p>
+    <w:p/>
+    <w:p>
+      <w:pPr>
+        <w:pStyle w:val="Sansinterligne"/>
+      </w:pPr>
+      <w:r>
+        <w:t>S1</w:t>
+      </w:r>
+      <w:r>
+        <w:t> </w:t>
+      </w:r>
+    </w:p>
+    <w:p>
+      <w:pPr>
+        <w:pStyle w:val="Paragraphedeliste"/>
+        <w:numPr>
+          <w:ilvl w:val="1"/>
+          <w:numId w:val="13"/>
+        </w:numPr>
+        <w:rPr>
+          <w:color w:val="FF0000"/>
+        </w:rPr>
+      </w:pPr>
+      <w:r>
+        <w:rPr>
+          <w:sz w:val="24"/>
+          <w:szCs w:val="24"/>
+        </w:rPr>
+        <w:t xml:space="preserve">Rôle : </w:t>
+      </w:r>
+      <w:r>
+        <w:rPr>
+          <w:color w:val="FF0000"/>
+          <w:sz w:val="24"/>
+          <w:szCs w:val="24"/>
+        </w:rPr>
+        <w:t>A</w:t>
+      </w:r>
+      <w:r>
+        <w:rPr>
+          <w:color w:val="FF0000"/>
+          <w:sz w:val="24"/>
+          <w:szCs w:val="24"/>
+        </w:rPr>
+        <w:t>ctiver/désactiver une électro aimant via un relais (sortie finale)</w:t>
+      </w:r>
+      <w:r>
+        <w:rPr>
+          <w:color w:val="FF0000"/>
+          <w:sz w:val="24"/>
+          <w:szCs w:val="24"/>
+        </w:rPr>
+        <w:t>.</w:t>
+      </w:r>
+    </w:p>
+    <w:p>
+      <w:pPr>
+        <w:pStyle w:val="Paragraphedeliste"/>
+        <w:numPr>
+          <w:ilvl w:val="1"/>
+          <w:numId w:val="14"/>
+        </w:numPr>
+      </w:pPr>
+      <w:r>
+        <w:rPr>
+          <w:sz w:val="24"/>
+          <w:szCs w:val="24"/>
+        </w:rPr>
+        <w:lastRenderedPageBreak/>
+        <w:t>Condition </w:t>
+      </w:r>
+      <w:r>
+        <w:rPr>
+          <w:color w:val="FF0000"/>
+          <w:sz w:val="24"/>
+          <w:szCs w:val="24"/>
+        </w:rPr>
+        <w:t>: Si les 4 entrées sont à 1 lorsque le joueur appuis sur le bouton poussoir alors activer la sortie, sinon, désactiver la sortie + LED Rouge</w:t>
+      </w:r>
+      <w:r>
+        <w:rPr>
+          <w:color w:val="FF0000"/>
+          <w:sz w:val="24"/>
+          <w:szCs w:val="24"/>
+        </w:rPr>
+        <w:t>.</w:t>
+      </w:r>
+    </w:p>
+    <w:p>
+      <w:pPr>
+        <w:pStyle w:val="Paragraphedeliste"/>
+        <w:numPr>
+          <w:ilvl w:val="1"/>
+          <w:numId w:val="15"/>
+        </w:numPr>
+        <w:rPr>
+          <w:color w:val="70AD47" w:themeColor="accent6"/>
+          <w:sz w:val="24"/>
+          <w:szCs w:val="24"/>
+        </w:rPr>
+      </w:pPr>
+      <w:r>
+        <w:rPr>
+          <w:sz w:val="24"/>
+          <w:szCs w:val="24"/>
+        </w:rPr>
+        <w:t>V</w:t>
+      </w:r>
+      <w:r>
+        <w:rPr>
+          <w:sz w:val="24"/>
+          <w:szCs w:val="24"/>
+        </w:rPr>
+        <w:t xml:space="preserve">oltage : </w:t>
+      </w:r>
+      <w:r>
+        <w:rPr>
+          <w:color w:val="0070C0"/>
+          <w:sz w:val="24"/>
+          <w:szCs w:val="24"/>
+        </w:rPr>
+        <w:t>0-5V</w:t>
+      </w:r>
+    </w:p>
+    <w:p>
+      <w:pPr>
+        <w:pStyle w:val="Titre2"/>
+      </w:pPr>
+      <w:r>
+        <w:t>Développement de l’application sur Raspberry</w:t>
+      </w:r>
+      <w:r>
+        <w:t> :</w:t>
+      </w:r>
     </w:p>
     <w:p>
       <w:bookmarkStart w:id="0" w:name="_GoBack"/>
       <w:bookmarkEnd w:id="0"/>
     </w:p>
+    <w:p>
+      <w:pPr>
+        <w:rPr>
+          <w:bCs/>
+        </w:rPr>
+      </w:pPr>
+    </w:p>
+    <w:p>
+      <w:pPr>
+        <w:rPr>
+          <w:bCs/>
+        </w:rPr>
+      </w:pPr>
+    </w:p>
+    <w:p/>
     <w:p/>
     <w:p>
       <w:pPr>
@@ -2138,14 +2882,27 @@
     <w:r>
       <w:t>/</w:t>
     </w:r>
-    <w:fldSimple w:instr=" NUMPAGES   \* MERGEFORMAT ">
-      <w:r>
-        <w:rPr>
-          <w:noProof/>
-        </w:rPr>
-        <w:t>2</w:t>
-      </w:r>
-    </w:fldSimple>
+    <w:r>
+      <w:fldChar w:fldCharType="begin"/>
+    </w:r>
+    <w:r>
+      <w:instrText xml:space="preserve"> NUMPAGES   \* MERGEFORMAT </w:instrText>
+    </w:r>
+    <w:r>
+      <w:fldChar w:fldCharType="separate"/>
+    </w:r>
+    <w:r>
+      <w:rPr>
+        <w:noProof/>
+      </w:rPr>
+      <w:t>2</w:t>
+    </w:r>
+    <w:r>
+      <w:rPr>
+        <w:noProof/>
+      </w:rPr>
+      <w:fldChar w:fldCharType="end"/>
+    </w:r>
   </w:p>
 </w:ftr>
 </file>
@@ -2207,6 +2964,236 @@
 <file path=word/numbering.xml><?xml version="1.0" encoding="utf-8"?>
 <w:numbering xmlns:wpc="http://schemas.microsoft.com/office/word/2010/wordprocessingCanvas" xmlns:cx="http://schemas.microsoft.com/office/drawing/2014/chartex" xmlns:cx1="http://schemas.microsoft.com/office/drawing/2015/9/8/chartex" xmlns:cx2="http://schemas.microsoft.com/office/drawing/2015/10/21/chartex" xmlns:cx3="http://schemas.microsoft.com/office/drawing/2016/5/9/chartex" xmlns:cx4="http://schemas.microsoft.com/office/drawing/2016/5/10/chartex" xmlns:cx5="http://schemas.microsoft.com/office/drawing/2016/5/11/chartex" xmlns:cx6="http://schemas.microsoft.com/office/drawing/2016/5/12/chartex" xmlns:cx7="http://schemas.microsoft.com/office/drawing/2016/5/13/chartex" xmlns:cx8="http://schemas.microsoft.com/office/drawing/2016/5/14/chartex" xmlns:mc="http://schemas.openxmlformats.org/markup-compatibility/2006" xmlns:aink="http://schemas.microsoft.com/office/drawing/2016/ink" xmlns:am3d="http://schemas.microsoft.com/office/drawing/2017/model3d" xmlns:o="urn:schemas-microsoft-com:office:office" xmlns:r="http://schemas.openxmlformats.org/officeDocument/2006/relationships" xmlns:m="http://schemas.openxmlformats.org/officeDocument/2006/math" xmlns:v="urn:schemas-microsoft-com:vml" xmlns:wp14="http://schemas.microsoft.com/office/word/2010/wordprocessingDrawing" xmlns:wp="http://schemas.openxmlformats.org/drawingml/2006/wordprocessingDrawing" xmlns:w10="urn:schemas-microsoft-com:office:word" xmlns:w="http://schemas.openxmlformats.org/wordprocessingml/2006/main" xmlns:w14="http://schemas.microsoft.com/office/word/2010/wordml" xmlns:w15="http://schemas.microsoft.com/office/word/2012/wordml" xmlns:w16cid="http://schemas.microsoft.com/office/word/2016/wordml/cid" xmlns:w16se="http://schemas.microsoft.com/office/word/2015/wordml/symex" xmlns:wpg="http://schemas.microsoft.com/office/word/2010/wordprocessingGroup" xmlns:wpi="http://schemas.microsoft.com/office/word/2010/wordprocessingInk" xmlns:wne="http://schemas.microsoft.com/office/word/2006/wordml" xmlns:wps="http://schemas.microsoft.com/office/word/2010/wordprocessingShape" mc:Ignorable="w14 w15 w16se w16cid wp14">
   <w:abstractNum w:abstractNumId="0" w15:restartNumberingAfterBreak="0">
+    <w:nsid w:val="02547414"/>
+    <w:multiLevelType w:val="hybridMultilevel"/>
+    <w:tmpl w:val="E64C6E10"/>
+    <w:lvl w:ilvl="0" w:tplc="040C0001">
+      <w:start w:val="1"/>
+      <w:numFmt w:val="bullet"/>
+      <w:lvlText w:val=""/>
+      <w:lvlJc w:val="left"/>
+      <w:pPr>
+        <w:ind w:left="720" w:hanging="360"/>
+      </w:pPr>
+      <w:rPr>
+        <w:rFonts w:ascii="Symbol" w:hAnsi="Symbol" w:hint="default"/>
+      </w:rPr>
+    </w:lvl>
+    <w:lvl w:ilvl="1" w:tplc="040C0001">
+      <w:start w:val="1"/>
+      <w:numFmt w:val="bullet"/>
+      <w:lvlText w:val=""/>
+      <w:lvlJc w:val="left"/>
+      <w:pPr>
+        <w:ind w:left="1920" w:hanging="360"/>
+      </w:pPr>
+      <w:rPr>
+        <w:rFonts w:ascii="Symbol" w:hAnsi="Symbol" w:hint="default"/>
+        <w:color w:val="auto"/>
+      </w:rPr>
+    </w:lvl>
+    <w:lvl w:ilvl="2" w:tplc="040C0003">
+      <w:start w:val="1"/>
+      <w:numFmt w:val="bullet"/>
+      <w:lvlText w:val="o"/>
+      <w:lvlJc w:val="left"/>
+      <w:pPr>
+        <w:ind w:left="2160" w:hanging="360"/>
+      </w:pPr>
+      <w:rPr>
+        <w:rFonts w:ascii="Courier New" w:hAnsi="Courier New" w:cs="Courier New" w:hint="default"/>
+      </w:rPr>
+    </w:lvl>
+    <w:lvl w:ilvl="3" w:tplc="040C0001" w:tentative="1">
+      <w:start w:val="1"/>
+      <w:numFmt w:val="bullet"/>
+      <w:lvlText w:val=""/>
+      <w:lvlJc w:val="left"/>
+      <w:pPr>
+        <w:ind w:left="2880" w:hanging="360"/>
+      </w:pPr>
+      <w:rPr>
+        <w:rFonts w:ascii="Symbol" w:hAnsi="Symbol" w:hint="default"/>
+      </w:rPr>
+    </w:lvl>
+    <w:lvl w:ilvl="4" w:tplc="040C0003" w:tentative="1">
+      <w:start w:val="1"/>
+      <w:numFmt w:val="bullet"/>
+      <w:lvlText w:val="o"/>
+      <w:lvlJc w:val="left"/>
+      <w:pPr>
+        <w:ind w:left="3600" w:hanging="360"/>
+      </w:pPr>
+      <w:rPr>
+        <w:rFonts w:ascii="Courier New" w:hAnsi="Courier New" w:cs="Courier New" w:hint="default"/>
+      </w:rPr>
+    </w:lvl>
+    <w:lvl w:ilvl="5" w:tplc="040C0005" w:tentative="1">
+      <w:start w:val="1"/>
+      <w:numFmt w:val="bullet"/>
+      <w:lvlText w:val=""/>
+      <w:lvlJc w:val="left"/>
+      <w:pPr>
+        <w:ind w:left="4320" w:hanging="360"/>
+      </w:pPr>
+      <w:rPr>
+        <w:rFonts w:ascii="Wingdings" w:hAnsi="Wingdings" w:hint="default"/>
+      </w:rPr>
+    </w:lvl>
+    <w:lvl w:ilvl="6" w:tplc="040C0001" w:tentative="1">
+      <w:start w:val="1"/>
+      <w:numFmt w:val="bullet"/>
+      <w:lvlText w:val=""/>
+      <w:lvlJc w:val="left"/>
+      <w:pPr>
+        <w:ind w:left="5040" w:hanging="360"/>
+      </w:pPr>
+      <w:rPr>
+        <w:rFonts w:ascii="Symbol" w:hAnsi="Symbol" w:hint="default"/>
+      </w:rPr>
+    </w:lvl>
+    <w:lvl w:ilvl="7" w:tplc="040C0003" w:tentative="1">
+      <w:start w:val="1"/>
+      <w:numFmt w:val="bullet"/>
+      <w:lvlText w:val="o"/>
+      <w:lvlJc w:val="left"/>
+      <w:pPr>
+        <w:ind w:left="5760" w:hanging="360"/>
+      </w:pPr>
+      <w:rPr>
+        <w:rFonts w:ascii="Courier New" w:hAnsi="Courier New" w:cs="Courier New" w:hint="default"/>
+      </w:rPr>
+    </w:lvl>
+    <w:lvl w:ilvl="8" w:tplc="040C0005" w:tentative="1">
+      <w:start w:val="1"/>
+      <w:numFmt w:val="bullet"/>
+      <w:lvlText w:val=""/>
+      <w:lvlJc w:val="left"/>
+      <w:pPr>
+        <w:ind w:left="6480" w:hanging="360"/>
+      </w:pPr>
+      <w:rPr>
+        <w:rFonts w:ascii="Wingdings" w:hAnsi="Wingdings" w:hint="default"/>
+      </w:rPr>
+    </w:lvl>
+  </w:abstractNum>
+  <w:abstractNum w:abstractNumId="1" w15:restartNumberingAfterBreak="0">
+    <w:nsid w:val="06BF012D"/>
+    <w:multiLevelType w:val="hybridMultilevel"/>
+    <w:tmpl w:val="41164224"/>
+    <w:lvl w:ilvl="0" w:tplc="040C0001">
+      <w:start w:val="1"/>
+      <w:numFmt w:val="bullet"/>
+      <w:lvlText w:val=""/>
+      <w:lvlJc w:val="left"/>
+      <w:pPr>
+        <w:ind w:left="720" w:hanging="360"/>
+      </w:pPr>
+      <w:rPr>
+        <w:rFonts w:ascii="Symbol" w:hAnsi="Symbol" w:hint="default"/>
+      </w:rPr>
+    </w:lvl>
+    <w:lvl w:ilvl="1" w:tplc="B3403D8E">
+      <w:start w:val="1"/>
+      <w:numFmt w:val="bullet"/>
+      <w:lvlText w:val=""/>
+      <w:lvlJc w:val="left"/>
+      <w:pPr>
+        <w:ind w:left="1920" w:hanging="360"/>
+      </w:pPr>
+      <w:rPr>
+        <w:rFonts w:ascii="Symbol" w:hAnsi="Symbol" w:hint="default"/>
+        <w:color w:val="auto"/>
+        <w:sz w:val="24"/>
+        <w:szCs w:val="24"/>
+      </w:rPr>
+    </w:lvl>
+    <w:lvl w:ilvl="2" w:tplc="040C0003">
+      <w:start w:val="1"/>
+      <w:numFmt w:val="bullet"/>
+      <w:lvlText w:val="o"/>
+      <w:lvlJc w:val="left"/>
+      <w:pPr>
+        <w:ind w:left="2160" w:hanging="360"/>
+      </w:pPr>
+      <w:rPr>
+        <w:rFonts w:ascii="Courier New" w:hAnsi="Courier New" w:cs="Courier New" w:hint="default"/>
+      </w:rPr>
+    </w:lvl>
+    <w:lvl w:ilvl="3" w:tplc="040C0001" w:tentative="1">
+      <w:start w:val="1"/>
+      <w:numFmt w:val="bullet"/>
+      <w:lvlText w:val=""/>
+      <w:lvlJc w:val="left"/>
+      <w:pPr>
+        <w:ind w:left="2880" w:hanging="360"/>
+      </w:pPr>
+      <w:rPr>
+        <w:rFonts w:ascii="Symbol" w:hAnsi="Symbol" w:hint="default"/>
+      </w:rPr>
+    </w:lvl>
+    <w:lvl w:ilvl="4" w:tplc="040C0003" w:tentative="1">
+      <w:start w:val="1"/>
+      <w:numFmt w:val="bullet"/>
+      <w:lvlText w:val="o"/>
+      <w:lvlJc w:val="left"/>
+      <w:pPr>
+        <w:ind w:left="3600" w:hanging="360"/>
+      </w:pPr>
+      <w:rPr>
+        <w:rFonts w:ascii="Courier New" w:hAnsi="Courier New" w:cs="Courier New" w:hint="default"/>
+      </w:rPr>
+    </w:lvl>
+    <w:lvl w:ilvl="5" w:tplc="040C0005" w:tentative="1">
+      <w:start w:val="1"/>
+      <w:numFmt w:val="bullet"/>
+      <w:lvlText w:val=""/>
+      <w:lvlJc w:val="left"/>
+      <w:pPr>
+        <w:ind w:left="4320" w:hanging="360"/>
+      </w:pPr>
+      <w:rPr>
+        <w:rFonts w:ascii="Wingdings" w:hAnsi="Wingdings" w:hint="default"/>
+      </w:rPr>
+    </w:lvl>
+    <w:lvl w:ilvl="6" w:tplc="040C0001" w:tentative="1">
+      <w:start w:val="1"/>
+      <w:numFmt w:val="bullet"/>
+      <w:lvlText w:val=""/>
+      <w:lvlJc w:val="left"/>
+      <w:pPr>
+        <w:ind w:left="5040" w:hanging="360"/>
+      </w:pPr>
+      <w:rPr>
+        <w:rFonts w:ascii="Symbol" w:hAnsi="Symbol" w:hint="default"/>
+      </w:rPr>
+    </w:lvl>
+    <w:lvl w:ilvl="7" w:tplc="040C0003" w:tentative="1">
+      <w:start w:val="1"/>
+      <w:numFmt w:val="bullet"/>
+      <w:lvlText w:val="o"/>
+      <w:lvlJc w:val="left"/>
+      <w:pPr>
+        <w:ind w:left="5760" w:hanging="360"/>
+      </w:pPr>
+      <w:rPr>
+        <w:rFonts w:ascii="Courier New" w:hAnsi="Courier New" w:cs="Courier New" w:hint="default"/>
+      </w:rPr>
+    </w:lvl>
+    <w:lvl w:ilvl="8" w:tplc="040C0005" w:tentative="1">
+      <w:start w:val="1"/>
+      <w:numFmt w:val="bullet"/>
+      <w:lvlText w:val=""/>
+      <w:lvlJc w:val="left"/>
+      <w:pPr>
+        <w:ind w:left="6480" w:hanging="360"/>
+      </w:pPr>
+      <w:rPr>
+        <w:rFonts w:ascii="Wingdings" w:hAnsi="Wingdings" w:hint="default"/>
+      </w:rPr>
+    </w:lvl>
+  </w:abstractNum>
+  <w:abstractNum w:abstractNumId="2" w15:restartNumberingAfterBreak="0">
     <w:nsid w:val="06CB3852"/>
     <w:multiLevelType w:val="hybridMultilevel"/>
     <w:tmpl w:val="DA4E7F58"/>
@@ -2320,7 +3307,7 @@
       </w:rPr>
     </w:lvl>
   </w:abstractNum>
-  <w:abstractNum w:abstractNumId="1" w15:restartNumberingAfterBreak="0">
+  <w:abstractNum w:abstractNumId="3" w15:restartNumberingAfterBreak="0">
     <w:nsid w:val="0AE76797"/>
     <w:multiLevelType w:val="hybridMultilevel"/>
     <w:tmpl w:val="82B00364"/>
@@ -2410,7 +3397,235 @@
       </w:pPr>
     </w:lvl>
   </w:abstractNum>
-  <w:abstractNum w:abstractNumId="2" w15:restartNumberingAfterBreak="0">
+  <w:abstractNum w:abstractNumId="4" w15:restartNumberingAfterBreak="0">
+    <w:nsid w:val="172760D7"/>
+    <w:multiLevelType w:val="hybridMultilevel"/>
+    <w:tmpl w:val="B6C8C81C"/>
+    <w:lvl w:ilvl="0" w:tplc="040C0001">
+      <w:start w:val="1"/>
+      <w:numFmt w:val="bullet"/>
+      <w:lvlText w:val=""/>
+      <w:lvlJc w:val="left"/>
+      <w:pPr>
+        <w:ind w:left="720" w:hanging="360"/>
+      </w:pPr>
+      <w:rPr>
+        <w:rFonts w:ascii="Symbol" w:hAnsi="Symbol" w:hint="default"/>
+      </w:rPr>
+    </w:lvl>
+    <w:lvl w:ilvl="1" w:tplc="040C0001">
+      <w:start w:val="1"/>
+      <w:numFmt w:val="bullet"/>
+      <w:lvlText w:val=""/>
+      <w:lvlJc w:val="left"/>
+      <w:pPr>
+        <w:ind w:left="1920" w:hanging="360"/>
+      </w:pPr>
+      <w:rPr>
+        <w:rFonts w:ascii="Symbol" w:hAnsi="Symbol" w:hint="default"/>
+        <w:color w:val="auto"/>
+      </w:rPr>
+    </w:lvl>
+    <w:lvl w:ilvl="2" w:tplc="040C0003">
+      <w:start w:val="1"/>
+      <w:numFmt w:val="bullet"/>
+      <w:lvlText w:val="o"/>
+      <w:lvlJc w:val="left"/>
+      <w:pPr>
+        <w:ind w:left="2160" w:hanging="360"/>
+      </w:pPr>
+      <w:rPr>
+        <w:rFonts w:ascii="Courier New" w:hAnsi="Courier New" w:cs="Courier New" w:hint="default"/>
+      </w:rPr>
+    </w:lvl>
+    <w:lvl w:ilvl="3" w:tplc="040C0001" w:tentative="1">
+      <w:start w:val="1"/>
+      <w:numFmt w:val="bullet"/>
+      <w:lvlText w:val=""/>
+      <w:lvlJc w:val="left"/>
+      <w:pPr>
+        <w:ind w:left="2880" w:hanging="360"/>
+      </w:pPr>
+      <w:rPr>
+        <w:rFonts w:ascii="Symbol" w:hAnsi="Symbol" w:hint="default"/>
+      </w:rPr>
+    </w:lvl>
+    <w:lvl w:ilvl="4" w:tplc="040C0003" w:tentative="1">
+      <w:start w:val="1"/>
+      <w:numFmt w:val="bullet"/>
+      <w:lvlText w:val="o"/>
+      <w:lvlJc w:val="left"/>
+      <w:pPr>
+        <w:ind w:left="3600" w:hanging="360"/>
+      </w:pPr>
+      <w:rPr>
+        <w:rFonts w:ascii="Courier New" w:hAnsi="Courier New" w:cs="Courier New" w:hint="default"/>
+      </w:rPr>
+    </w:lvl>
+    <w:lvl w:ilvl="5" w:tplc="040C0005" w:tentative="1">
+      <w:start w:val="1"/>
+      <w:numFmt w:val="bullet"/>
+      <w:lvlText w:val=""/>
+      <w:lvlJc w:val="left"/>
+      <w:pPr>
+        <w:ind w:left="4320" w:hanging="360"/>
+      </w:pPr>
+      <w:rPr>
+        <w:rFonts w:ascii="Wingdings" w:hAnsi="Wingdings" w:hint="default"/>
+      </w:rPr>
+    </w:lvl>
+    <w:lvl w:ilvl="6" w:tplc="040C0001" w:tentative="1">
+      <w:start w:val="1"/>
+      <w:numFmt w:val="bullet"/>
+      <w:lvlText w:val=""/>
+      <w:lvlJc w:val="left"/>
+      <w:pPr>
+        <w:ind w:left="5040" w:hanging="360"/>
+      </w:pPr>
+      <w:rPr>
+        <w:rFonts w:ascii="Symbol" w:hAnsi="Symbol" w:hint="default"/>
+      </w:rPr>
+    </w:lvl>
+    <w:lvl w:ilvl="7" w:tplc="040C0003" w:tentative="1">
+      <w:start w:val="1"/>
+      <w:numFmt w:val="bullet"/>
+      <w:lvlText w:val="o"/>
+      <w:lvlJc w:val="left"/>
+      <w:pPr>
+        <w:ind w:left="5760" w:hanging="360"/>
+      </w:pPr>
+      <w:rPr>
+        <w:rFonts w:ascii="Courier New" w:hAnsi="Courier New" w:cs="Courier New" w:hint="default"/>
+      </w:rPr>
+    </w:lvl>
+    <w:lvl w:ilvl="8" w:tplc="040C0005" w:tentative="1">
+      <w:start w:val="1"/>
+      <w:numFmt w:val="bullet"/>
+      <w:lvlText w:val=""/>
+      <w:lvlJc w:val="left"/>
+      <w:pPr>
+        <w:ind w:left="6480" w:hanging="360"/>
+      </w:pPr>
+      <w:rPr>
+        <w:rFonts w:ascii="Wingdings" w:hAnsi="Wingdings" w:hint="default"/>
+      </w:rPr>
+    </w:lvl>
+  </w:abstractNum>
+  <w:abstractNum w:abstractNumId="5" w15:restartNumberingAfterBreak="0">
+    <w:nsid w:val="21AC6D70"/>
+    <w:multiLevelType w:val="hybridMultilevel"/>
+    <w:tmpl w:val="4352EC54"/>
+    <w:lvl w:ilvl="0" w:tplc="040C0001">
+      <w:start w:val="1"/>
+      <w:numFmt w:val="bullet"/>
+      <w:lvlText w:val=""/>
+      <w:lvlJc w:val="left"/>
+      <w:pPr>
+        <w:ind w:left="720" w:hanging="360"/>
+      </w:pPr>
+      <w:rPr>
+        <w:rFonts w:ascii="Symbol" w:hAnsi="Symbol" w:hint="default"/>
+      </w:rPr>
+    </w:lvl>
+    <w:lvl w:ilvl="1" w:tplc="040C0001">
+      <w:start w:val="1"/>
+      <w:numFmt w:val="bullet"/>
+      <w:lvlText w:val=""/>
+      <w:lvlJc w:val="left"/>
+      <w:pPr>
+        <w:ind w:left="1920" w:hanging="360"/>
+      </w:pPr>
+      <w:rPr>
+        <w:rFonts w:ascii="Symbol" w:hAnsi="Symbol" w:hint="default"/>
+        <w:color w:val="auto"/>
+      </w:rPr>
+    </w:lvl>
+    <w:lvl w:ilvl="2" w:tplc="040C0003">
+      <w:start w:val="1"/>
+      <w:numFmt w:val="bullet"/>
+      <w:lvlText w:val="o"/>
+      <w:lvlJc w:val="left"/>
+      <w:pPr>
+        <w:ind w:left="2160" w:hanging="360"/>
+      </w:pPr>
+      <w:rPr>
+        <w:rFonts w:ascii="Courier New" w:hAnsi="Courier New" w:cs="Courier New" w:hint="default"/>
+      </w:rPr>
+    </w:lvl>
+    <w:lvl w:ilvl="3" w:tplc="040C0001" w:tentative="1">
+      <w:start w:val="1"/>
+      <w:numFmt w:val="bullet"/>
+      <w:lvlText w:val=""/>
+      <w:lvlJc w:val="left"/>
+      <w:pPr>
+        <w:ind w:left="2880" w:hanging="360"/>
+      </w:pPr>
+      <w:rPr>
+        <w:rFonts w:ascii="Symbol" w:hAnsi="Symbol" w:hint="default"/>
+      </w:rPr>
+    </w:lvl>
+    <w:lvl w:ilvl="4" w:tplc="040C0003" w:tentative="1">
+      <w:start w:val="1"/>
+      <w:numFmt w:val="bullet"/>
+      <w:lvlText w:val="o"/>
+      <w:lvlJc w:val="left"/>
+      <w:pPr>
+        <w:ind w:left="3600" w:hanging="360"/>
+      </w:pPr>
+      <w:rPr>
+        <w:rFonts w:ascii="Courier New" w:hAnsi="Courier New" w:cs="Courier New" w:hint="default"/>
+      </w:rPr>
+    </w:lvl>
+    <w:lvl w:ilvl="5" w:tplc="040C0005" w:tentative="1">
+      <w:start w:val="1"/>
+      <w:numFmt w:val="bullet"/>
+      <w:lvlText w:val=""/>
+      <w:lvlJc w:val="left"/>
+      <w:pPr>
+        <w:ind w:left="4320" w:hanging="360"/>
+      </w:pPr>
+      <w:rPr>
+        <w:rFonts w:ascii="Wingdings" w:hAnsi="Wingdings" w:hint="default"/>
+      </w:rPr>
+    </w:lvl>
+    <w:lvl w:ilvl="6" w:tplc="040C0001" w:tentative="1">
+      <w:start w:val="1"/>
+      <w:numFmt w:val="bullet"/>
+      <w:lvlText w:val=""/>
+      <w:lvlJc w:val="left"/>
+      <w:pPr>
+        <w:ind w:left="5040" w:hanging="360"/>
+      </w:pPr>
+      <w:rPr>
+        <w:rFonts w:ascii="Symbol" w:hAnsi="Symbol" w:hint="default"/>
+      </w:rPr>
+    </w:lvl>
+    <w:lvl w:ilvl="7" w:tplc="040C0003" w:tentative="1">
+      <w:start w:val="1"/>
+      <w:numFmt w:val="bullet"/>
+      <w:lvlText w:val="o"/>
+      <w:lvlJc w:val="left"/>
+      <w:pPr>
+        <w:ind w:left="5760" w:hanging="360"/>
+      </w:pPr>
+      <w:rPr>
+        <w:rFonts w:ascii="Courier New" w:hAnsi="Courier New" w:cs="Courier New" w:hint="default"/>
+      </w:rPr>
+    </w:lvl>
+    <w:lvl w:ilvl="8" w:tplc="040C0005" w:tentative="1">
+      <w:start w:val="1"/>
+      <w:numFmt w:val="bullet"/>
+      <w:lvlText w:val=""/>
+      <w:lvlJc w:val="left"/>
+      <w:pPr>
+        <w:ind w:left="6480" w:hanging="360"/>
+      </w:pPr>
+      <w:rPr>
+        <w:rFonts w:ascii="Wingdings" w:hAnsi="Wingdings" w:hint="default"/>
+      </w:rPr>
+    </w:lvl>
+  </w:abstractNum>
+  <w:abstractNum w:abstractNumId="6" w15:restartNumberingAfterBreak="0">
     <w:nsid w:val="28161178"/>
     <w:multiLevelType w:val="hybridMultilevel"/>
     <w:tmpl w:val="A3EE7920"/>
@@ -2524,7 +3739,7 @@
       </w:rPr>
     </w:lvl>
   </w:abstractNum>
-  <w:abstractNum w:abstractNumId="3" w15:restartNumberingAfterBreak="0">
+  <w:abstractNum w:abstractNumId="7" w15:restartNumberingAfterBreak="0">
     <w:nsid w:val="448A22A1"/>
     <w:multiLevelType w:val="hybridMultilevel"/>
     <w:tmpl w:val="5602DB5C"/>
@@ -2638,7 +3853,7 @@
       </w:rPr>
     </w:lvl>
   </w:abstractNum>
-  <w:abstractNum w:abstractNumId="4" w15:restartNumberingAfterBreak="0">
+  <w:abstractNum w:abstractNumId="8" w15:restartNumberingAfterBreak="0">
     <w:nsid w:val="4BC931FE"/>
     <w:multiLevelType w:val="hybridMultilevel"/>
     <w:tmpl w:val="3E385364"/>
@@ -2752,7 +3967,7 @@
       </w:rPr>
     </w:lvl>
   </w:abstractNum>
-  <w:abstractNum w:abstractNumId="5" w15:restartNumberingAfterBreak="0">
+  <w:abstractNum w:abstractNumId="9" w15:restartNumberingAfterBreak="0">
     <w:nsid w:val="50E532F1"/>
     <w:multiLevelType w:val="hybridMultilevel"/>
     <w:tmpl w:val="F836F96C"/>
@@ -2866,7 +4081,235 @@
       </w:rPr>
     </w:lvl>
   </w:abstractNum>
-  <w:abstractNum w:abstractNumId="6" w15:restartNumberingAfterBreak="0">
+  <w:abstractNum w:abstractNumId="10" w15:restartNumberingAfterBreak="0">
+    <w:nsid w:val="5B7E3647"/>
+    <w:multiLevelType w:val="hybridMultilevel"/>
+    <w:tmpl w:val="FFD6446C"/>
+    <w:lvl w:ilvl="0" w:tplc="040C0001">
+      <w:start w:val="1"/>
+      <w:numFmt w:val="bullet"/>
+      <w:lvlText w:val=""/>
+      <w:lvlJc w:val="left"/>
+      <w:pPr>
+        <w:ind w:left="720" w:hanging="360"/>
+      </w:pPr>
+      <w:rPr>
+        <w:rFonts w:ascii="Symbol" w:hAnsi="Symbol" w:hint="default"/>
+      </w:rPr>
+    </w:lvl>
+    <w:lvl w:ilvl="1" w:tplc="040C0001">
+      <w:start w:val="1"/>
+      <w:numFmt w:val="bullet"/>
+      <w:lvlText w:val=""/>
+      <w:lvlJc w:val="left"/>
+      <w:pPr>
+        <w:ind w:left="1920" w:hanging="360"/>
+      </w:pPr>
+      <w:rPr>
+        <w:rFonts w:ascii="Symbol" w:hAnsi="Symbol" w:hint="default"/>
+        <w:color w:val="auto"/>
+      </w:rPr>
+    </w:lvl>
+    <w:lvl w:ilvl="2" w:tplc="040C0003">
+      <w:start w:val="1"/>
+      <w:numFmt w:val="bullet"/>
+      <w:lvlText w:val="o"/>
+      <w:lvlJc w:val="left"/>
+      <w:pPr>
+        <w:ind w:left="2160" w:hanging="360"/>
+      </w:pPr>
+      <w:rPr>
+        <w:rFonts w:ascii="Courier New" w:hAnsi="Courier New" w:cs="Courier New" w:hint="default"/>
+      </w:rPr>
+    </w:lvl>
+    <w:lvl w:ilvl="3" w:tplc="040C0001" w:tentative="1">
+      <w:start w:val="1"/>
+      <w:numFmt w:val="bullet"/>
+      <w:lvlText w:val=""/>
+      <w:lvlJc w:val="left"/>
+      <w:pPr>
+        <w:ind w:left="2880" w:hanging="360"/>
+      </w:pPr>
+      <w:rPr>
+        <w:rFonts w:ascii="Symbol" w:hAnsi="Symbol" w:hint="default"/>
+      </w:rPr>
+    </w:lvl>
+    <w:lvl w:ilvl="4" w:tplc="040C0003" w:tentative="1">
+      <w:start w:val="1"/>
+      <w:numFmt w:val="bullet"/>
+      <w:lvlText w:val="o"/>
+      <w:lvlJc w:val="left"/>
+      <w:pPr>
+        <w:ind w:left="3600" w:hanging="360"/>
+      </w:pPr>
+      <w:rPr>
+        <w:rFonts w:ascii="Courier New" w:hAnsi="Courier New" w:cs="Courier New" w:hint="default"/>
+      </w:rPr>
+    </w:lvl>
+    <w:lvl w:ilvl="5" w:tplc="040C0005" w:tentative="1">
+      <w:start w:val="1"/>
+      <w:numFmt w:val="bullet"/>
+      <w:lvlText w:val=""/>
+      <w:lvlJc w:val="left"/>
+      <w:pPr>
+        <w:ind w:left="4320" w:hanging="360"/>
+      </w:pPr>
+      <w:rPr>
+        <w:rFonts w:ascii="Wingdings" w:hAnsi="Wingdings" w:hint="default"/>
+      </w:rPr>
+    </w:lvl>
+    <w:lvl w:ilvl="6" w:tplc="040C0001" w:tentative="1">
+      <w:start w:val="1"/>
+      <w:numFmt w:val="bullet"/>
+      <w:lvlText w:val=""/>
+      <w:lvlJc w:val="left"/>
+      <w:pPr>
+        <w:ind w:left="5040" w:hanging="360"/>
+      </w:pPr>
+      <w:rPr>
+        <w:rFonts w:ascii="Symbol" w:hAnsi="Symbol" w:hint="default"/>
+      </w:rPr>
+    </w:lvl>
+    <w:lvl w:ilvl="7" w:tplc="040C0003" w:tentative="1">
+      <w:start w:val="1"/>
+      <w:numFmt w:val="bullet"/>
+      <w:lvlText w:val="o"/>
+      <w:lvlJc w:val="left"/>
+      <w:pPr>
+        <w:ind w:left="5760" w:hanging="360"/>
+      </w:pPr>
+      <w:rPr>
+        <w:rFonts w:ascii="Courier New" w:hAnsi="Courier New" w:cs="Courier New" w:hint="default"/>
+      </w:rPr>
+    </w:lvl>
+    <w:lvl w:ilvl="8" w:tplc="040C0005" w:tentative="1">
+      <w:start w:val="1"/>
+      <w:numFmt w:val="bullet"/>
+      <w:lvlText w:val=""/>
+      <w:lvlJc w:val="left"/>
+      <w:pPr>
+        <w:ind w:left="6480" w:hanging="360"/>
+      </w:pPr>
+      <w:rPr>
+        <w:rFonts w:ascii="Wingdings" w:hAnsi="Wingdings" w:hint="default"/>
+      </w:rPr>
+    </w:lvl>
+  </w:abstractNum>
+  <w:abstractNum w:abstractNumId="11" w15:restartNumberingAfterBreak="0">
+    <w:nsid w:val="624E1171"/>
+    <w:multiLevelType w:val="hybridMultilevel"/>
+    <w:tmpl w:val="B944FD8A"/>
+    <w:lvl w:ilvl="0" w:tplc="040C0001">
+      <w:start w:val="1"/>
+      <w:numFmt w:val="bullet"/>
+      <w:lvlText w:val=""/>
+      <w:lvlJc w:val="left"/>
+      <w:pPr>
+        <w:ind w:left="720" w:hanging="360"/>
+      </w:pPr>
+      <w:rPr>
+        <w:rFonts w:ascii="Symbol" w:hAnsi="Symbol" w:hint="default"/>
+      </w:rPr>
+    </w:lvl>
+    <w:lvl w:ilvl="1" w:tplc="040C0001">
+      <w:start w:val="1"/>
+      <w:numFmt w:val="bullet"/>
+      <w:lvlText w:val=""/>
+      <w:lvlJc w:val="left"/>
+      <w:pPr>
+        <w:ind w:left="1920" w:hanging="360"/>
+      </w:pPr>
+      <w:rPr>
+        <w:rFonts w:ascii="Symbol" w:hAnsi="Symbol" w:hint="default"/>
+        <w:color w:val="auto"/>
+      </w:rPr>
+    </w:lvl>
+    <w:lvl w:ilvl="2" w:tplc="040C0003">
+      <w:start w:val="1"/>
+      <w:numFmt w:val="bullet"/>
+      <w:lvlText w:val="o"/>
+      <w:lvlJc w:val="left"/>
+      <w:pPr>
+        <w:ind w:left="2160" w:hanging="360"/>
+      </w:pPr>
+      <w:rPr>
+        <w:rFonts w:ascii="Courier New" w:hAnsi="Courier New" w:cs="Courier New" w:hint="default"/>
+      </w:rPr>
+    </w:lvl>
+    <w:lvl w:ilvl="3" w:tplc="040C0001" w:tentative="1">
+      <w:start w:val="1"/>
+      <w:numFmt w:val="bullet"/>
+      <w:lvlText w:val=""/>
+      <w:lvlJc w:val="left"/>
+      <w:pPr>
+        <w:ind w:left="2880" w:hanging="360"/>
+      </w:pPr>
+      <w:rPr>
+        <w:rFonts w:ascii="Symbol" w:hAnsi="Symbol" w:hint="default"/>
+      </w:rPr>
+    </w:lvl>
+    <w:lvl w:ilvl="4" w:tplc="040C0003" w:tentative="1">
+      <w:start w:val="1"/>
+      <w:numFmt w:val="bullet"/>
+      <w:lvlText w:val="o"/>
+      <w:lvlJc w:val="left"/>
+      <w:pPr>
+        <w:ind w:left="3600" w:hanging="360"/>
+      </w:pPr>
+      <w:rPr>
+        <w:rFonts w:ascii="Courier New" w:hAnsi="Courier New" w:cs="Courier New" w:hint="default"/>
+      </w:rPr>
+    </w:lvl>
+    <w:lvl w:ilvl="5" w:tplc="040C0005" w:tentative="1">
+      <w:start w:val="1"/>
+      <w:numFmt w:val="bullet"/>
+      <w:lvlText w:val=""/>
+      <w:lvlJc w:val="left"/>
+      <w:pPr>
+        <w:ind w:left="4320" w:hanging="360"/>
+      </w:pPr>
+      <w:rPr>
+        <w:rFonts w:ascii="Wingdings" w:hAnsi="Wingdings" w:hint="default"/>
+      </w:rPr>
+    </w:lvl>
+    <w:lvl w:ilvl="6" w:tplc="040C0001" w:tentative="1">
+      <w:start w:val="1"/>
+      <w:numFmt w:val="bullet"/>
+      <w:lvlText w:val=""/>
+      <w:lvlJc w:val="left"/>
+      <w:pPr>
+        <w:ind w:left="5040" w:hanging="360"/>
+      </w:pPr>
+      <w:rPr>
+        <w:rFonts w:ascii="Symbol" w:hAnsi="Symbol" w:hint="default"/>
+      </w:rPr>
+    </w:lvl>
+    <w:lvl w:ilvl="7" w:tplc="040C0003" w:tentative="1">
+      <w:start w:val="1"/>
+      <w:numFmt w:val="bullet"/>
+      <w:lvlText w:val="o"/>
+      <w:lvlJc w:val="left"/>
+      <w:pPr>
+        <w:ind w:left="5760" w:hanging="360"/>
+      </w:pPr>
+      <w:rPr>
+        <w:rFonts w:ascii="Courier New" w:hAnsi="Courier New" w:cs="Courier New" w:hint="default"/>
+      </w:rPr>
+    </w:lvl>
+    <w:lvl w:ilvl="8" w:tplc="040C0005" w:tentative="1">
+      <w:start w:val="1"/>
+      <w:numFmt w:val="bullet"/>
+      <w:lvlText w:val=""/>
+      <w:lvlJc w:val="left"/>
+      <w:pPr>
+        <w:ind w:left="6480" w:hanging="360"/>
+      </w:pPr>
+      <w:rPr>
+        <w:rFonts w:ascii="Wingdings" w:hAnsi="Wingdings" w:hint="default"/>
+      </w:rPr>
+    </w:lvl>
+  </w:abstractNum>
+  <w:abstractNum w:abstractNumId="12" w15:restartNumberingAfterBreak="0">
     <w:nsid w:val="63F91F3A"/>
     <w:multiLevelType w:val="hybridMultilevel"/>
     <w:tmpl w:val="59B87672"/>
@@ -2980,26 +4423,280 @@
       </w:rPr>
     </w:lvl>
   </w:abstractNum>
+  <w:abstractNum w:abstractNumId="13" w15:restartNumberingAfterBreak="0">
+    <w:nsid w:val="783A17B1"/>
+    <w:multiLevelType w:val="hybridMultilevel"/>
+    <w:tmpl w:val="4C7C84EE"/>
+    <w:lvl w:ilvl="0" w:tplc="040C0001">
+      <w:start w:val="1"/>
+      <w:numFmt w:val="bullet"/>
+      <w:lvlText w:val=""/>
+      <w:lvlJc w:val="left"/>
+      <w:pPr>
+        <w:ind w:left="720" w:hanging="360"/>
+      </w:pPr>
+      <w:rPr>
+        <w:rFonts w:ascii="Symbol" w:hAnsi="Symbol" w:hint="default"/>
+      </w:rPr>
+    </w:lvl>
+    <w:lvl w:ilvl="1" w:tplc="040C0001">
+      <w:start w:val="1"/>
+      <w:numFmt w:val="bullet"/>
+      <w:lvlText w:val=""/>
+      <w:lvlJc w:val="left"/>
+      <w:pPr>
+        <w:ind w:left="1920" w:hanging="360"/>
+      </w:pPr>
+      <w:rPr>
+        <w:rFonts w:ascii="Symbol" w:hAnsi="Symbol" w:hint="default"/>
+        <w:color w:val="auto"/>
+      </w:rPr>
+    </w:lvl>
+    <w:lvl w:ilvl="2" w:tplc="040C0003">
+      <w:start w:val="1"/>
+      <w:numFmt w:val="bullet"/>
+      <w:lvlText w:val="o"/>
+      <w:lvlJc w:val="left"/>
+      <w:pPr>
+        <w:ind w:left="2160" w:hanging="360"/>
+      </w:pPr>
+      <w:rPr>
+        <w:rFonts w:ascii="Courier New" w:hAnsi="Courier New" w:cs="Courier New" w:hint="default"/>
+      </w:rPr>
+    </w:lvl>
+    <w:lvl w:ilvl="3" w:tplc="040C0001" w:tentative="1">
+      <w:start w:val="1"/>
+      <w:numFmt w:val="bullet"/>
+      <w:lvlText w:val=""/>
+      <w:lvlJc w:val="left"/>
+      <w:pPr>
+        <w:ind w:left="2880" w:hanging="360"/>
+      </w:pPr>
+      <w:rPr>
+        <w:rFonts w:ascii="Symbol" w:hAnsi="Symbol" w:hint="default"/>
+      </w:rPr>
+    </w:lvl>
+    <w:lvl w:ilvl="4" w:tplc="040C0003" w:tentative="1">
+      <w:start w:val="1"/>
+      <w:numFmt w:val="bullet"/>
+      <w:lvlText w:val="o"/>
+      <w:lvlJc w:val="left"/>
+      <w:pPr>
+        <w:ind w:left="3600" w:hanging="360"/>
+      </w:pPr>
+      <w:rPr>
+        <w:rFonts w:ascii="Courier New" w:hAnsi="Courier New" w:cs="Courier New" w:hint="default"/>
+      </w:rPr>
+    </w:lvl>
+    <w:lvl w:ilvl="5" w:tplc="040C0005" w:tentative="1">
+      <w:start w:val="1"/>
+      <w:numFmt w:val="bullet"/>
+      <w:lvlText w:val=""/>
+      <w:lvlJc w:val="left"/>
+      <w:pPr>
+        <w:ind w:left="4320" w:hanging="360"/>
+      </w:pPr>
+      <w:rPr>
+        <w:rFonts w:ascii="Wingdings" w:hAnsi="Wingdings" w:hint="default"/>
+      </w:rPr>
+    </w:lvl>
+    <w:lvl w:ilvl="6" w:tplc="040C0001" w:tentative="1">
+      <w:start w:val="1"/>
+      <w:numFmt w:val="bullet"/>
+      <w:lvlText w:val=""/>
+      <w:lvlJc w:val="left"/>
+      <w:pPr>
+        <w:ind w:left="5040" w:hanging="360"/>
+      </w:pPr>
+      <w:rPr>
+        <w:rFonts w:ascii="Symbol" w:hAnsi="Symbol" w:hint="default"/>
+      </w:rPr>
+    </w:lvl>
+    <w:lvl w:ilvl="7" w:tplc="040C0003" w:tentative="1">
+      <w:start w:val="1"/>
+      <w:numFmt w:val="bullet"/>
+      <w:lvlText w:val="o"/>
+      <w:lvlJc w:val="left"/>
+      <w:pPr>
+        <w:ind w:left="5760" w:hanging="360"/>
+      </w:pPr>
+      <w:rPr>
+        <w:rFonts w:ascii="Courier New" w:hAnsi="Courier New" w:cs="Courier New" w:hint="default"/>
+      </w:rPr>
+    </w:lvl>
+    <w:lvl w:ilvl="8" w:tplc="040C0005" w:tentative="1">
+      <w:start w:val="1"/>
+      <w:numFmt w:val="bullet"/>
+      <w:lvlText w:val=""/>
+      <w:lvlJc w:val="left"/>
+      <w:pPr>
+        <w:ind w:left="6480" w:hanging="360"/>
+      </w:pPr>
+      <w:rPr>
+        <w:rFonts w:ascii="Wingdings" w:hAnsi="Wingdings" w:hint="default"/>
+      </w:rPr>
+    </w:lvl>
+  </w:abstractNum>
+  <w:abstractNum w:abstractNumId="14" w15:restartNumberingAfterBreak="0">
+    <w:nsid w:val="7A84601A"/>
+    <w:multiLevelType w:val="hybridMultilevel"/>
+    <w:tmpl w:val="E1643F2A"/>
+    <w:lvl w:ilvl="0" w:tplc="040C0001">
+      <w:start w:val="1"/>
+      <w:numFmt w:val="bullet"/>
+      <w:lvlText w:val=""/>
+      <w:lvlJc w:val="left"/>
+      <w:pPr>
+        <w:ind w:left="720" w:hanging="360"/>
+      </w:pPr>
+      <w:rPr>
+        <w:rFonts w:ascii="Symbol" w:hAnsi="Symbol" w:hint="default"/>
+      </w:rPr>
+    </w:lvl>
+    <w:lvl w:ilvl="1" w:tplc="7C8CA184">
+      <w:start w:val="1"/>
+      <w:numFmt w:val="bullet"/>
+      <w:lvlText w:val=""/>
+      <w:lvlJc w:val="left"/>
+      <w:pPr>
+        <w:ind w:left="1920" w:hanging="360"/>
+      </w:pPr>
+      <w:rPr>
+        <w:rFonts w:ascii="Symbol" w:hAnsi="Symbol" w:hint="default"/>
+        <w:color w:val="auto"/>
+        <w:sz w:val="24"/>
+        <w:szCs w:val="24"/>
+      </w:rPr>
+    </w:lvl>
+    <w:lvl w:ilvl="2" w:tplc="040C0003">
+      <w:start w:val="1"/>
+      <w:numFmt w:val="bullet"/>
+      <w:lvlText w:val="o"/>
+      <w:lvlJc w:val="left"/>
+      <w:pPr>
+        <w:ind w:left="2160" w:hanging="360"/>
+      </w:pPr>
+      <w:rPr>
+        <w:rFonts w:ascii="Courier New" w:hAnsi="Courier New" w:cs="Courier New" w:hint="default"/>
+      </w:rPr>
+    </w:lvl>
+    <w:lvl w:ilvl="3" w:tplc="040C0001" w:tentative="1">
+      <w:start w:val="1"/>
+      <w:numFmt w:val="bullet"/>
+      <w:lvlText w:val=""/>
+      <w:lvlJc w:val="left"/>
+      <w:pPr>
+        <w:ind w:left="2880" w:hanging="360"/>
+      </w:pPr>
+      <w:rPr>
+        <w:rFonts w:ascii="Symbol" w:hAnsi="Symbol" w:hint="default"/>
+      </w:rPr>
+    </w:lvl>
+    <w:lvl w:ilvl="4" w:tplc="040C0003" w:tentative="1">
+      <w:start w:val="1"/>
+      <w:numFmt w:val="bullet"/>
+      <w:lvlText w:val="o"/>
+      <w:lvlJc w:val="left"/>
+      <w:pPr>
+        <w:ind w:left="3600" w:hanging="360"/>
+      </w:pPr>
+      <w:rPr>
+        <w:rFonts w:ascii="Courier New" w:hAnsi="Courier New" w:cs="Courier New" w:hint="default"/>
+      </w:rPr>
+    </w:lvl>
+    <w:lvl w:ilvl="5" w:tplc="040C0005" w:tentative="1">
+      <w:start w:val="1"/>
+      <w:numFmt w:val="bullet"/>
+      <w:lvlText w:val=""/>
+      <w:lvlJc w:val="left"/>
+      <w:pPr>
+        <w:ind w:left="4320" w:hanging="360"/>
+      </w:pPr>
+      <w:rPr>
+        <w:rFonts w:ascii="Wingdings" w:hAnsi="Wingdings" w:hint="default"/>
+      </w:rPr>
+    </w:lvl>
+    <w:lvl w:ilvl="6" w:tplc="040C0001" w:tentative="1">
+      <w:start w:val="1"/>
+      <w:numFmt w:val="bullet"/>
+      <w:lvlText w:val=""/>
+      <w:lvlJc w:val="left"/>
+      <w:pPr>
+        <w:ind w:left="5040" w:hanging="360"/>
+      </w:pPr>
+      <w:rPr>
+        <w:rFonts w:ascii="Symbol" w:hAnsi="Symbol" w:hint="default"/>
+      </w:rPr>
+    </w:lvl>
+    <w:lvl w:ilvl="7" w:tplc="040C0003" w:tentative="1">
+      <w:start w:val="1"/>
+      <w:numFmt w:val="bullet"/>
+      <w:lvlText w:val="o"/>
+      <w:lvlJc w:val="left"/>
+      <w:pPr>
+        <w:ind w:left="5760" w:hanging="360"/>
+      </w:pPr>
+      <w:rPr>
+        <w:rFonts w:ascii="Courier New" w:hAnsi="Courier New" w:cs="Courier New" w:hint="default"/>
+      </w:rPr>
+    </w:lvl>
+    <w:lvl w:ilvl="8" w:tplc="040C0005" w:tentative="1">
+      <w:start w:val="1"/>
+      <w:numFmt w:val="bullet"/>
+      <w:lvlText w:val=""/>
+      <w:lvlJc w:val="left"/>
+      <w:pPr>
+        <w:ind w:left="6480" w:hanging="360"/>
+      </w:pPr>
+      <w:rPr>
+        <w:rFonts w:ascii="Wingdings" w:hAnsi="Wingdings" w:hint="default"/>
+      </w:rPr>
+    </w:lvl>
+  </w:abstractNum>
   <w:num w:numId="1">
+    <w:abstractNumId w:val="2"/>
+  </w:num>
+  <w:num w:numId="2">
+    <w:abstractNumId w:val="3"/>
+  </w:num>
+  <w:num w:numId="3">
+    <w:abstractNumId w:val="9"/>
+  </w:num>
+  <w:num w:numId="4">
+    <w:abstractNumId w:val="8"/>
+  </w:num>
+  <w:num w:numId="5">
+    <w:abstractNumId w:val="12"/>
+  </w:num>
+  <w:num w:numId="6">
+    <w:abstractNumId w:val="6"/>
+  </w:num>
+  <w:num w:numId="7">
+    <w:abstractNumId w:val="7"/>
+  </w:num>
+  <w:num w:numId="8">
+    <w:abstractNumId w:val="5"/>
+  </w:num>
+  <w:num w:numId="9">
     <w:abstractNumId w:val="0"/>
   </w:num>
-  <w:num w:numId="2">
+  <w:num w:numId="10">
+    <w:abstractNumId w:val="13"/>
+  </w:num>
+  <w:num w:numId="11">
+    <w:abstractNumId w:val="4"/>
+  </w:num>
+  <w:num w:numId="12">
+    <w:abstractNumId w:val="10"/>
+  </w:num>
+  <w:num w:numId="13">
+    <w:abstractNumId w:val="14"/>
+  </w:num>
+  <w:num w:numId="14">
     <w:abstractNumId w:val="1"/>
   </w:num>
-  <w:num w:numId="3">
-    <w:abstractNumId w:val="5"/>
-  </w:num>
-  <w:num w:numId="4">
-    <w:abstractNumId w:val="4"/>
-  </w:num>
-  <w:num w:numId="5">
-    <w:abstractNumId w:val="6"/>
-  </w:num>
-  <w:num w:numId="6">
-    <w:abstractNumId w:val="2"/>
-  </w:num>
-  <w:num w:numId="7">
-    <w:abstractNumId w:val="3"/>
+  <w:num w:numId="15">
+    <w:abstractNumId w:val="11"/>
   </w:num>
 </w:numbering>
 </file>

</xml_diff>

<commit_message>
Ajout du fichier word de la maquette de l'interface et mofication du rapport
</commit_message>
<xml_diff>
--- a/Etudiants/Thomas/Rapport Projet/SFL5 Tâche etudiant 4.docx
+++ b/Etudiants/Thomas/Rapport Projet/SFL5 Tâche etudiant 4.docx
@@ -721,7 +721,19 @@
         <w:t>rons les mécanismes</w:t>
       </w:r>
       <w:r>
-        <w:t>. Chaque mécanisme est dépendant d’une Arduino</w:t>
+        <w:t xml:space="preserve">. Chaque mécanisme est dépendant </w:t>
+      </w:r>
+      <w:r>
+        <w:t>d’un Arduino</w:t>
+      </w:r>
+      <w:r>
+        <w:t>, pour la programmation de ces Arduino nous utiliserons le logiciel « Arduino </w:t>
+      </w:r>
+      <w:r>
+        <w:t xml:space="preserve">Genuino </w:t>
+      </w:r>
+      <w:r>
+        <w:t>»</w:t>
       </w:r>
       <w:r>
         <w:t xml:space="preserve"> : </w:t>
@@ -736,40 +748,17 @@
         </w:rPr>
       </w:pPr>
       <w:r>
-        <w:t>Mécanisme 5 </w:t>
-      </w:r>
-      <w:r>
-        <w:t xml:space="preserve">(l’élément EAU) </w:t>
-      </w:r>
-      <w:r>
-        <w:t xml:space="preserve">: </w:t>
-      </w:r>
-    </w:p>
-    <w:p>
-      <w:pPr>
-        <w:rPr>
-          <w:color w:val="4472C4" w:themeColor="accent1"/>
-        </w:rPr>
-      </w:pPr>
-    </w:p>
-    <w:p>
-      <w:pPr>
-        <w:rPr>
-          <w:u w:val="single"/>
-        </w:rPr>
-      </w:pPr>
-      <w:r>
         <w:rPr>
           <w:noProof/>
         </w:rPr>
         <w:drawing>
-          <wp:anchor distT="0" distB="0" distL="114300" distR="114300" simplePos="0" relativeHeight="251676672" behindDoc="0" locked="0" layoutInCell="1" allowOverlap="1" wp14:anchorId="0B706335" wp14:editId="2C6551A7">
+          <wp:anchor distT="0" distB="0" distL="114300" distR="114300" simplePos="0" relativeHeight="251676672" behindDoc="0" locked="0" layoutInCell="1" allowOverlap="1" wp14:anchorId="0B706335" wp14:editId="6A274B7A">
             <wp:simplePos x="0" y="0"/>
             <wp:positionH relativeFrom="margin">
-              <wp:posOffset>4208145</wp:posOffset>
+              <wp:posOffset>4072917</wp:posOffset>
             </wp:positionH>
             <wp:positionV relativeFrom="paragraph">
-              <wp:posOffset>198755</wp:posOffset>
+              <wp:posOffset>270620</wp:posOffset>
             </wp:positionV>
             <wp:extent cx="933450" cy="933450"/>
             <wp:effectExtent l="152400" t="152400" r="361950" b="361950"/>
@@ -829,9 +818,32 @@
         </w:drawing>
       </w:r>
       <w:r>
+        <w:t>Mécanisme 5 </w:t>
+      </w:r>
+      <w:r>
+        <w:t xml:space="preserve">(l’élément EAU) </w:t>
+      </w:r>
+      <w:r>
+        <w:t xml:space="preserve">: </w:t>
+      </w:r>
+    </w:p>
+    <w:p>
+      <w:pPr>
+        <w:rPr>
+          <w:color w:val="4472C4" w:themeColor="accent1"/>
+        </w:rPr>
+      </w:pPr>
+    </w:p>
+    <w:p>
+      <w:pPr>
         <w:rPr>
           <w:u w:val="single"/>
         </w:rPr>
+      </w:pPr>
+      <w:r>
+        <w:rPr>
+          <w:u w:val="single"/>
+        </w:rPr>
         <w:t xml:space="preserve">Matériels utilisés : </w:t>
       </w:r>
     </w:p>
@@ -852,6 +864,76 @@
       <w:pPr>
         <w:pStyle w:val="Sansinterligne"/>
       </w:pPr>
+      <w:r>
+        <w:rPr>
+          <w:noProof/>
+        </w:rPr>
+        <w:drawing>
+          <wp:anchor distT="0" distB="0" distL="114300" distR="114300" simplePos="0" relativeHeight="251679744" behindDoc="0" locked="0" layoutInCell="1" allowOverlap="1" wp14:anchorId="7F6F5DC9" wp14:editId="5370BD35">
+            <wp:simplePos x="0" y="0"/>
+            <wp:positionH relativeFrom="column">
+              <wp:posOffset>5189965</wp:posOffset>
+            </wp:positionH>
+            <wp:positionV relativeFrom="paragraph">
+              <wp:posOffset>5328</wp:posOffset>
+            </wp:positionV>
+            <wp:extent cx="1041621" cy="1041621"/>
+            <wp:effectExtent l="152400" t="152400" r="368300" b="368300"/>
+            <wp:wrapNone/>
+            <wp:docPr id="15" name="Image 15" descr="Une image contenant équipement électronique, circuit&#10;&#10;Description générée automatiquement"/>
+            <wp:cNvGraphicFramePr>
+              <a:graphicFrameLocks xmlns:a="http://schemas.openxmlformats.org/drawingml/2006/main" noChangeAspect="1"/>
+            </wp:cNvGraphicFramePr>
+            <a:graphic xmlns:a="http://schemas.openxmlformats.org/drawingml/2006/main">
+              <a:graphicData uri="http://schemas.openxmlformats.org/drawingml/2006/picture">
+                <pic:pic xmlns:pic="http://schemas.openxmlformats.org/drawingml/2006/picture">
+                  <pic:nvPicPr>
+                    <pic:cNvPr id="15" name="Arduino Nano.jfif"/>
+                    <pic:cNvPicPr/>
+                  </pic:nvPicPr>
+                  <pic:blipFill>
+                    <a:blip r:embed="rId10" cstate="print">
+                      <a:extLst>
+                        <a:ext uri="{28A0092B-C50C-407E-A947-70E740481C1C}">
+                          <a14:useLocalDpi xmlns:a14="http://schemas.microsoft.com/office/drawing/2010/main" val="0"/>
+                        </a:ext>
+                      </a:extLst>
+                    </a:blip>
+                    <a:stretch>
+                      <a:fillRect/>
+                    </a:stretch>
+                  </pic:blipFill>
+                  <pic:spPr>
+                    <a:xfrm>
+                      <a:off x="0" y="0"/>
+                      <a:ext cx="1041621" cy="1041621"/>
+                    </a:xfrm>
+                    <a:prstGeom prst="rect">
+                      <a:avLst/>
+                    </a:prstGeom>
+                    <a:ln>
+                      <a:noFill/>
+                    </a:ln>
+                    <a:effectLst>
+                      <a:outerShdw blurRad="292100" dist="139700" dir="2700000" algn="tl" rotWithShape="0">
+                        <a:srgbClr val="333333">
+                          <a:alpha val="65000"/>
+                        </a:srgbClr>
+                      </a:outerShdw>
+                    </a:effectLst>
+                  </pic:spPr>
+                </pic:pic>
+              </a:graphicData>
+            </a:graphic>
+            <wp14:sizeRelH relativeFrom="margin">
+              <wp14:pctWidth>0</wp14:pctWidth>
+            </wp14:sizeRelH>
+            <wp14:sizeRelV relativeFrom="margin">
+              <wp14:pctHeight>0</wp14:pctHeight>
+            </wp14:sizeRelV>
+          </wp:anchor>
+        </w:drawing>
+      </w:r>
       <w:r>
         <w:t>Un Arduino Nano</w:t>
       </w:r>
@@ -888,7 +970,7 @@
                     <pic:cNvPicPr/>
                   </pic:nvPicPr>
                   <pic:blipFill>
-                    <a:blip r:embed="rId10" cstate="print">
+                    <a:blip r:embed="rId11" cstate="print">
                       <a:extLst>
                         <a:ext uri="{28A0092B-C50C-407E-A947-70E740481C1C}">
                           <a14:useLocalDpi xmlns:a14="http://schemas.microsoft.com/office/drawing/2010/main" val="0"/>
@@ -1113,7 +1195,7 @@
                     <pic:cNvPicPr/>
                   </pic:nvPicPr>
                   <pic:blipFill>
-                    <a:blip r:embed="rId11">
+                    <a:blip r:embed="rId12">
                       <a:extLst>
                         <a:ext uri="{28A0092B-C50C-407E-A947-70E740481C1C}">
                           <a14:useLocalDpi xmlns:a14="http://schemas.microsoft.com/office/drawing/2010/main" val="0"/>
@@ -1179,11 +1261,6 @@
       <w:r>
         <w:t>la gâche électrique se mettre en marche et ainsi réaliser que le frigo est désormais ouvert.</w:t>
       </w:r>
-    </w:p>
-    <w:p>
-      <w:pPr>
-        <w:spacing w:after="160"/>
-      </w:pPr>
       <w:r>
         <w:br w:type="page"/>
       </w:r>
@@ -1307,7 +1384,7 @@
                     <pic:cNvPicPr/>
                   </pic:nvPicPr>
                   <pic:blipFill>
-                    <a:blip r:embed="rId12" cstate="print">
+                    <a:blip r:embed="rId13" cstate="print">
                       <a:extLst>
                         <a:ext uri="{28A0092B-C50C-407E-A947-70E740481C1C}">
                           <a14:useLocalDpi xmlns:a14="http://schemas.microsoft.com/office/drawing/2010/main" val="0"/>
@@ -1842,7 +1919,7 @@
                     <pic:cNvPicPr/>
                   </pic:nvPicPr>
                   <pic:blipFill>
-                    <a:blip r:embed="rId13" cstate="print">
+                    <a:blip r:embed="rId14" cstate="print">
                       <a:extLst>
                         <a:ext uri="{28A0092B-C50C-407E-A947-70E740481C1C}">
                           <a14:useLocalDpi xmlns:a14="http://schemas.microsoft.com/office/drawing/2010/main" val="0"/>
@@ -2022,21 +2099,7 @@
           <w:bCs/>
           <w:u w:val="single"/>
         </w:rPr>
-        <w:t xml:space="preserve">Les </w:t>
-      </w:r>
-      <w:r>
-        <w:rPr>
-          <w:bCs/>
-          <w:u w:val="single"/>
-        </w:rPr>
-        <w:t>entrées</w:t>
-      </w:r>
-      <w:r>
-        <w:rPr>
-          <w:bCs/>
-          <w:u w:val="single"/>
-        </w:rPr>
-        <w:t xml:space="preserve"> de l’Arduino :</w:t>
+        <w:t>Les entrées de l’Arduino :</w:t>
       </w:r>
     </w:p>
     <w:p>
@@ -2109,14 +2172,7 @@
           <w:sz w:val="24"/>
           <w:szCs w:val="24"/>
         </w:rPr>
-        <w:t>R</w:t>
-      </w:r>
-      <w:r>
-        <w:rPr>
-          <w:sz w:val="24"/>
-          <w:szCs w:val="24"/>
-        </w:rPr>
-        <w:t>éférence : </w:t>
+        <w:t>Référence : </w:t>
       </w:r>
       <w:r>
         <w:rPr>
@@ -2145,14 +2201,7 @@
           <w:sz w:val="24"/>
           <w:szCs w:val="24"/>
         </w:rPr>
-        <w:t>S</w:t>
-      </w:r>
-      <w:r>
-        <w:rPr>
-          <w:sz w:val="24"/>
-          <w:szCs w:val="24"/>
-        </w:rPr>
-        <w:t xml:space="preserve">ignal : </w:t>
+        <w:t xml:space="preserve">Signal : </w:t>
       </w:r>
       <w:r>
         <w:rPr>
@@ -2189,14 +2238,7 @@
           <w:sz w:val="24"/>
           <w:szCs w:val="24"/>
         </w:rPr>
-        <w:t>V</w:t>
-      </w:r>
-      <w:r>
-        <w:rPr>
-          <w:sz w:val="24"/>
-          <w:szCs w:val="24"/>
-        </w:rPr>
-        <w:t>oltage</w:t>
+        <w:t>Voltage</w:t>
       </w:r>
       <w:r>
         <w:rPr>
@@ -2247,14 +2289,7 @@
           <w:sz w:val="24"/>
           <w:szCs w:val="24"/>
         </w:rPr>
-        <w:t>S</w:t>
-      </w:r>
-      <w:r>
-        <w:rPr>
-          <w:sz w:val="24"/>
-          <w:szCs w:val="24"/>
-        </w:rPr>
-        <w:t xml:space="preserve">ignal : </w:t>
+        <w:t xml:space="preserve">Signal : </w:t>
       </w:r>
       <w:r>
         <w:rPr>
@@ -2290,14 +2325,7 @@
           <w:sz w:val="24"/>
           <w:szCs w:val="24"/>
         </w:rPr>
-        <w:t>V</w:t>
-      </w:r>
-      <w:r>
-        <w:rPr>
-          <w:sz w:val="24"/>
-          <w:szCs w:val="24"/>
-        </w:rPr>
-        <w:t>oltage : </w:t>
+        <w:t>Voltage : </w:t>
       </w:r>
       <w:r>
         <w:rPr>
@@ -2342,14 +2370,7 @@
           <w:sz w:val="24"/>
           <w:szCs w:val="24"/>
         </w:rPr>
-        <w:t>S</w:t>
-      </w:r>
-      <w:r>
-        <w:rPr>
-          <w:sz w:val="24"/>
-          <w:szCs w:val="24"/>
-        </w:rPr>
-        <w:t xml:space="preserve">ignal : </w:t>
+        <w:t xml:space="preserve">Signal : </w:t>
       </w:r>
       <w:r>
         <w:rPr>
@@ -2393,14 +2414,7 @@
           <w:sz w:val="24"/>
           <w:szCs w:val="24"/>
         </w:rPr>
-        <w:t>V</w:t>
-      </w:r>
-      <w:r>
-        <w:rPr>
-          <w:sz w:val="24"/>
-          <w:szCs w:val="24"/>
-        </w:rPr>
-        <w:t>oltage : </w:t>
+        <w:t>Voltage : </w:t>
       </w:r>
       <w:r>
         <w:rPr>
@@ -2445,14 +2459,7 @@
           <w:sz w:val="24"/>
           <w:szCs w:val="24"/>
         </w:rPr>
-        <w:t>S</w:t>
-      </w:r>
-      <w:r>
-        <w:rPr>
-          <w:sz w:val="24"/>
-          <w:szCs w:val="24"/>
-        </w:rPr>
-        <w:t xml:space="preserve">ignal : </w:t>
+        <w:t xml:space="preserve">Signal : </w:t>
       </w:r>
       <w:r>
         <w:rPr>
@@ -2496,14 +2503,7 @@
           <w:sz w:val="24"/>
           <w:szCs w:val="24"/>
         </w:rPr>
-        <w:t>V</w:t>
-      </w:r>
-      <w:r>
-        <w:rPr>
-          <w:sz w:val="24"/>
-          <w:szCs w:val="24"/>
-        </w:rPr>
-        <w:t>oltage : </w:t>
+        <w:t>Voltage : </w:t>
       </w:r>
       <w:r>
         <w:rPr>
@@ -2548,14 +2548,7 @@
           <w:sz w:val="24"/>
           <w:szCs w:val="24"/>
         </w:rPr>
-        <w:t>S</w:t>
-      </w:r>
-      <w:r>
-        <w:rPr>
-          <w:sz w:val="24"/>
-          <w:szCs w:val="24"/>
-        </w:rPr>
-        <w:t xml:space="preserve">ignal : </w:t>
+        <w:t xml:space="preserve">Signal : </w:t>
       </w:r>
       <w:r>
         <w:rPr>
@@ -2600,14 +2593,7 @@
           <w:sz w:val="24"/>
           <w:szCs w:val="24"/>
         </w:rPr>
-        <w:t>V</w:t>
-      </w:r>
-      <w:r>
-        <w:rPr>
-          <w:sz w:val="24"/>
-          <w:szCs w:val="24"/>
-        </w:rPr>
-        <w:t>oltage : </w:t>
+        <w:t>Voltage : </w:t>
       </w:r>
       <w:r>
         <w:rPr>
@@ -2682,23 +2668,7 @@
           <w:sz w:val="24"/>
           <w:szCs w:val="24"/>
         </w:rPr>
-        <w:t>A</w:t>
-      </w:r>
-      <w:r>
-        <w:rPr>
-          <w:color w:val="FF0000"/>
-          <w:sz w:val="24"/>
-          <w:szCs w:val="24"/>
-        </w:rPr>
-        <w:t>ctiver/désactiver une électro aimant via un relais (sortie finale)</w:t>
-      </w:r>
-      <w:r>
-        <w:rPr>
-          <w:color w:val="FF0000"/>
-          <w:sz w:val="24"/>
-          <w:szCs w:val="24"/>
-        </w:rPr>
-        <w:t>.</w:t>
+        <w:t>Activer/désactiver une électro aimant via un relais (sortie finale).</w:t>
       </w:r>
     </w:p>
     <w:p>
@@ -2723,15 +2693,7 @@
           <w:sz w:val="24"/>
           <w:szCs w:val="24"/>
         </w:rPr>
-        <w:t>: Si les 4 entrées sont à 1 lorsque le joueur appuis sur le bouton poussoir alors activer la sortie, sinon, désactiver la sortie + LED Rouge</w:t>
-      </w:r>
-      <w:r>
-        <w:rPr>
-          <w:color w:val="FF0000"/>
-          <w:sz w:val="24"/>
-          <w:szCs w:val="24"/>
-        </w:rPr>
-        <w:t>.</w:t>
+        <w:t>: Si les 4 entrées sont à 1 lorsque le joueur appuis sur le bouton poussoir alors activer la sortie, sinon, désactiver la sortie + LED Rouge.</w:t>
       </w:r>
     </w:p>
     <w:p>
@@ -2782,9 +2744,196 @@
       </w:r>
     </w:p>
     <w:p>
+      <w:r>
+        <w:t>Pour cette partie, le PC de supervision doit pouvoir gérer et visualiser à distance l’état de chacun des mécanismes via une application WEB. De plus il doit pouvoir récupérer les informations transmis par les mécanismes depuis la Raspberry.</w:t>
+      </w:r>
+    </w:p>
+    <w:p/>
+    <w:p>
+      <w:r>
+        <w:t xml:space="preserve">La Raspberry relié par liaison I2C avec </w:t>
+      </w:r>
+      <w:r>
+        <w:t>tous les mécanismes,</w:t>
+      </w:r>
+      <w:r>
+        <w:t xml:space="preserve"> (les 9 Arduino Nano) reçois toutes les informations </w:t>
+      </w:r>
+      <w:r>
+        <w:t xml:space="preserve">des mécanismes qui ensuite les envois par sockets au PC de supervision. </w:t>
+      </w:r>
+    </w:p>
+    <w:p/>
+    <w:p>
+      <w:pPr>
+        <w:pStyle w:val="Sansinterligne"/>
+      </w:pPr>
+      <w:r>
+        <w:rPr>
+          <w:b/>
+          <w:bCs/>
+        </w:rPr>
+        <w:t>Langage de développement :</w:t>
+      </w:r>
+      <w:r>
+        <w:t xml:space="preserve"> Programmation par sockets en Python</w:t>
+      </w:r>
+      <w:r>
+        <w:t>.</w:t>
+      </w:r>
+    </w:p>
+    <w:p>
+      <w:pPr>
+        <w:pStyle w:val="Sansinterligne"/>
+      </w:pPr>
+      <w:r>
+        <w:rPr>
+          <w:b/>
+          <w:bCs/>
+        </w:rPr>
+        <w:t>Logiciel utilisé :</w:t>
+      </w:r>
+      <w:r>
+        <w:t xml:space="preserve"> Putty (Émulateur de terminal)</w:t>
+      </w:r>
+      <w:r>
+        <w:t>.</w:t>
+      </w:r>
+    </w:p>
+    <w:p>
+      <w:pPr>
+        <w:pStyle w:val="Sansinterligne"/>
+        <w:numPr>
+          <w:ilvl w:val="0"/>
+          <w:numId w:val="0"/>
+        </w:numPr>
+        <w:rPr>
+          <w:b/>
+          <w:bCs/>
+        </w:rPr>
+      </w:pPr>
+    </w:p>
+    <w:p>
+      <w:pPr>
+        <w:pStyle w:val="Sansinterligne"/>
+        <w:numPr>
+          <w:ilvl w:val="0"/>
+          <w:numId w:val="0"/>
+        </w:numPr>
+        <w:rPr>
+          <w:u w:val="single"/>
+        </w:rPr>
+      </w:pPr>
+      <w:r>
+        <w:rPr>
+          <w:u w:val="single"/>
+        </w:rPr>
+        <w:t>Raspberry (Définition)</w:t>
+      </w:r>
+      <w:r>
+        <w:rPr>
+          <w:u w:val="single"/>
+        </w:rPr>
+        <w:t> :</w:t>
+      </w:r>
+    </w:p>
+    <w:p>
+      <w:pPr>
+        <w:pStyle w:val="Sansinterligne"/>
+        <w:numPr>
+          <w:ilvl w:val="0"/>
+          <w:numId w:val="0"/>
+        </w:numPr>
+        <w:rPr>
+          <w:u w:val="single"/>
+        </w:rPr>
+      </w:pPr>
+    </w:p>
+    <w:p>
+      <w:pPr>
+        <w:pStyle w:val="Sansinterligne"/>
+        <w:numPr>
+          <w:ilvl w:val="0"/>
+          <w:numId w:val="0"/>
+        </w:numPr>
+      </w:pPr>
+      <w:r>
+        <w:t>Le Raspberry pi est un nano ordinateur de la taille d'une carte de crédit que l'on peut brancher à un écran et utilisé comme un ordinateur standard. Sa petite taille, et son prix intéressant fait du Raspberry pi un produit idéal pour tester différentes choses, et notamment la création d'un serveur Web chez soi.</w:t>
+      </w:r>
+    </w:p>
+    <w:p>
+      <w:pPr>
+        <w:pStyle w:val="Sansinterligne"/>
+        <w:numPr>
+          <w:ilvl w:val="0"/>
+          <w:numId w:val="0"/>
+        </w:numPr>
+      </w:pPr>
+    </w:p>
+    <w:p>
+      <w:pPr>
+        <w:pStyle w:val="Titre2"/>
+      </w:pPr>
+      <w:r>
+        <w:t>Développement de l’application WEB de supervision :</w:t>
+      </w:r>
+    </w:p>
+    <w:p>
+      <w:r>
+        <w:t xml:space="preserve"> </w:t>
+      </w:r>
+      <w:r>
+        <w:t xml:space="preserve">Une application WEB doit être crée pour le poste de supervision de l’administrateur. Une interface pour pouvoir piloter les différents actionneurs doit être réalisé. </w:t>
+      </w:r>
+      <w:r>
+        <w:t xml:space="preserve">Les différents actionneurs seront </w:t>
+      </w:r>
+      <w:r>
+        <w:t>pilotés</w:t>
+      </w:r>
+      <w:r>
+        <w:t xml:space="preserve"> par </w:t>
+      </w:r>
+      <w:r>
+        <w:t>Wifi</w:t>
+      </w:r>
+      <w:r>
+        <w:t xml:space="preserve"> via le PC de supervision.</w:t>
+      </w:r>
+    </w:p>
+    <w:p/>
+    <w:p>
+      <w:pPr>
+        <w:rPr>
+          <w:b/>
+          <w:bCs/>
+        </w:rPr>
+      </w:pPr>
       <w:bookmarkStart w:id="0" w:name="_GoBack"/>
-      <w:bookmarkEnd w:id="0"/>
-    </w:p>
+      <w:r>
+        <w:rPr>
+          <w:b/>
+          <w:bCs/>
+        </w:rPr>
+        <w:t xml:space="preserve">Voici une maquette de l’interface : </w:t>
+      </w:r>
+    </w:p>
+    <w:bookmarkEnd w:id="0"/>
+    <w:p/>
+    <w:p/>
+    <w:p>
+      <w:pPr>
+        <w:pStyle w:val="Sansinterligne"/>
+        <w:numPr>
+          <w:ilvl w:val="0"/>
+          <w:numId w:val="0"/>
+        </w:numPr>
+      </w:pPr>
+    </w:p>
+    <w:p/>
+    <w:p/>
+    <w:p/>
+    <w:p/>
     <w:p>
       <w:pPr>
         <w:rPr>
@@ -2815,8 +2964,8 @@
       </w:pPr>
     </w:p>
     <w:sectPr>
-      <w:headerReference w:type="default" r:id="rId14"/>
-      <w:footerReference w:type="default" r:id="rId15"/>
+      <w:headerReference w:type="default" r:id="rId15"/>
+      <w:footerReference w:type="default" r:id="rId16"/>
       <w:pgSz w:w="11906" w:h="16838"/>
       <w:pgMar w:top="1417" w:right="1417" w:bottom="1417" w:left="1417" w:header="708" w:footer="708" w:gutter="0"/>
       <w:cols w:space="708"/>
@@ -2882,27 +3031,14 @@
     <w:r>
       <w:t>/</w:t>
     </w:r>
-    <w:r>
-      <w:fldChar w:fldCharType="begin"/>
-    </w:r>
-    <w:r>
-      <w:instrText xml:space="preserve"> NUMPAGES   \* MERGEFORMAT </w:instrText>
-    </w:r>
-    <w:r>
-      <w:fldChar w:fldCharType="separate"/>
-    </w:r>
-    <w:r>
-      <w:rPr>
-        <w:noProof/>
-      </w:rPr>
-      <w:t>2</w:t>
-    </w:r>
-    <w:r>
-      <w:rPr>
-        <w:noProof/>
-      </w:rPr>
-      <w:fldChar w:fldCharType="end"/>
-    </w:r>
+    <w:fldSimple w:instr=" NUMPAGES   \* MERGEFORMAT ">
+      <w:r>
+        <w:rPr>
+          <w:noProof/>
+        </w:rPr>
+        <w:t>2</w:t>
+      </w:r>
+    </w:fldSimple>
   </w:p>
 </w:ftr>
 </file>
@@ -3626,6 +3762,119 @@
     </w:lvl>
   </w:abstractNum>
   <w:abstractNum w:abstractNumId="6" w15:restartNumberingAfterBreak="0">
+    <w:nsid w:val="22A55069"/>
+    <w:multiLevelType w:val="hybridMultilevel"/>
+    <w:tmpl w:val="353C8AB6"/>
+    <w:lvl w:ilvl="0" w:tplc="040C0001">
+      <w:start w:val="1"/>
+      <w:numFmt w:val="bullet"/>
+      <w:lvlText w:val=""/>
+      <w:lvlJc w:val="left"/>
+      <w:pPr>
+        <w:ind w:left="4272" w:hanging="360"/>
+      </w:pPr>
+      <w:rPr>
+        <w:rFonts w:ascii="Symbol" w:hAnsi="Symbol" w:hint="default"/>
+      </w:rPr>
+    </w:lvl>
+    <w:lvl w:ilvl="1" w:tplc="040C0003" w:tentative="1">
+      <w:start w:val="1"/>
+      <w:numFmt w:val="bullet"/>
+      <w:lvlText w:val="o"/>
+      <w:lvlJc w:val="left"/>
+      <w:pPr>
+        <w:ind w:left="4992" w:hanging="360"/>
+      </w:pPr>
+      <w:rPr>
+        <w:rFonts w:ascii="Courier New" w:hAnsi="Courier New" w:cs="Courier New" w:hint="default"/>
+      </w:rPr>
+    </w:lvl>
+    <w:lvl w:ilvl="2" w:tplc="040C0005" w:tentative="1">
+      <w:start w:val="1"/>
+      <w:numFmt w:val="bullet"/>
+      <w:lvlText w:val=""/>
+      <w:lvlJc w:val="left"/>
+      <w:pPr>
+        <w:ind w:left="5712" w:hanging="360"/>
+      </w:pPr>
+      <w:rPr>
+        <w:rFonts w:ascii="Wingdings" w:hAnsi="Wingdings" w:hint="default"/>
+      </w:rPr>
+    </w:lvl>
+    <w:lvl w:ilvl="3" w:tplc="040C0001" w:tentative="1">
+      <w:start w:val="1"/>
+      <w:numFmt w:val="bullet"/>
+      <w:lvlText w:val=""/>
+      <w:lvlJc w:val="left"/>
+      <w:pPr>
+        <w:ind w:left="6432" w:hanging="360"/>
+      </w:pPr>
+      <w:rPr>
+        <w:rFonts w:ascii="Symbol" w:hAnsi="Symbol" w:hint="default"/>
+      </w:rPr>
+    </w:lvl>
+    <w:lvl w:ilvl="4" w:tplc="040C0003" w:tentative="1">
+      <w:start w:val="1"/>
+      <w:numFmt w:val="bullet"/>
+      <w:lvlText w:val="o"/>
+      <w:lvlJc w:val="left"/>
+      <w:pPr>
+        <w:ind w:left="7152" w:hanging="360"/>
+      </w:pPr>
+      <w:rPr>
+        <w:rFonts w:ascii="Courier New" w:hAnsi="Courier New" w:cs="Courier New" w:hint="default"/>
+      </w:rPr>
+    </w:lvl>
+    <w:lvl w:ilvl="5" w:tplc="040C0005" w:tentative="1">
+      <w:start w:val="1"/>
+      <w:numFmt w:val="bullet"/>
+      <w:lvlText w:val=""/>
+      <w:lvlJc w:val="left"/>
+      <w:pPr>
+        <w:ind w:left="7872" w:hanging="360"/>
+      </w:pPr>
+      <w:rPr>
+        <w:rFonts w:ascii="Wingdings" w:hAnsi="Wingdings" w:hint="default"/>
+      </w:rPr>
+    </w:lvl>
+    <w:lvl w:ilvl="6" w:tplc="040C0001" w:tentative="1">
+      <w:start w:val="1"/>
+      <w:numFmt w:val="bullet"/>
+      <w:lvlText w:val=""/>
+      <w:lvlJc w:val="left"/>
+      <w:pPr>
+        <w:ind w:left="8592" w:hanging="360"/>
+      </w:pPr>
+      <w:rPr>
+        <w:rFonts w:ascii="Symbol" w:hAnsi="Symbol" w:hint="default"/>
+      </w:rPr>
+    </w:lvl>
+    <w:lvl w:ilvl="7" w:tplc="040C0003" w:tentative="1">
+      <w:start w:val="1"/>
+      <w:numFmt w:val="bullet"/>
+      <w:lvlText w:val="o"/>
+      <w:lvlJc w:val="left"/>
+      <w:pPr>
+        <w:ind w:left="9312" w:hanging="360"/>
+      </w:pPr>
+      <w:rPr>
+        <w:rFonts w:ascii="Courier New" w:hAnsi="Courier New" w:cs="Courier New" w:hint="default"/>
+      </w:rPr>
+    </w:lvl>
+    <w:lvl w:ilvl="8" w:tplc="040C0005" w:tentative="1">
+      <w:start w:val="1"/>
+      <w:numFmt w:val="bullet"/>
+      <w:lvlText w:val=""/>
+      <w:lvlJc w:val="left"/>
+      <w:pPr>
+        <w:ind w:left="10032" w:hanging="360"/>
+      </w:pPr>
+      <w:rPr>
+        <w:rFonts w:ascii="Wingdings" w:hAnsi="Wingdings" w:hint="default"/>
+      </w:rPr>
+    </w:lvl>
+  </w:abstractNum>
+  <w:abstractNum w:abstractNumId="7" w15:restartNumberingAfterBreak="0">
     <w:nsid w:val="28161178"/>
     <w:multiLevelType w:val="hybridMultilevel"/>
     <w:tmpl w:val="A3EE7920"/>
@@ -3739,7 +3988,7 @@
       </w:rPr>
     </w:lvl>
   </w:abstractNum>
-  <w:abstractNum w:abstractNumId="7" w15:restartNumberingAfterBreak="0">
+  <w:abstractNum w:abstractNumId="8" w15:restartNumberingAfterBreak="0">
     <w:nsid w:val="448A22A1"/>
     <w:multiLevelType w:val="hybridMultilevel"/>
     <w:tmpl w:val="5602DB5C"/>
@@ -3853,7 +4102,7 @@
       </w:rPr>
     </w:lvl>
   </w:abstractNum>
-  <w:abstractNum w:abstractNumId="8" w15:restartNumberingAfterBreak="0">
+  <w:abstractNum w:abstractNumId="9" w15:restartNumberingAfterBreak="0">
     <w:nsid w:val="4BC931FE"/>
     <w:multiLevelType w:val="hybridMultilevel"/>
     <w:tmpl w:val="3E385364"/>
@@ -3967,7 +4216,7 @@
       </w:rPr>
     </w:lvl>
   </w:abstractNum>
-  <w:abstractNum w:abstractNumId="9" w15:restartNumberingAfterBreak="0">
+  <w:abstractNum w:abstractNumId="10" w15:restartNumberingAfterBreak="0">
     <w:nsid w:val="50E532F1"/>
     <w:multiLevelType w:val="hybridMultilevel"/>
     <w:tmpl w:val="F836F96C"/>
@@ -4081,7 +4330,7 @@
       </w:rPr>
     </w:lvl>
   </w:abstractNum>
-  <w:abstractNum w:abstractNumId="10" w15:restartNumberingAfterBreak="0">
+  <w:abstractNum w:abstractNumId="11" w15:restartNumberingAfterBreak="0">
     <w:nsid w:val="5B7E3647"/>
     <w:multiLevelType w:val="hybridMultilevel"/>
     <w:tmpl w:val="FFD6446C"/>
@@ -4195,7 +4444,7 @@
       </w:rPr>
     </w:lvl>
   </w:abstractNum>
-  <w:abstractNum w:abstractNumId="11" w15:restartNumberingAfterBreak="0">
+  <w:abstractNum w:abstractNumId="12" w15:restartNumberingAfterBreak="0">
     <w:nsid w:val="624E1171"/>
     <w:multiLevelType w:val="hybridMultilevel"/>
     <w:tmpl w:val="B944FD8A"/>
@@ -4309,7 +4558,7 @@
       </w:rPr>
     </w:lvl>
   </w:abstractNum>
-  <w:abstractNum w:abstractNumId="12" w15:restartNumberingAfterBreak="0">
+  <w:abstractNum w:abstractNumId="13" w15:restartNumberingAfterBreak="0">
     <w:nsid w:val="63F91F3A"/>
     <w:multiLevelType w:val="hybridMultilevel"/>
     <w:tmpl w:val="59B87672"/>
@@ -4423,7 +4672,7 @@
       </w:rPr>
     </w:lvl>
   </w:abstractNum>
-  <w:abstractNum w:abstractNumId="13" w15:restartNumberingAfterBreak="0">
+  <w:abstractNum w:abstractNumId="14" w15:restartNumberingAfterBreak="0">
     <w:nsid w:val="783A17B1"/>
     <w:multiLevelType w:val="hybridMultilevel"/>
     <w:tmpl w:val="4C7C84EE"/>
@@ -4537,7 +4786,7 @@
       </w:rPr>
     </w:lvl>
   </w:abstractNum>
-  <w:abstractNum w:abstractNumId="14" w15:restartNumberingAfterBreak="0">
+  <w:abstractNum w:abstractNumId="15" w15:restartNumberingAfterBreak="0">
     <w:nsid w:val="7A84601A"/>
     <w:multiLevelType w:val="hybridMultilevel"/>
     <w:tmpl w:val="E1643F2A"/>
@@ -4660,19 +4909,19 @@
     <w:abstractNumId w:val="3"/>
   </w:num>
   <w:num w:numId="3">
+    <w:abstractNumId w:val="10"/>
+  </w:num>
+  <w:num w:numId="4">
     <w:abstractNumId w:val="9"/>
   </w:num>
-  <w:num w:numId="4">
-    <w:abstractNumId w:val="8"/>
-  </w:num>
   <w:num w:numId="5">
-    <w:abstractNumId w:val="12"/>
+    <w:abstractNumId w:val="13"/>
   </w:num>
   <w:num w:numId="6">
-    <w:abstractNumId w:val="6"/>
+    <w:abstractNumId w:val="7"/>
   </w:num>
   <w:num w:numId="7">
-    <w:abstractNumId w:val="7"/>
+    <w:abstractNumId w:val="8"/>
   </w:num>
   <w:num w:numId="8">
     <w:abstractNumId w:val="5"/>
@@ -4681,22 +4930,25 @@
     <w:abstractNumId w:val="0"/>
   </w:num>
   <w:num w:numId="10">
-    <w:abstractNumId w:val="13"/>
+    <w:abstractNumId w:val="14"/>
   </w:num>
   <w:num w:numId="11">
     <w:abstractNumId w:val="4"/>
   </w:num>
   <w:num w:numId="12">
-    <w:abstractNumId w:val="10"/>
+    <w:abstractNumId w:val="11"/>
   </w:num>
   <w:num w:numId="13">
-    <w:abstractNumId w:val="14"/>
+    <w:abstractNumId w:val="15"/>
   </w:num>
   <w:num w:numId="14">
     <w:abstractNumId w:val="1"/>
   </w:num>
   <w:num w:numId="15">
-    <w:abstractNumId w:val="11"/>
+    <w:abstractNumId w:val="12"/>
+  </w:num>
+  <w:num w:numId="16">
+    <w:abstractNumId w:val="6"/>
   </w:num>
 </w:numbering>
 </file>

</xml_diff>

<commit_message>
Modif Word et Maquette
</commit_message>
<xml_diff>
--- a/Etudiants/Thomas/Rapport Projet/SFL5 Tâche etudiant 4.docx
+++ b/Etudiants/Thomas/Rapport Projet/SFL5 Tâche etudiant 4.docx
@@ -857,7 +857,15 @@
         <w:pStyle w:val="Sansinterligne"/>
       </w:pPr>
       <w:r>
-        <w:t>Capteur d’humidité (Water Sensor)</w:t>
+        <w:t xml:space="preserve">Capteur d’humidité (Water </w:t>
+      </w:r>
+      <w:proofErr w:type="spellStart"/>
+      <w:r>
+        <w:t>Sensor</w:t>
+      </w:r>
+      <w:proofErr w:type="spellEnd"/>
+      <w:r>
+        <w:t>)</w:t>
       </w:r>
     </w:p>
     <w:p>
@@ -1067,13 +1075,29 @@
         <w:t xml:space="preserve"> « Elément EAU »</w:t>
       </w:r>
       <w:r>
-        <w:t xml:space="preserve"> de l’escape game, l</w:t>
+        <w:t xml:space="preserve"> de l’escape </w:t>
+      </w:r>
+      <w:proofErr w:type="spellStart"/>
+      <w:r>
+        <w:t>game</w:t>
+      </w:r>
+      <w:proofErr w:type="spellEnd"/>
+      <w:r>
+        <w:t>, l</w:t>
       </w:r>
       <w:r>
         <w:t>es joueurs doivent verser de l’eau dans une tasse troué. Cette eau s’écoule sur un capteur d’eau</w:t>
       </w:r>
       <w:r>
-        <w:t xml:space="preserve"> (Water Sensor).</w:t>
+        <w:t xml:space="preserve"> (Water </w:t>
+      </w:r>
+      <w:proofErr w:type="spellStart"/>
+      <w:r>
+        <w:t>Sensor</w:t>
+      </w:r>
+      <w:proofErr w:type="spellEnd"/>
+      <w:r>
+        <w:t>).</w:t>
       </w:r>
     </w:p>
     <w:p>
@@ -1300,8 +1324,16 @@
         <w:rPr>
           <w:u w:val="single"/>
         </w:rPr>
-        <w:t>(Water Sensor</w:t>
-      </w:r>
+        <w:t xml:space="preserve">(Water </w:t>
+      </w:r>
+      <w:proofErr w:type="spellStart"/>
+      <w:r>
+        <w:rPr>
+          <w:u w:val="single"/>
+        </w:rPr>
+        <w:t>Sensor</w:t>
+      </w:r>
+      <w:proofErr w:type="spellEnd"/>
       <w:r>
         <w:rPr>
           <w:u w:val="single"/>
@@ -1770,9 +1802,11 @@
       <w:pPr>
         <w:pStyle w:val="Sansinterligne"/>
       </w:pPr>
+      <w:proofErr w:type="spellStart"/>
       <w:r>
         <w:t>S_Purge</w:t>
       </w:r>
+      <w:proofErr w:type="spellEnd"/>
     </w:p>
     <w:p>
       <w:pPr>
@@ -2766,12 +2800,7 @@
         <w:t xml:space="preserve">des mécanismes qui ensuite les envois par sockets au PC de supervision. </w:t>
       </w:r>
       <w:r>
-        <w:t xml:space="preserve">L’installation et la configuration de la Raspberry seras faites </w:t>
-      </w:r>
-      <w:bookmarkStart w:id="0" w:name="_GoBack"/>
-      <w:bookmarkEnd w:id="0"/>
-      <w:r>
-        <w:t>en commun avec l’étudiant 1.</w:t>
+        <w:t>L’installation et la configuration de la Raspberry seras faites en commun avec l’étudiant 1.</w:t>
       </w:r>
     </w:p>
     <w:p/>
@@ -2805,7 +2834,15 @@
         <w:t>Logiciel utilisé :</w:t>
       </w:r>
       <w:r>
-        <w:t xml:space="preserve"> Putty (Émulateur de terminal)</w:t>
+        <w:t xml:space="preserve"> </w:t>
+      </w:r>
+      <w:proofErr w:type="spellStart"/>
+      <w:r>
+        <w:t>Putty</w:t>
+      </w:r>
+      <w:proofErr w:type="spellEnd"/>
+      <w:r>
+        <w:t xml:space="preserve"> (Émulateur de terminal)</w:t>
       </w:r>
       <w:r>
         <w:t>.</w:t>
@@ -2897,19 +2934,36 @@
         <w:t xml:space="preserve">Une application WEB doit être crée pour le poste de supervision de l’administrateur. Une interface pour pouvoir piloter les différents actionneurs doit être réalisé. </w:t>
       </w:r>
       <w:r>
-        <w:t xml:space="preserve">Les différents actionneurs seront </w:t>
-      </w:r>
-      <w:r>
-        <w:t>pilotés</w:t>
-      </w:r>
-      <w:r>
-        <w:t xml:space="preserve"> par </w:t>
-      </w:r>
-      <w:r>
-        <w:t>Wifi</w:t>
-      </w:r>
-      <w:r>
-        <w:t xml:space="preserve"> via le PC de supervision.</w:t>
+        <w:t>L</w:t>
+      </w:r>
+      <w:r>
+        <w:t xml:space="preserve">e superviseur </w:t>
+      </w:r>
+      <w:bookmarkStart w:id="0" w:name="_GoBack"/>
+      <w:bookmarkEnd w:id="0"/>
+      <w:r>
+        <w:t xml:space="preserve">pourra </w:t>
+      </w:r>
+      <w:r>
+        <w:t>démarrer ou arrêter chaque actionneur.</w:t>
+      </w:r>
+      <w:r>
+        <w:t xml:space="preserve"> </w:t>
+      </w:r>
+      <w:r>
+        <w:t xml:space="preserve">L’ordre sera tout d’abord transmis par liaison WIFI à la Raspberry, qui transmettra par liaison I2C cet ordre au </w:t>
+      </w:r>
+      <w:r>
+        <w:t>mécanisme</w:t>
+      </w:r>
+      <w:r>
+        <w:t xml:space="preserve"> visés (Arduino nano correspondant au mécanisme).</w:t>
+      </w:r>
+      <w:r>
+        <w:t xml:space="preserve"> </w:t>
+      </w:r>
+      <w:r>
+        <w:t>Le pilotage à distance des actionneurs devra inhiber la décision décrite dans la section Gérer les neuf mécanismes.</w:t>
       </w:r>
     </w:p>
     <w:p/>
@@ -3068,27 +3122,14 @@
     <w:r>
       <w:t>/</w:t>
     </w:r>
-    <w:r>
-      <w:fldChar w:fldCharType="begin"/>
-    </w:r>
-    <w:r>
-      <w:instrText xml:space="preserve"> NUMPAGES   \* MERGEFORMAT </w:instrText>
-    </w:r>
-    <w:r>
-      <w:fldChar w:fldCharType="separate"/>
-    </w:r>
-    <w:r>
-      <w:rPr>
-        <w:noProof/>
-      </w:rPr>
-      <w:t>2</w:t>
-    </w:r>
-    <w:r>
-      <w:rPr>
-        <w:noProof/>
-      </w:rPr>
-      <w:fldChar w:fldCharType="end"/>
-    </w:r>
+    <w:fldSimple w:instr=" NUMPAGES   \* MERGEFORMAT ">
+      <w:r>
+        <w:rPr>
+          <w:noProof/>
+        </w:rPr>
+        <w:t>2</w:t>
+      </w:r>
+    </w:fldSimple>
   </w:p>
 </w:ftr>
 </file>

</xml_diff>

<commit_message>
Création Diagramme de séquence
</commit_message>
<xml_diff>
--- a/Etudiants/Thomas/Rapport Projet/SFL5 Tâche etudiant 4.docx
+++ b/Etudiants/Thomas/Rapport Projet/SFL5 Tâche etudiant 4.docx
@@ -857,15 +857,7 @@
         <w:pStyle w:val="Sansinterligne"/>
       </w:pPr>
       <w:r>
-        <w:t xml:space="preserve">Capteur d’humidité (Water </w:t>
-      </w:r>
-      <w:proofErr w:type="spellStart"/>
-      <w:r>
-        <w:t>Sensor</w:t>
-      </w:r>
-      <w:proofErr w:type="spellEnd"/>
-      <w:r>
-        <w:t>)</w:t>
+        <w:t>Capteur d’humidité (Water Sensor)</w:t>
       </w:r>
     </w:p>
     <w:p>
@@ -1075,29 +1067,13 @@
         <w:t xml:space="preserve"> « Elément EAU »</w:t>
       </w:r>
       <w:r>
-        <w:t xml:space="preserve"> de l’escape </w:t>
-      </w:r>
-      <w:proofErr w:type="spellStart"/>
-      <w:r>
-        <w:t>game</w:t>
-      </w:r>
-      <w:proofErr w:type="spellEnd"/>
-      <w:r>
-        <w:t>, l</w:t>
+        <w:t xml:space="preserve"> de l’escape game, l</w:t>
       </w:r>
       <w:r>
         <w:t>es joueurs doivent verser de l’eau dans une tasse troué. Cette eau s’écoule sur un capteur d’eau</w:t>
       </w:r>
       <w:r>
-        <w:t xml:space="preserve"> (Water </w:t>
-      </w:r>
-      <w:proofErr w:type="spellStart"/>
-      <w:r>
-        <w:t>Sensor</w:t>
-      </w:r>
-      <w:proofErr w:type="spellEnd"/>
-      <w:r>
-        <w:t>).</w:t>
+        <w:t xml:space="preserve"> (Water Sensor).</w:t>
       </w:r>
     </w:p>
     <w:p>
@@ -1295,6 +1271,26 @@
       </w:pPr>
       <w:r>
         <w:lastRenderedPageBreak/>
+        <w:t>Selon l’état de l’interrupteur à bascule, un électroaimant est activé ou désactivé via un relais.</w:t>
+      </w:r>
+    </w:p>
+    <w:p>
+      <w:pPr>
+        <w:pStyle w:val="Sansinterligne"/>
+        <w:numPr>
+          <w:ilvl w:val="0"/>
+          <w:numId w:val="0"/>
+        </w:numPr>
+        <w:ind w:left="720"/>
+      </w:pPr>
+      <w:bookmarkStart w:id="0" w:name="_GoBack"/>
+      <w:bookmarkEnd w:id="0"/>
+    </w:p>
+    <w:p>
+      <w:pPr>
+        <w:pStyle w:val="Sansinterligne"/>
+      </w:pPr>
+      <w:r>
         <w:t>L’élément EAU (LED) est allumé sur la tablette à destination des joueurs</w:t>
       </w:r>
       <w:r>
@@ -1324,16 +1320,8 @@
         <w:rPr>
           <w:u w:val="single"/>
         </w:rPr>
-        <w:t xml:space="preserve">(Water </w:t>
-      </w:r>
-      <w:proofErr w:type="spellStart"/>
-      <w:r>
-        <w:rPr>
-          <w:u w:val="single"/>
-        </w:rPr>
-        <w:t>Sensor</w:t>
-      </w:r>
-      <w:proofErr w:type="spellEnd"/>
+        <w:t>(Water Sensor</w:t>
+      </w:r>
       <w:r>
         <w:rPr>
           <w:u w:val="single"/>
@@ -1802,11 +1790,9 @@
       <w:pPr>
         <w:pStyle w:val="Sansinterligne"/>
       </w:pPr>
-      <w:proofErr w:type="spellStart"/>
       <w:r>
         <w:t>S_Purge</w:t>
       </w:r>
-      <w:proofErr w:type="spellEnd"/>
     </w:p>
     <w:p>
       <w:pPr>
@@ -2834,15 +2820,7 @@
         <w:t>Logiciel utilisé :</w:t>
       </w:r>
       <w:r>
-        <w:t xml:space="preserve"> </w:t>
-      </w:r>
-      <w:proofErr w:type="spellStart"/>
-      <w:r>
-        <w:t>Putty</w:t>
-      </w:r>
-      <w:proofErr w:type="spellEnd"/>
-      <w:r>
-        <w:t xml:space="preserve"> (Émulateur de terminal)</w:t>
+        <w:t xml:space="preserve"> Putty (Émulateur de terminal)</w:t>
       </w:r>
       <w:r>
         <w:t>.</w:t>
@@ -2939,8 +2917,6 @@
       <w:r>
         <w:t xml:space="preserve">e superviseur </w:t>
       </w:r>
-      <w:bookmarkStart w:id="0" w:name="_GoBack"/>
-      <w:bookmarkEnd w:id="0"/>
       <w:r>
         <w:t xml:space="preserve">pourra </w:t>
       </w:r>
@@ -3122,14 +3098,27 @@
     <w:r>
       <w:t>/</w:t>
     </w:r>
-    <w:fldSimple w:instr=" NUMPAGES   \* MERGEFORMAT ">
-      <w:r>
-        <w:rPr>
-          <w:noProof/>
-        </w:rPr>
-        <w:t>2</w:t>
-      </w:r>
-    </w:fldSimple>
+    <w:r>
+      <w:fldChar w:fldCharType="begin"/>
+    </w:r>
+    <w:r>
+      <w:instrText xml:space="preserve"> NUMPAGES   \* MERGEFORMAT </w:instrText>
+    </w:r>
+    <w:r>
+      <w:fldChar w:fldCharType="separate"/>
+    </w:r>
+    <w:r>
+      <w:rPr>
+        <w:noProof/>
+      </w:rPr>
+      <w:t>2</w:t>
+    </w:r>
+    <w:r>
+      <w:rPr>
+        <w:noProof/>
+      </w:rPr>
+      <w:fldChar w:fldCharType="end"/>
+    </w:r>
   </w:p>
 </w:ftr>
 </file>

</xml_diff>

<commit_message>
Modif Word et Diag Séquence Mécanisme 5
</commit_message>
<xml_diff>
--- a/Etudiants/Thomas/Rapport Projet/SFL5 Tâche etudiant 4.docx
+++ b/Etudiants/Thomas/Rapport Projet/SFL5 Tâche etudiant 4.docx
@@ -1083,6 +1083,8 @@
       <w:r>
         <w:t xml:space="preserve">le mécanisme répond ceci : </w:t>
       </w:r>
+      <w:bookmarkStart w:id="0" w:name="_GoBack"/>
+      <w:bookmarkEnd w:id="0"/>
     </w:p>
     <w:p>
       <w:pPr>
@@ -1283,8 +1285,6 @@
         </w:numPr>
         <w:ind w:left="720"/>
       </w:pPr>
-      <w:bookmarkStart w:id="0" w:name="_GoBack"/>
-      <w:bookmarkEnd w:id="0"/>
     </w:p>
     <w:p>
       <w:pPr>
@@ -1314,14 +1314,111 @@
         <w:rPr>
           <w:u w:val="single"/>
         </w:rPr>
+        <w:t xml:space="preserve">Interrupteur a bascule : </w:t>
+      </w:r>
+    </w:p>
+    <w:p>
+      <w:pPr>
+        <w:rPr>
+          <w:u w:val="single"/>
+        </w:rPr>
+      </w:pPr>
+    </w:p>
+    <w:p>
+      <w:r>
+        <w:t>Un interrupteur à bascule est un composant électrique qui contrôle le flux d'électricité dans un circuit à l'aide d'un levier mécanique à commande manuelle. Bien que ce type d'interrupteurs se présente sous différentes variétés, dans sa forme la plus simple, il s'agit essentiellement d'interrupteurs marche/arrêt pour tout circuit auquel ils sont connectés.</w:t>
+      </w:r>
+      <w:r>
+        <w:t xml:space="preserve"> </w:t>
+      </w:r>
+      <w:r>
+        <w:t>Par exemple, une personne peut installer un interrupteur à bascule dans sa voiture pour faire fonctionner un système d’éclairage intérieur DEL.</w:t>
+      </w:r>
+    </w:p>
+    <w:p/>
+    <w:p/>
+    <w:p>
+      <w:pPr>
+        <w:rPr>
+          <w:u w:val="single"/>
+        </w:rPr>
+      </w:pPr>
+    </w:p>
+    <w:p>
+      <w:pPr>
+        <w:rPr>
+          <w:u w:val="single"/>
+        </w:rPr>
+      </w:pPr>
+    </w:p>
+    <w:p>
+      <w:pPr>
+        <w:rPr>
+          <w:u w:val="single"/>
+        </w:rPr>
+      </w:pPr>
+    </w:p>
+    <w:p>
+      <w:pPr>
+        <w:rPr>
+          <w:u w:val="single"/>
+        </w:rPr>
+      </w:pPr>
+    </w:p>
+    <w:p>
+      <w:pPr>
+        <w:rPr>
+          <w:u w:val="single"/>
+        </w:rPr>
+      </w:pPr>
+    </w:p>
+    <w:p>
+      <w:pPr>
+        <w:rPr>
+          <w:u w:val="single"/>
+        </w:rPr>
+      </w:pPr>
+    </w:p>
+    <w:p>
+      <w:pPr>
+        <w:rPr>
+          <w:u w:val="single"/>
+        </w:rPr>
+      </w:pPr>
+    </w:p>
+    <w:p>
+      <w:pPr>
+        <w:rPr>
+          <w:u w:val="single"/>
+        </w:rPr>
+      </w:pPr>
+    </w:p>
+    <w:p>
+      <w:pPr>
+        <w:rPr>
+          <w:u w:val="single"/>
+        </w:rPr>
+      </w:pPr>
+      <w:r>
+        <w:rPr>
+          <w:u w:val="single"/>
+        </w:rPr>
         <w:t>Capteur d’humidité </w:t>
       </w:r>
       <w:r>
         <w:rPr>
           <w:u w:val="single"/>
         </w:rPr>
-        <w:t>(Water Sensor</w:t>
-      </w:r>
+        <w:t xml:space="preserve">(Water </w:t>
+      </w:r>
+      <w:proofErr w:type="spellStart"/>
+      <w:r>
+        <w:rPr>
+          <w:u w:val="single"/>
+        </w:rPr>
+        <w:t>Sensor</w:t>
+      </w:r>
+      <w:proofErr w:type="spellEnd"/>
       <w:r>
         <w:rPr>
           <w:u w:val="single"/>
@@ -1537,11 +1634,44 @@
           <w:u w:val="single"/>
         </w:rPr>
       </w:pPr>
-      <w:r>
+    </w:p>
+    <w:p>
+      <w:pPr>
         <w:rPr>
           <w:bCs/>
           <w:u w:val="single"/>
         </w:rPr>
+      </w:pPr>
+    </w:p>
+    <w:p>
+      <w:pPr>
+        <w:rPr>
+          <w:bCs/>
+          <w:u w:val="single"/>
+        </w:rPr>
+      </w:pPr>
+    </w:p>
+    <w:p>
+      <w:pPr>
+        <w:rPr>
+          <w:bCs/>
+          <w:u w:val="single"/>
+        </w:rPr>
+      </w:pPr>
+    </w:p>
+    <w:p>
+      <w:pPr>
+        <w:rPr>
+          <w:bCs/>
+          <w:u w:val="single"/>
+        </w:rPr>
+      </w:pPr>
+      <w:r>
+        <w:rPr>
+          <w:bCs/>
+          <w:u w:val="single"/>
+        </w:rPr>
+        <w:lastRenderedPageBreak/>
         <w:t xml:space="preserve">Les sorties de l’Arduino : </w:t>
       </w:r>
     </w:p>
@@ -3098,27 +3228,14 @@
     <w:r>
       <w:t>/</w:t>
     </w:r>
-    <w:r>
-      <w:fldChar w:fldCharType="begin"/>
-    </w:r>
-    <w:r>
-      <w:instrText xml:space="preserve"> NUMPAGES   \* MERGEFORMAT </w:instrText>
-    </w:r>
-    <w:r>
-      <w:fldChar w:fldCharType="separate"/>
-    </w:r>
-    <w:r>
-      <w:rPr>
-        <w:noProof/>
-      </w:rPr>
-      <w:t>2</w:t>
-    </w:r>
-    <w:r>
-      <w:rPr>
-        <w:noProof/>
-      </w:rPr>
-      <w:fldChar w:fldCharType="end"/>
-    </w:r>
+    <w:fldSimple w:instr=" NUMPAGES   \* MERGEFORMAT ">
+      <w:r>
+        <w:rPr>
+          <w:noProof/>
+        </w:rPr>
+        <w:t>2</w:t>
+      </w:r>
+    </w:fldSimple>
   </w:p>
 </w:ftr>
 </file>

</xml_diff>

<commit_message>
Fin du diagramme de séquence du mécanisme 9
</commit_message>
<xml_diff>
--- a/Etudiants/Thomas/Rapport Projet/SFL5 Tâche etudiant 4.docx
+++ b/Etudiants/Thomas/Rapport Projet/SFL5 Tâche etudiant 4.docx
@@ -1406,16 +1406,8 @@
         <w:rPr>
           <w:u w:val="single"/>
         </w:rPr>
-        <w:t xml:space="preserve">(Water </w:t>
-      </w:r>
-      <w:proofErr w:type="spellStart"/>
-      <w:r>
-        <w:rPr>
-          <w:u w:val="single"/>
-        </w:rPr>
-        <w:t>Sensor</w:t>
-      </w:r>
-      <w:proofErr w:type="spellEnd"/>
+        <w:t>(Water Sensor</w:t>
+      </w:r>
       <w:r>
         <w:rPr>
           <w:u w:val="single"/>
@@ -1671,8 +1663,6 @@
           <w:u w:val="single"/>
         </w:rPr>
       </w:pPr>
-      <w:bookmarkStart w:id="0" w:name="_GoBack"/>
-      <w:bookmarkEnd w:id="0"/>
       <w:r>
         <w:rPr>
           <w:bCs/>
@@ -2041,25 +2031,115 @@
         <w:t>Mécanisme 9 (Les quatre éléments) :</w:t>
       </w:r>
     </w:p>
-    <w:p/>
-    <w:p>
-      <w:pPr>
-        <w:rPr>
-          <w:u w:val="single"/>
-        </w:rPr>
-      </w:pPr>
+    <w:p>
       <w:r>
         <w:rPr>
           <w:noProof/>
         </w:rPr>
         <w:drawing>
-          <wp:anchor distT="0" distB="0" distL="114300" distR="114300" simplePos="0" relativeHeight="251678720" behindDoc="0" locked="0" layoutInCell="1" allowOverlap="1" wp14:anchorId="4A71E34E" wp14:editId="09C99662">
+          <wp:anchor distT="0" distB="0" distL="114300" distR="114300" simplePos="0" relativeHeight="251680768" behindDoc="0" locked="0" layoutInCell="1" allowOverlap="1" wp14:anchorId="073597EC" wp14:editId="25AE2625">
             <wp:simplePos x="0" y="0"/>
             <wp:positionH relativeFrom="column">
-              <wp:posOffset>5062855</wp:posOffset>
+              <wp:posOffset>3214458</wp:posOffset>
             </wp:positionH>
             <wp:positionV relativeFrom="paragraph">
-              <wp:posOffset>12700</wp:posOffset>
+              <wp:posOffset>147158</wp:posOffset>
+            </wp:positionV>
+            <wp:extent cx="1201479" cy="1201479"/>
+            <wp:effectExtent l="152400" t="152400" r="360680" b="360680"/>
+            <wp:wrapNone/>
+            <wp:docPr id="16" name="Image 16" descr="Une image contenant équipement électronique, circuit&#10;&#10;Description générée automatiquement"/>
+            <wp:cNvGraphicFramePr>
+              <a:graphicFrameLocks xmlns:a="http://schemas.openxmlformats.org/drawingml/2006/main" noChangeAspect="1"/>
+            </wp:cNvGraphicFramePr>
+            <a:graphic xmlns:a="http://schemas.openxmlformats.org/drawingml/2006/main">
+              <a:graphicData uri="http://schemas.openxmlformats.org/drawingml/2006/picture">
+                <pic:pic xmlns:pic="http://schemas.openxmlformats.org/drawingml/2006/picture">
+                  <pic:nvPicPr>
+                    <pic:cNvPr id="16" name="Arduino Nano.jfif"/>
+                    <pic:cNvPicPr/>
+                  </pic:nvPicPr>
+                  <pic:blipFill>
+                    <a:blip r:embed="rId14" cstate="print">
+                      <a:extLst>
+                        <a:ext uri="{28A0092B-C50C-407E-A947-70E740481C1C}">
+                          <a14:useLocalDpi xmlns:a14="http://schemas.microsoft.com/office/drawing/2010/main" val="0"/>
+                        </a:ext>
+                      </a:extLst>
+                    </a:blip>
+                    <a:stretch>
+                      <a:fillRect/>
+                    </a:stretch>
+                  </pic:blipFill>
+                  <pic:spPr>
+                    <a:xfrm>
+                      <a:off x="0" y="0"/>
+                      <a:ext cx="1201479" cy="1201479"/>
+                    </a:xfrm>
+                    <a:prstGeom prst="rect">
+                      <a:avLst/>
+                    </a:prstGeom>
+                    <a:ln>
+                      <a:noFill/>
+                    </a:ln>
+                    <a:effectLst>
+                      <a:outerShdw blurRad="292100" dist="139700" dir="2700000" algn="tl" rotWithShape="0">
+                        <a:srgbClr val="333333">
+                          <a:alpha val="65000"/>
+                        </a:srgbClr>
+                      </a:outerShdw>
+                    </a:effectLst>
+                  </pic:spPr>
+                </pic:pic>
+              </a:graphicData>
+            </a:graphic>
+            <wp14:sizeRelH relativeFrom="margin">
+              <wp14:pctWidth>0</wp14:pctWidth>
+            </wp14:sizeRelH>
+            <wp14:sizeRelV relativeFrom="margin">
+              <wp14:pctHeight>0</wp14:pctHeight>
+            </wp14:sizeRelV>
+          </wp:anchor>
+        </w:drawing>
+      </w:r>
+    </w:p>
+    <w:p>
+      <w:pPr>
+        <w:rPr>
+          <w:u w:val="single"/>
+        </w:rPr>
+      </w:pPr>
+      <w:r>
+        <w:rPr>
+          <w:u w:val="single"/>
+        </w:rPr>
+        <w:t xml:space="preserve">Matériels utilisés : </w:t>
+      </w:r>
+    </w:p>
+    <w:p>
+      <w:pPr>
+        <w:pStyle w:val="Sansinterligne"/>
+        <w:numPr>
+          <w:ilvl w:val="0"/>
+          <w:numId w:val="0"/>
+        </w:numPr>
+        <w:ind w:left="720" w:hanging="360"/>
+        <w:rPr>
+          <w:u w:val="single"/>
+        </w:rPr>
+      </w:pPr>
+      <w:r>
+        <w:rPr>
+          <w:noProof/>
+        </w:rPr>
+        <w:drawing>
+          <wp:anchor distT="0" distB="0" distL="114300" distR="114300" simplePos="0" relativeHeight="251678720" behindDoc="0" locked="0" layoutInCell="1" allowOverlap="1" wp14:anchorId="4A71E34E" wp14:editId="59D24C7D">
+            <wp:simplePos x="0" y="0"/>
+            <wp:positionH relativeFrom="column">
+              <wp:posOffset>4892734</wp:posOffset>
+            </wp:positionH>
+            <wp:positionV relativeFrom="paragraph">
+              <wp:posOffset>162915</wp:posOffset>
             </wp:positionV>
             <wp:extent cx="1133475" cy="1133475"/>
             <wp:effectExtent l="152400" t="152400" r="371475" b="371475"/>
@@ -2076,7 +2156,7 @@
                     <pic:cNvPicPr/>
                   </pic:nvPicPr>
                   <pic:blipFill>
-                    <a:blip r:embed="rId14" cstate="print">
+                    <a:blip r:embed="rId15" cstate="print">
                       <a:extLst>
                         <a:ext uri="{28A0092B-C50C-407E-A947-70E740481C1C}">
                           <a14:useLocalDpi xmlns:a14="http://schemas.microsoft.com/office/drawing/2010/main" val="0"/>
@@ -2118,11 +2198,21 @@
           </wp:anchor>
         </w:drawing>
       </w:r>
-      <w:r>
-        <w:rPr>
-          <w:u w:val="single"/>
-        </w:rPr>
-        <w:t xml:space="preserve">Matériels utilisés : </w:t>
+    </w:p>
+    <w:p>
+      <w:pPr>
+        <w:pStyle w:val="Sansinterligne"/>
+      </w:pPr>
+      <w:r>
+        <w:t xml:space="preserve">Bouton poussoir </w:t>
+      </w:r>
+    </w:p>
+    <w:p>
+      <w:pPr>
+        <w:pStyle w:val="Sansinterligne"/>
+      </w:pPr>
+      <w:r>
+        <w:t xml:space="preserve">Le 4 Arduino Nano correspondant </w:t>
       </w:r>
     </w:p>
     <w:p>
@@ -2132,74 +2222,73 @@
           <w:ilvl w:val="0"/>
           <w:numId w:val="0"/>
         </w:numPr>
-        <w:ind w:left="720" w:hanging="360"/>
+        <w:ind w:left="720"/>
+      </w:pPr>
+      <w:r>
+        <w:t>aux 4 éléments (Terre, Feu, Eau, Air)</w:t>
+      </w:r>
+      <w:r>
+        <w:t>.</w:t>
+      </w:r>
+    </w:p>
+    <w:p>
+      <w:pPr>
+        <w:pStyle w:val="Sansinterligne"/>
+      </w:pPr>
+      <w:r>
+        <w:t xml:space="preserve">Electroaimant </w:t>
+      </w:r>
+    </w:p>
+    <w:p>
+      <w:pPr>
+        <w:pStyle w:val="Sansinterligne"/>
+      </w:pPr>
+      <w:r>
+        <w:t>L</w:t>
+      </w:r>
+      <w:r>
+        <w:t>ED</w:t>
+      </w:r>
+    </w:p>
+    <w:p>
+      <w:pPr>
+        <w:pStyle w:val="Sansinterligne"/>
+      </w:pPr>
+      <w:r>
+        <w:t>Relais</w:t>
+      </w:r>
+    </w:p>
+    <w:p/>
+    <w:p>
+      <w:r>
         <w:rPr>
           <w:u w:val="single"/>
         </w:rPr>
-      </w:pPr>
-    </w:p>
-    <w:p>
-      <w:pPr>
-        <w:pStyle w:val="Sansinterligne"/>
-      </w:pPr>
-      <w:r>
-        <w:t xml:space="preserve">Bouton poussoir </w:t>
-      </w:r>
-    </w:p>
-    <w:p>
-      <w:pPr>
-        <w:pStyle w:val="Sansinterligne"/>
-      </w:pPr>
-      <w:r>
-        <w:t>Le 4 Arduino Nano correspondant aux 4 éléments (Terre, Feu, Eau, Air)</w:t>
-      </w:r>
-    </w:p>
-    <w:p>
-      <w:pPr>
-        <w:pStyle w:val="Sansinterligne"/>
-      </w:pPr>
-      <w:r>
-        <w:t xml:space="preserve">Electroaimant </w:t>
-      </w:r>
-    </w:p>
-    <w:p>
-      <w:pPr>
-        <w:pStyle w:val="Sansinterligne"/>
-      </w:pPr>
-      <w:r>
+        <w:t>Description du Sous-système</w:t>
+      </w:r>
+      <w:r>
+        <w:t xml:space="preserve"> : </w:t>
+      </w:r>
+    </w:p>
+    <w:p/>
+    <w:p>
+      <w:pPr>
+        <w:rPr>
+          <w:bCs/>
+        </w:rPr>
+      </w:pPr>
+      <w:r>
+        <w:rPr>
+          <w:bCs/>
+        </w:rPr>
         <w:t>L</w:t>
       </w:r>
       <w:r>
-        <w:t>ED</w:t>
-      </w:r>
-    </w:p>
-    <w:p>
-      <w:pPr>
-        <w:pStyle w:val="Sansinterligne"/>
-      </w:pPr>
-      <w:r>
-        <w:t>Relais</w:t>
-      </w:r>
-    </w:p>
-    <w:p/>
-    <w:p>
-      <w:r>
-        <w:rPr>
-          <w:u w:val="single"/>
-        </w:rPr>
-        <w:t>Description du Sous-système</w:t>
-      </w:r>
-      <w:r>
-        <w:t xml:space="preserve"> : </w:t>
-      </w:r>
-    </w:p>
-    <w:p/>
-    <w:p>
-      <w:pPr>
         <w:rPr>
           <w:bCs/>
         </w:rPr>
-      </w:pPr>
+        <w:t>es joueurs appuient sur le bouton poussoir situé sous « </w:t>
+      </w:r>
       <w:r>
         <w:rPr>
           <w:bCs/>
@@ -2210,19 +2299,19 @@
         <w:rPr>
           <w:bCs/>
         </w:rPr>
-        <w:t>es joueurs appuient sur le bouton poussoir situé sous « </w:t>
+        <w:t>a tablette des 4 éléments ». Si les 4 éléments n’ont pas été validés alors une LED rouge à proximité immédiate s’allume quelques secondes. Si</w:t>
       </w:r>
       <w:r>
         <w:rPr>
           <w:bCs/>
         </w:rPr>
-        <w:t>L</w:t>
+        <w:t xml:space="preserve"> les</w:t>
       </w:r>
       <w:r>
         <w:rPr>
           <w:bCs/>
         </w:rPr>
-        <w:t xml:space="preserve">a tablette des 4 éléments ». Si les 4 éléments n’ont pas été validés alors une LED rouge à proximité immédiate s’allume quelques secondes. Si 4 éléments ont préalablement été validé alors l’électroaimant de la porte de sortie est </w:t>
+        <w:t xml:space="preserve"> 4 éléments ont préalablement été validé alors l’électroaimant de la porte de sortie est </w:t>
       </w:r>
       <w:r>
         <w:rPr>
@@ -2230,6 +2319,14 @@
         </w:rPr>
         <w:t>désactivé</w:t>
       </w:r>
+      <w:r>
+        <w:rPr>
+          <w:bCs/>
+        </w:rPr>
+        <w:t>,</w:t>
+      </w:r>
+      <w:bookmarkStart w:id="0" w:name="_GoBack"/>
+      <w:bookmarkEnd w:id="0"/>
       <w:r>
         <w:rPr>
           <w:bCs/>
@@ -2782,10 +2879,32 @@
           <w:u w:val="single"/>
         </w:rPr>
       </w:pPr>
-      <w:r>
+    </w:p>
+    <w:p>
+      <w:pPr>
         <w:rPr>
           <w:u w:val="single"/>
         </w:rPr>
+      </w:pPr>
+    </w:p>
+    <w:p>
+      <w:pPr>
+        <w:rPr>
+          <w:u w:val="single"/>
+        </w:rPr>
+      </w:pPr>
+    </w:p>
+    <w:p>
+      <w:pPr>
+        <w:rPr>
+          <w:u w:val="single"/>
+        </w:rPr>
+      </w:pPr>
+      <w:r>
+        <w:rPr>
+          <w:u w:val="single"/>
+        </w:rPr>
+        <w:lastRenderedPageBreak/>
         <w:t xml:space="preserve">Les sorties de l’Arduino : </w:t>
       </w:r>
     </w:p>
@@ -2841,7 +2960,6 @@
           <w:sz w:val="24"/>
           <w:szCs w:val="24"/>
         </w:rPr>
-        <w:lastRenderedPageBreak/>
         <w:t>Condition </w:t>
       </w:r>
       <w:r>
@@ -3168,8 +3286,8 @@
       </w:pPr>
     </w:p>
     <w:sectPr>
-      <w:headerReference w:type="default" r:id="rId15"/>
-      <w:footerReference w:type="default" r:id="rId16"/>
+      <w:headerReference w:type="default" r:id="rId16"/>
+      <w:footerReference w:type="default" r:id="rId17"/>
       <w:pgSz w:w="11906" w:h="16838"/>
       <w:pgMar w:top="1417" w:right="1417" w:bottom="1417" w:left="1417" w:header="708" w:footer="708" w:gutter="0"/>
       <w:cols w:space="708"/>

</xml_diff>

<commit_message>
Ménage dans les dossiers et amélioration rapport
</commit_message>
<xml_diff>
--- a/Etudiants/Thomas/Rapport Projet/SFL5 Tâche etudiant 4.docx
+++ b/Etudiants/Thomas/Rapport Projet/SFL5 Tâche etudiant 4.docx
@@ -591,7 +591,7 @@
                     <pic:cNvPicPr/>
                   </pic:nvPicPr>
                   <pic:blipFill>
-                    <a:blip r:embed="rId7">
+                    <a:blip r:embed="rId8">
                       <a:extLst>
                         <a:ext uri="{28A0092B-C50C-407E-A947-70E740481C1C}">
                           <a14:useLocalDpi xmlns:a14="http://schemas.microsoft.com/office/drawing/2010/main" val="0"/>
@@ -659,7 +659,7 @@
                     <pic:cNvPicPr/>
                   </pic:nvPicPr>
                   <pic:blipFill>
-                    <a:blip r:embed="rId8">
+                    <a:blip r:embed="rId9">
                       <a:extLst>
                         <a:ext uri="{28A0092B-C50C-407E-A947-70E740481C1C}">
                           <a14:useLocalDpi xmlns:a14="http://schemas.microsoft.com/office/drawing/2010/main" val="0"/>
@@ -748,17 +748,40 @@
         </w:rPr>
       </w:pPr>
       <w:r>
+        <w:t>Mécanisme 5 </w:t>
+      </w:r>
+      <w:r>
+        <w:t xml:space="preserve">(l’élément EAU) </w:t>
+      </w:r>
+      <w:r>
+        <w:t xml:space="preserve">: </w:t>
+      </w:r>
+    </w:p>
+    <w:p>
+      <w:pPr>
+        <w:rPr>
+          <w:color w:val="4472C4" w:themeColor="accent1"/>
+        </w:rPr>
+      </w:pPr>
+    </w:p>
+    <w:p>
+      <w:pPr>
+        <w:rPr>
+          <w:u w:val="single"/>
+        </w:rPr>
+      </w:pPr>
+      <w:r>
         <w:rPr>
           <w:noProof/>
         </w:rPr>
         <w:drawing>
-          <wp:anchor distT="0" distB="0" distL="114300" distR="114300" simplePos="0" relativeHeight="251676672" behindDoc="0" locked="0" layoutInCell="1" allowOverlap="1" wp14:anchorId="0B706335" wp14:editId="6A274B7A">
+          <wp:anchor distT="0" distB="0" distL="114300" distR="114300" simplePos="0" relativeHeight="251676672" behindDoc="0" locked="0" layoutInCell="1" allowOverlap="1" wp14:anchorId="0B706335" wp14:editId="4B1BBE30">
             <wp:simplePos x="0" y="0"/>
             <wp:positionH relativeFrom="margin">
-              <wp:posOffset>4072917</wp:posOffset>
+              <wp:posOffset>3466834</wp:posOffset>
             </wp:positionH>
             <wp:positionV relativeFrom="paragraph">
-              <wp:posOffset>270620</wp:posOffset>
+              <wp:posOffset>170519</wp:posOffset>
             </wp:positionV>
             <wp:extent cx="933450" cy="933450"/>
             <wp:effectExtent l="152400" t="152400" r="361950" b="361950"/>
@@ -775,7 +798,7 @@
                     <pic:cNvPicPr/>
                   </pic:nvPicPr>
                   <pic:blipFill>
-                    <a:blip r:embed="rId9" cstate="print">
+                    <a:blip r:embed="rId10" cstate="print">
                       <a:extLst>
                         <a:ext uri="{28A0092B-C50C-407E-A947-70E740481C1C}">
                           <a14:useLocalDpi xmlns:a14="http://schemas.microsoft.com/office/drawing/2010/main" val="0"/>
@@ -818,32 +841,9 @@
         </w:drawing>
       </w:r>
       <w:r>
-        <w:t>Mécanisme 5 </w:t>
-      </w:r>
-      <w:r>
-        <w:t xml:space="preserve">(l’élément EAU) </w:t>
-      </w:r>
-      <w:r>
-        <w:t xml:space="preserve">: </w:t>
-      </w:r>
-    </w:p>
-    <w:p>
-      <w:pPr>
-        <w:rPr>
-          <w:color w:val="4472C4" w:themeColor="accent1"/>
-        </w:rPr>
-      </w:pPr>
-    </w:p>
-    <w:p>
-      <w:pPr>
         <w:rPr>
           <w:u w:val="single"/>
         </w:rPr>
-      </w:pPr>
-      <w:r>
-        <w:rPr>
-          <w:u w:val="single"/>
-        </w:rPr>
         <w:t xml:space="preserve">Matériels utilisés : </w:t>
       </w:r>
     </w:p>
@@ -857,25 +857,17 @@
         <w:pStyle w:val="Sansinterligne"/>
       </w:pPr>
       <w:r>
-        <w:t>Capteur d’humidité (Water Sensor)</w:t>
-      </w:r>
-    </w:p>
-    <w:p>
-      <w:pPr>
-        <w:pStyle w:val="Sansinterligne"/>
-      </w:pPr>
-      <w:r>
         <w:rPr>
           <w:noProof/>
         </w:rPr>
         <w:drawing>
-          <wp:anchor distT="0" distB="0" distL="114300" distR="114300" simplePos="0" relativeHeight="251679744" behindDoc="0" locked="0" layoutInCell="1" allowOverlap="1" wp14:anchorId="7F6F5DC9" wp14:editId="5370BD35">
+          <wp:anchor distT="0" distB="0" distL="114300" distR="114300" simplePos="0" relativeHeight="251679744" behindDoc="0" locked="0" layoutInCell="1" allowOverlap="1" wp14:anchorId="7F6F5DC9" wp14:editId="5E492EC1">
             <wp:simplePos x="0" y="0"/>
             <wp:positionH relativeFrom="column">
-              <wp:posOffset>5189965</wp:posOffset>
+              <wp:posOffset>4987837</wp:posOffset>
             </wp:positionH>
             <wp:positionV relativeFrom="paragraph">
-              <wp:posOffset>5328</wp:posOffset>
+              <wp:posOffset>159238</wp:posOffset>
             </wp:positionV>
             <wp:extent cx="1041621" cy="1041621"/>
             <wp:effectExtent l="152400" t="152400" r="368300" b="368300"/>
@@ -892,7 +884,7 @@
                     <pic:cNvPicPr/>
                   </pic:nvPicPr>
                   <pic:blipFill>
-                    <a:blip r:embed="rId10" cstate="print">
+                    <a:blip r:embed="rId11" cstate="print">
                       <a:extLst>
                         <a:ext uri="{28A0092B-C50C-407E-A947-70E740481C1C}">
                           <a14:useLocalDpi xmlns:a14="http://schemas.microsoft.com/office/drawing/2010/main" val="0"/>
@@ -935,6 +927,14 @@
         </w:drawing>
       </w:r>
       <w:r>
+        <w:t>Capteur d’humidité (Water Sensor)</w:t>
+      </w:r>
+    </w:p>
+    <w:p>
+      <w:pPr>
+        <w:pStyle w:val="Sansinterligne"/>
+      </w:pPr>
+      <w:r>
         <w:t>Un Arduino Nano</w:t>
       </w:r>
     </w:p>
@@ -943,77 +943,13 @@
         <w:pStyle w:val="Sansinterligne"/>
       </w:pPr>
       <w:r>
-        <w:rPr>
-          <w:noProof/>
-        </w:rPr>
-        <w:drawing>
-          <wp:anchor distT="0" distB="0" distL="114300" distR="114300" simplePos="0" relativeHeight="251677696" behindDoc="0" locked="0" layoutInCell="1" allowOverlap="1" wp14:anchorId="11087B0E" wp14:editId="50A28F58">
-            <wp:simplePos x="0" y="0"/>
-            <wp:positionH relativeFrom="column">
-              <wp:posOffset>2786380</wp:posOffset>
-            </wp:positionH>
-            <wp:positionV relativeFrom="paragraph">
-              <wp:posOffset>6350</wp:posOffset>
-            </wp:positionV>
-            <wp:extent cx="1112224" cy="895350"/>
-            <wp:effectExtent l="152400" t="152400" r="354965" b="361950"/>
-            <wp:wrapNone/>
-            <wp:docPr id="7" name="Image 7" descr="Une image contenant équipement électronique&#10;&#10;Description générée automatiquement"/>
-            <wp:cNvGraphicFramePr>
-              <a:graphicFrameLocks xmlns:a="http://schemas.openxmlformats.org/drawingml/2006/main" noChangeAspect="1"/>
-            </wp:cNvGraphicFramePr>
-            <a:graphic xmlns:a="http://schemas.openxmlformats.org/drawingml/2006/main">
-              <a:graphicData uri="http://schemas.openxmlformats.org/drawingml/2006/picture">
-                <pic:pic xmlns:pic="http://schemas.openxmlformats.org/drawingml/2006/picture">
-                  <pic:nvPicPr>
-                    <pic:cNvPr id="7" name="Image Interrupteur a bascule.jpg"/>
-                    <pic:cNvPicPr/>
-                  </pic:nvPicPr>
-                  <pic:blipFill>
-                    <a:blip r:embed="rId11" cstate="print">
-                      <a:extLst>
-                        <a:ext uri="{28A0092B-C50C-407E-A947-70E740481C1C}">
-                          <a14:useLocalDpi xmlns:a14="http://schemas.microsoft.com/office/drawing/2010/main" val="0"/>
-                        </a:ext>
-                      </a:extLst>
-                    </a:blip>
-                    <a:stretch>
-                      <a:fillRect/>
-                    </a:stretch>
-                  </pic:blipFill>
-                  <pic:spPr>
-                    <a:xfrm>
-                      <a:off x="0" y="0"/>
-                      <a:ext cx="1112224" cy="895350"/>
-                    </a:xfrm>
-                    <a:prstGeom prst="rect">
-                      <a:avLst/>
-                    </a:prstGeom>
-                    <a:ln>
-                      <a:noFill/>
-                    </a:ln>
-                    <a:effectLst>
-                      <a:outerShdw blurRad="292100" dist="139700" dir="2700000" algn="tl" rotWithShape="0">
-                        <a:srgbClr val="333333">
-                          <a:alpha val="65000"/>
-                        </a:srgbClr>
-                      </a:outerShdw>
-                    </a:effectLst>
-                  </pic:spPr>
-                </pic:pic>
-              </a:graphicData>
-            </a:graphic>
-            <wp14:sizeRelH relativeFrom="margin">
-              <wp14:pctWidth>0</wp14:pctWidth>
-            </wp14:sizeRelH>
-            <wp14:sizeRelV relativeFrom="margin">
-              <wp14:pctHeight>0</wp14:pctHeight>
-            </wp14:sizeRelV>
-          </wp:anchor>
-        </w:drawing>
-      </w:r>
-      <w:r>
-        <w:t xml:space="preserve">Un interrupteur à bascule </w:t>
+        <w:t>Gâche électrique (Solénoïde</w:t>
+      </w:r>
+      <w:r>
+        <w:t xml:space="preserve"> 12 V</w:t>
+      </w:r>
+      <w:r>
+        <w:t>)</w:t>
       </w:r>
     </w:p>
     <w:p>
@@ -1021,7 +957,13 @@
         <w:pStyle w:val="Sansinterligne"/>
       </w:pPr>
       <w:r>
-        <w:t xml:space="preserve">Electroaimant </w:t>
+        <w:t xml:space="preserve">2 </w:t>
+      </w:r>
+      <w:r>
+        <w:t xml:space="preserve">Relais </w:t>
+      </w:r>
+      <w:r>
+        <w:t>(5 V à 220 V)</w:t>
       </w:r>
     </w:p>
     <w:p>
@@ -1029,7 +971,10 @@
         <w:pStyle w:val="Sansinterligne"/>
       </w:pPr>
       <w:r>
-        <w:t xml:space="preserve">Relais </w:t>
+        <w:t>Moteur d’une fontaine</w:t>
+      </w:r>
+      <w:r>
+        <w:t xml:space="preserve"> (220 V)</w:t>
       </w:r>
     </w:p>
     <w:p>
@@ -1037,7 +982,16 @@
         <w:pStyle w:val="Sansinterligne"/>
       </w:pPr>
       <w:r>
-        <w:t>Moteur d’une fontaine</w:t>
+        <w:t xml:space="preserve">2 LEDS et 2 Résistances (220 </w:t>
+      </w:r>
+      <w:r>
+        <w:rPr>
+          <w:rFonts w:cstheme="minorHAnsi"/>
+        </w:rPr>
+        <w:t>Ω</w:t>
+      </w:r>
+      <w:r>
+        <w:t>)</w:t>
       </w:r>
     </w:p>
     <w:p/>
@@ -1271,116 +1225,11 @@
       </w:pPr>
       <w:r>
         <w:lastRenderedPageBreak/>
-        <w:t>Selon l’état de l’interrupteur à bascule, un électroaimant est activé ou désactivé via un relais</w:t>
-      </w:r>
-      <w:r>
-        <w:t>, pour purger l’eau. Ce</w:t>
-      </w:r>
-      <w:r>
-        <w:t xml:space="preserve">la sert uniquement pour la maintenance du système par le gérant. </w:t>
-      </w:r>
-    </w:p>
-    <w:p>
-      <w:pPr>
-        <w:pStyle w:val="Sansinterligne"/>
-        <w:numPr>
-          <w:ilvl w:val="0"/>
-          <w:numId w:val="0"/>
-        </w:numPr>
-        <w:ind w:left="720"/>
-      </w:pPr>
-    </w:p>
-    <w:p>
-      <w:pPr>
-        <w:pStyle w:val="Sansinterligne"/>
-      </w:pPr>
-      <w:r>
         <w:t>L’élément EAU (LED) est allumé sur la tablette à destination des joueurs</w:t>
       </w:r>
       <w:r>
         <w:t>.</w:t>
       </w:r>
-    </w:p>
-    <w:p>
-      <w:pPr>
-        <w:rPr>
-          <w:u w:val="single"/>
-        </w:rPr>
-      </w:pPr>
-    </w:p>
-    <w:p>
-      <w:pPr>
-        <w:rPr>
-          <w:u w:val="single"/>
-        </w:rPr>
-      </w:pPr>
-      <w:r>
-        <w:rPr>
-          <w:u w:val="single"/>
-        </w:rPr>
-        <w:t xml:space="preserve">Interrupteur a bascule : </w:t>
-      </w:r>
-    </w:p>
-    <w:p>
-      <w:pPr>
-        <w:rPr>
-          <w:u w:val="single"/>
-        </w:rPr>
-      </w:pPr>
-    </w:p>
-    <w:p>
-      <w:r>
-        <w:t>Un interrupteur à bascule est un composant électrique qui contrôle le flux d'électricité dans un circuit à l'aide d'un levier mécanique à commande manuelle. Bien que ce type d'interrupteurs se présente sous différentes variétés, dans sa forme la plus simple, il s'agit essentiellement d'interrupteurs marche/arrêt pour tout circuit auquel ils sont connectés.</w:t>
-      </w:r>
-      <w:r>
-        <w:t xml:space="preserve"> </w:t>
-      </w:r>
-      <w:r>
-        <w:t>Par exemple, une personne peut installer un interrupteur à bascule dans sa voiture pour faire fonctionner un système d’éclairage intérieur DEL.</w:t>
-      </w:r>
-    </w:p>
-    <w:p/>
-    <w:p>
-      <w:pPr>
-        <w:rPr>
-          <w:u w:val="single"/>
-        </w:rPr>
-      </w:pPr>
-    </w:p>
-    <w:p>
-      <w:pPr>
-        <w:rPr>
-          <w:u w:val="single"/>
-        </w:rPr>
-      </w:pPr>
-    </w:p>
-    <w:p>
-      <w:pPr>
-        <w:rPr>
-          <w:u w:val="single"/>
-        </w:rPr>
-      </w:pPr>
-    </w:p>
-    <w:p>
-      <w:pPr>
-        <w:rPr>
-          <w:u w:val="single"/>
-        </w:rPr>
-      </w:pPr>
-    </w:p>
-    <w:p>
-      <w:pPr>
-        <w:rPr>
-          <w:u w:val="single"/>
-        </w:rPr>
-      </w:pPr>
-    </w:p>
-    <w:p>
-      <w:pPr>
-        <w:rPr>
-          <w:u w:val="single"/>
-        </w:rPr>
-      </w:pPr>
     </w:p>
     <w:p>
       <w:pPr>
@@ -1629,52 +1478,11 @@
           <w:u w:val="single"/>
         </w:rPr>
       </w:pPr>
-    </w:p>
-    <w:p>
-      <w:pPr>
+      <w:r>
         <w:rPr>
           <w:bCs/>
           <w:u w:val="single"/>
         </w:rPr>
-      </w:pPr>
-    </w:p>
-    <w:p>
-      <w:pPr>
-        <w:rPr>
-          <w:bCs/>
-          <w:u w:val="single"/>
-        </w:rPr>
-      </w:pPr>
-    </w:p>
-    <w:p>
-      <w:pPr>
-        <w:rPr>
-          <w:bCs/>
-          <w:u w:val="single"/>
-        </w:rPr>
-      </w:pPr>
-    </w:p>
-    <w:p>
-      <w:pPr>
-        <w:rPr>
-          <w:bCs/>
-          <w:u w:val="single"/>
-        </w:rPr>
-      </w:pPr>
-    </w:p>
-    <w:p>
-      <w:pPr>
-        <w:rPr>
-          <w:bCs/>
-          <w:u w:val="single"/>
-        </w:rPr>
-      </w:pPr>
-      <w:r>
-        <w:rPr>
-          <w:bCs/>
-          <w:u w:val="single"/>
-        </w:rPr>
-        <w:lastRenderedPageBreak/>
         <w:t xml:space="preserve">Les sorties de l’Arduino : </w:t>
       </w:r>
     </w:p>
@@ -1917,100 +1725,6 @@
           <w:szCs w:val="24"/>
         </w:rPr>
         <w:t xml:space="preserve"> </w:t>
-      </w:r>
-    </w:p>
-    <w:p>
-      <w:pPr>
-        <w:pStyle w:val="Sansinterligne"/>
-      </w:pPr>
-      <w:r>
-        <w:t>S_Purge</w:t>
-      </w:r>
-    </w:p>
-    <w:p>
-      <w:pPr>
-        <w:pStyle w:val="Paragraphedeliste"/>
-        <w:numPr>
-          <w:ilvl w:val="1"/>
-          <w:numId w:val="4"/>
-        </w:numPr>
-        <w:rPr>
-          <w:color w:val="FF0000"/>
-          <w:sz w:val="24"/>
-          <w:szCs w:val="24"/>
-        </w:rPr>
-      </w:pPr>
-      <w:r>
-        <w:rPr>
-          <w:sz w:val="24"/>
-          <w:szCs w:val="24"/>
-        </w:rPr>
-        <w:t>Rôle </w:t>
-      </w:r>
-      <w:r>
-        <w:rPr>
-          <w:color w:val="FF0000"/>
-          <w:sz w:val="24"/>
-          <w:szCs w:val="24"/>
-        </w:rPr>
-        <w:t>: Activer/désactiver une gâche électrique via un relais pour purger l’eau.</w:t>
-      </w:r>
-    </w:p>
-    <w:p>
-      <w:pPr>
-        <w:pStyle w:val="Paragraphedeliste"/>
-        <w:numPr>
-          <w:ilvl w:val="1"/>
-          <w:numId w:val="4"/>
-        </w:numPr>
-        <w:rPr>
-          <w:sz w:val="24"/>
-          <w:szCs w:val="24"/>
-        </w:rPr>
-      </w:pPr>
-      <w:r>
-        <w:rPr>
-          <w:sz w:val="24"/>
-          <w:szCs w:val="24"/>
-        </w:rPr>
-        <w:t xml:space="preserve">Condition : </w:t>
-      </w:r>
-      <w:r>
-        <w:rPr>
-          <w:color w:val="FF0000"/>
-          <w:sz w:val="24"/>
-          <w:szCs w:val="24"/>
-        </w:rPr>
-        <w:t>Si E2 est à 1 alors activer la sortie, sinon, désactiver la sortie.</w:t>
-      </w:r>
-    </w:p>
-    <w:p>
-      <w:pPr>
-        <w:pStyle w:val="Paragraphedeliste"/>
-        <w:numPr>
-          <w:ilvl w:val="1"/>
-          <w:numId w:val="4"/>
-        </w:numPr>
-        <w:rPr>
-          <w:color w:val="70AD47" w:themeColor="accent6"/>
-          <w:sz w:val="24"/>
-          <w:szCs w:val="24"/>
-        </w:rPr>
-      </w:pPr>
-      <w:r>
-        <w:rPr>
-          <w:sz w:val="24"/>
-          <w:szCs w:val="24"/>
-        </w:rPr>
-        <w:t xml:space="preserve">Voltage : </w:t>
-      </w:r>
-      <w:r>
-        <w:rPr>
-          <w:color w:val="FF0000"/>
-          <w:sz w:val="24"/>
-          <w:szCs w:val="24"/>
-        </w:rPr>
-        <w:t>0-5V</w:t>
       </w:r>
     </w:p>
     <w:p>
@@ -2212,6 +1926,9 @@
       <w:r>
         <w:t xml:space="preserve">Bouton poussoir </w:t>
       </w:r>
+      <w:r>
+        <w:t>(5 V)</w:t>
+      </w:r>
     </w:p>
     <w:p>
       <w:pPr>
@@ -2244,24 +1961,57 @@
       <w:r>
         <w:t xml:space="preserve">Electroaimant </w:t>
       </w:r>
+      <w:r>
+        <w:t xml:space="preserve">(  </w:t>
+      </w:r>
     </w:p>
     <w:p>
       <w:pPr>
         <w:pStyle w:val="Sansinterligne"/>
       </w:pPr>
       <w:r>
+        <w:t xml:space="preserve">5 </w:t>
+      </w:r>
+      <w:r>
         <w:t>L</w:t>
       </w:r>
       <w:r>
         <w:t>ED</w:t>
       </w:r>
+      <w:r>
+        <w:t>S et 5 Résistances (</w:t>
+      </w:r>
+      <w:r>
+        <w:t xml:space="preserve">220 </w:t>
+      </w:r>
+      <w:r>
+        <w:rPr>
+          <w:rFonts w:cstheme="minorHAnsi"/>
+        </w:rPr>
+        <w:t>Ω</w:t>
+      </w:r>
+      <w:r>
+        <w:rPr>
+          <w:rFonts w:cstheme="minorHAnsi"/>
+        </w:rPr>
+        <w:t>)</w:t>
+      </w:r>
     </w:p>
     <w:p>
       <w:pPr>
         <w:pStyle w:val="Sansinterligne"/>
       </w:pPr>
       <w:r>
+        <w:t xml:space="preserve">1 </w:t>
+      </w:r>
+      <w:r>
         <w:t>Relais</w:t>
+      </w:r>
+      <w:r>
+        <w:t xml:space="preserve"> </w:t>
+      </w:r>
+      <w:r>
+        <w:t>(5 V à 220 V)</w:t>
       </w:r>
     </w:p>
     <w:p/>
@@ -3013,76 +2763,13 @@
     </w:p>
     <w:p>
       <w:pPr>
-        <w:pStyle w:val="Titre2"/>
-      </w:pPr>
-      <w:r>
-        <w:t>Développement de l’application sur Raspberry</w:t>
-      </w:r>
-      <w:r>
-        <w:t> :</w:t>
-      </w:r>
-    </w:p>
-    <w:p>
-      <w:r>
-        <w:t>Pour cette partie, le PC de supervision doit pouvoir gérer et visualiser à distance l’état de chacun des mécanismes via une application WEB. De plus il doit pouvoir récupérer les informations transmis par les mécanismes depuis la Raspberry.</w:t>
-      </w:r>
-      <w:r>
-        <w:t xml:space="preserve"> </w:t>
-      </w:r>
-    </w:p>
-    <w:p/>
-    <w:p>
-      <w:r>
-        <w:t xml:space="preserve">La Raspberry relié par liaison I2C avec </w:t>
-      </w:r>
-      <w:r>
-        <w:t>tous les mécanismes,</w:t>
-      </w:r>
-      <w:r>
-        <w:t xml:space="preserve"> (les 9 Arduino Nano) reçois toutes les informations </w:t>
-      </w:r>
-      <w:r>
-        <w:t xml:space="preserve">des mécanismes qui ensuite les envois par sockets au PC de supervision. </w:t>
-      </w:r>
-      <w:r>
-        <w:t>L’installation et la configuration de la Raspberry seras faites en commun avec l’étudiant 1.</w:t>
-      </w:r>
-    </w:p>
-    <w:p/>
-    <w:p>
-      <w:pPr>
         <w:pStyle w:val="Sansinterligne"/>
       </w:pPr>
       <w:r>
-        <w:rPr>
-          <w:b/>
-          <w:bCs/>
-        </w:rPr>
-        <w:t>Langage de développement :</w:t>
-      </w:r>
-      <w:r>
-        <w:t xml:space="preserve"> Programmation par sockets en Python</w:t>
-      </w:r>
-      <w:r>
-        <w:t>.</w:t>
-      </w:r>
-    </w:p>
-    <w:p>
-      <w:pPr>
-        <w:pStyle w:val="Sansinterligne"/>
-      </w:pPr>
-      <w:r>
-        <w:rPr>
-          <w:b/>
-          <w:bCs/>
-        </w:rPr>
-        <w:t>Logiciel utilisé :</w:t>
-      </w:r>
-      <w:r>
-        <w:t xml:space="preserve"> Putty (Émulateur de terminal)</w:t>
-      </w:r>
-      <w:r>
-        <w:t>.</w:t>
+        <w:t>S2</w:t>
+      </w:r>
+      <w:r>
+        <w:tab/>
       </w:r>
     </w:p>
     <w:p>
@@ -3092,11 +2779,10 @@
           <w:ilvl w:val="0"/>
           <w:numId w:val="0"/>
         </w:numPr>
-        <w:rPr>
-          <w:b/>
-          <w:bCs/>
-        </w:rPr>
-      </w:pPr>
+        <w:ind w:left="1416"/>
+      </w:pPr>
+      <w:bookmarkStart w:id="0" w:name="_GoBack"/>
+      <w:bookmarkEnd w:id="0"/>
     </w:p>
     <w:p>
       <w:pPr>
@@ -3105,22 +2791,8 @@
           <w:ilvl w:val="0"/>
           <w:numId w:val="0"/>
         </w:numPr>
-        <w:rPr>
-          <w:u w:val="single"/>
-        </w:rPr>
-      </w:pPr>
-      <w:r>
-        <w:rPr>
-          <w:u w:val="single"/>
-        </w:rPr>
-        <w:t>Raspberry (Définition)</w:t>
-      </w:r>
-      <w:r>
-        <w:rPr>
-          <w:u w:val="single"/>
-        </w:rPr>
-        <w:t> :</w:t>
-      </w:r>
+        <w:ind w:left="1416"/>
+      </w:pPr>
     </w:p>
     <w:p>
       <w:pPr>
@@ -3129,10 +2801,82 @@
           <w:ilvl w:val="0"/>
           <w:numId w:val="0"/>
         </w:numPr>
-        <w:rPr>
-          <w:u w:val="single"/>
-        </w:rPr>
-      </w:pPr>
+        <w:ind w:left="1416"/>
+      </w:pPr>
+    </w:p>
+    <w:p>
+      <w:pPr>
+        <w:pStyle w:val="Titre2"/>
+      </w:pPr>
+      <w:r>
+        <w:t>Développement de l’application sur Raspberry</w:t>
+      </w:r>
+      <w:r>
+        <w:t> :</w:t>
+      </w:r>
+    </w:p>
+    <w:p>
+      <w:r>
+        <w:t>Pour cette partie, le PC de supervision doit pouvoir gérer et visualiser à distance l’état de chacun des mécanismes via une application WEB. De plus il doit pouvoir récupérer les informations transmis par les mécanismes depuis la Raspberry.</w:t>
+      </w:r>
+      <w:r>
+        <w:t xml:space="preserve"> </w:t>
+      </w:r>
+    </w:p>
+    <w:p/>
+    <w:p>
+      <w:r>
+        <w:t xml:space="preserve">La Raspberry relié par liaison I2C avec </w:t>
+      </w:r>
+      <w:r>
+        <w:t>tous les mécanismes,</w:t>
+      </w:r>
+      <w:r>
+        <w:t xml:space="preserve"> (les 9 Arduino Nano) reçois toutes les informations </w:t>
+      </w:r>
+      <w:r>
+        <w:t xml:space="preserve">des mécanismes qui ensuite les envois par sockets au PC de supervision. </w:t>
+      </w:r>
+      <w:r>
+        <w:t>L’installation et la configuration de la Raspberry seras faites en commun avec l’étudiant 1.</w:t>
+      </w:r>
+    </w:p>
+    <w:p/>
+    <w:p>
+      <w:pPr>
+        <w:pStyle w:val="Sansinterligne"/>
+      </w:pPr>
+      <w:r>
+        <w:rPr>
+          <w:b/>
+          <w:bCs/>
+        </w:rPr>
+        <w:t>Langage de développement :</w:t>
+      </w:r>
+      <w:r>
+        <w:t xml:space="preserve"> Programmation par sockets en Python</w:t>
+      </w:r>
+      <w:r>
+        <w:t>.</w:t>
+      </w:r>
+    </w:p>
+    <w:p>
+      <w:pPr>
+        <w:pStyle w:val="Sansinterligne"/>
+      </w:pPr>
+      <w:r>
+        <w:rPr>
+          <w:b/>
+          <w:bCs/>
+        </w:rPr>
+        <w:t>Logiciel utilisé :</w:t>
+      </w:r>
+      <w:r>
+        <w:t xml:space="preserve"> Putty (Émulateur de terminal)</w:t>
+      </w:r>
+      <w:r>
+        <w:t>.</w:t>
+      </w:r>
     </w:p>
     <w:p>
       <w:pPr>
@@ -3141,10 +2885,11 @@
           <w:ilvl w:val="0"/>
           <w:numId w:val="0"/>
         </w:numPr>
-      </w:pPr>
-      <w:r>
-        <w:t>Le Raspberry pi est un nano ordinateur de la taille d'une carte de crédit que l'on peut brancher à un écran et utilisé comme un ordinateur standard. Sa petite taille, et son prix intéressant fait du Raspberry pi un produit idéal pour tester différentes choses, et notamment la création d'un serveur Web chez soi.</w:t>
-      </w:r>
+        <w:rPr>
+          <w:b/>
+          <w:bCs/>
+        </w:rPr>
+      </w:pPr>
     </w:p>
     <w:p>
       <w:pPr>
@@ -3153,6 +2898,54 @@
           <w:ilvl w:val="0"/>
           <w:numId w:val="0"/>
         </w:numPr>
+        <w:rPr>
+          <w:u w:val="single"/>
+        </w:rPr>
+      </w:pPr>
+      <w:r>
+        <w:rPr>
+          <w:u w:val="single"/>
+        </w:rPr>
+        <w:t>Raspberry (Définition)</w:t>
+      </w:r>
+      <w:r>
+        <w:rPr>
+          <w:u w:val="single"/>
+        </w:rPr>
+        <w:t> :</w:t>
+      </w:r>
+    </w:p>
+    <w:p>
+      <w:pPr>
+        <w:pStyle w:val="Sansinterligne"/>
+        <w:numPr>
+          <w:ilvl w:val="0"/>
+          <w:numId w:val="0"/>
+        </w:numPr>
+        <w:rPr>
+          <w:u w:val="single"/>
+        </w:rPr>
+      </w:pPr>
+    </w:p>
+    <w:p>
+      <w:pPr>
+        <w:pStyle w:val="Sansinterligne"/>
+        <w:numPr>
+          <w:ilvl w:val="0"/>
+          <w:numId w:val="0"/>
+        </w:numPr>
+      </w:pPr>
+      <w:r>
+        <w:t>Le Raspberry pi est un nano ordinateur de la taille d'une carte de crédit que l'on peut brancher à un écran et utilisé comme un ordinateur standard. Sa petite taille, et son prix intéressant fait du Raspberry pi un produit idéal pour tester différentes choses, et notamment la création d'un serveur Web chez soi.</w:t>
+      </w:r>
+    </w:p>
+    <w:p>
+      <w:pPr>
+        <w:pStyle w:val="Sansinterligne"/>
+        <w:numPr>
+          <w:ilvl w:val="0"/>
+          <w:numId w:val="0"/>
+        </w:numPr>
       </w:pPr>
     </w:p>
     <w:p>
@@ -3238,45 +3031,14 @@
         <w:t>NetBeans + plugin PHP</w:t>
       </w:r>
     </w:p>
-    <w:p/>
-    <w:p>
-      <w:pPr>
-        <w:rPr>
-          <w:b/>
-          <w:bCs/>
-        </w:rPr>
-      </w:pPr>
-    </w:p>
-    <w:p>
-      <w:pPr>
-        <w:rPr>
-          <w:b/>
-          <w:bCs/>
-        </w:rPr>
-      </w:pPr>
-    </w:p>
-    <w:p>
-      <w:pPr>
-        <w:rPr>
-          <w:b/>
-          <w:bCs/>
-        </w:rPr>
-      </w:pPr>
-    </w:p>
-    <w:p>
-      <w:pPr>
-        <w:rPr>
-          <w:b/>
-          <w:bCs/>
-        </w:rPr>
-      </w:pPr>
-    </w:p>
-    <w:p>
-      <w:pPr>
-        <w:rPr>
-          <w:b/>
-          <w:bCs/>
-        </w:rPr>
+    <w:p>
+      <w:pPr>
+        <w:spacing w:after="160"/>
+      </w:pPr>
+    </w:p>
+    <w:p>
+      <w:pPr>
+        <w:spacing w:after="160"/>
       </w:pPr>
     </w:p>
     <w:p>
@@ -3559,7 +3321,7 @@
           <w:szCs w:val="20"/>
         </w:rPr>
       </w:pPr>
-      <w:bookmarkStart w:id="0" w:name="_Hlk30488230"/>
+      <w:bookmarkStart w:id="1" w:name="_Hlk30488230"/>
       <w:r>
         <w:rPr>
           <w:rFonts w:cstheme="minorHAnsi"/>
@@ -3629,7 +3391,7 @@
         <w:t xml:space="preserve"> et les traiter </w:t>
       </w:r>
     </w:p>
-    <w:bookmarkEnd w:id="0"/>
+    <w:bookmarkEnd w:id="1"/>
     <w:p>
       <w:pPr>
         <w:autoSpaceDE w:val="0"/>
@@ -7085,8 +6847,6 @@
     </w:p>
     <w:p/>
     <w:p>
-      <w:bookmarkStart w:id="1" w:name="_GoBack"/>
-      <w:bookmarkEnd w:id="1"/>
       <w:r>
         <w:t>La société propose à ce jour deux salles d’Escape Game pour adultes. L’une d’elle, nommée « Guerre de territoire » utilise de nombreux capteurs permettant d’actionner divers éléments, tels l’ouverture de portes, le déplacement d’objet, l’affichage de messages, etc. Le système technique développé par le gérant de la société n’est pas toujours fiable. En conséquence, l’employé en charge de la supervision durant le jeu doit parfois activer manuellement certains mécanismes. Cela demande une attention très importante du superviseur et risque également de diminuer la satisfaction des joueurs.</w:t>
       </w:r>
@@ -7183,27 +6943,14 @@
     <w:r>
       <w:t>/</w:t>
     </w:r>
-    <w:r>
-      <w:fldChar w:fldCharType="begin"/>
-    </w:r>
-    <w:r>
-      <w:instrText xml:space="preserve"> NUMPAGES   \* MERGEFORMAT </w:instrText>
-    </w:r>
-    <w:r>
-      <w:fldChar w:fldCharType="separate"/>
-    </w:r>
-    <w:r>
-      <w:rPr>
-        <w:noProof/>
-      </w:rPr>
-      <w:t>2</w:t>
-    </w:r>
-    <w:r>
-      <w:rPr>
-        <w:noProof/>
-      </w:rPr>
-      <w:fldChar w:fldCharType="end"/>
-    </w:r>
+    <w:fldSimple w:instr=" NUMPAGES   \* MERGEFORMAT ">
+      <w:r>
+        <w:rPr>
+          <w:noProof/>
+        </w:rPr>
+        <w:t>2</w:t>
+      </w:r>
+    </w:fldSimple>
   </w:p>
 </w:ftr>
 </file>
@@ -10607,4 +10354,16 @@
     </a:ext>
   </a:extLst>
 </a:theme>
+</file>
+
+<file path=customXml/item1.xml><?xml version="1.0" encoding="utf-8"?>
+<b:Sources xmlns:b="http://schemas.openxmlformats.org/officeDocument/2006/bibliography" xmlns="http://schemas.openxmlformats.org/officeDocument/2006/bibliography" SelectedStyle="\APASixthEditionOfficeOnline.xsl" StyleName="APA" Version="6"/>
+</file>
+
+<file path=customXml/itemProps1.xml><?xml version="1.0" encoding="utf-8"?>
+<ds:datastoreItem xmlns:ds="http://schemas.openxmlformats.org/officeDocument/2006/customXml" ds:itemID="{8DB88AAB-5300-48B4-A894-FF9CC061EF93}">
+  <ds:schemaRefs>
+    <ds:schemaRef ds:uri="http://schemas.openxmlformats.org/officeDocument/2006/bibliography"/>
+  </ds:schemaRefs>
+</ds:datastoreItem>
 </file>
</xml_diff>

<commit_message>
schéma éléctrique 4 éléments
</commit_message>
<xml_diff>
--- a/Etudiants/Thomas/Rapport Projet/SFL5 Tâche etudiant 4.docx
+++ b/Etudiants/Thomas/Rapport Projet/SFL5 Tâche etudiant 4.docx
@@ -1979,22 +1979,13 @@
         <w:t>ED</w:t>
       </w:r>
       <w:r>
-        <w:t>S et 5 Résistances (</w:t>
-      </w:r>
-      <w:r>
-        <w:t xml:space="preserve">220 </w:t>
-      </w:r>
-      <w:r>
-        <w:rPr>
-          <w:rFonts w:cstheme="minorHAnsi"/>
-        </w:rPr>
-        <w:t>Ω</w:t>
-      </w:r>
-      <w:r>
-        <w:rPr>
-          <w:rFonts w:cstheme="minorHAnsi"/>
-        </w:rPr>
-        <w:t>)</w:t>
+        <w:t xml:space="preserve">S et 5 Résistances (220 </w:t>
+      </w:r>
+      <w:r>
+        <w:rPr>
+          <w:rFonts w:cstheme="minorHAnsi"/>
+        </w:rPr>
+        <w:t>Ω)</w:t>
       </w:r>
     </w:p>
     <w:p>
@@ -2008,10 +1999,7 @@
         <w:t>Relais</w:t>
       </w:r>
       <w:r>
-        <w:t xml:space="preserve"> </w:t>
-      </w:r>
-      <w:r>
-        <w:t>(5 V à 220 V)</w:t>
+        <w:t xml:space="preserve"> (5 V à 220 V)</w:t>
       </w:r>
     </w:p>
     <w:p/>
@@ -2647,6 +2635,8 @@
           <w:u w:val="single"/>
         </w:rPr>
       </w:pPr>
+      <w:bookmarkStart w:id="0" w:name="_GoBack"/>
+      <w:bookmarkEnd w:id="0"/>
     </w:p>
     <w:p>
       <w:pPr>
@@ -2781,8 +2771,6 @@
         </w:numPr>
         <w:ind w:left="1416"/>
       </w:pPr>
-      <w:bookmarkStart w:id="0" w:name="_GoBack"/>
-      <w:bookmarkEnd w:id="0"/>
     </w:p>
     <w:p>
       <w:pPr>
@@ -6943,14 +6931,27 @@
     <w:r>
       <w:t>/</w:t>
     </w:r>
-    <w:fldSimple w:instr=" NUMPAGES   \* MERGEFORMAT ">
-      <w:r>
-        <w:rPr>
-          <w:noProof/>
-        </w:rPr>
-        <w:t>2</w:t>
-      </w:r>
-    </w:fldSimple>
+    <w:r>
+      <w:fldChar w:fldCharType="begin"/>
+    </w:r>
+    <w:r>
+      <w:instrText xml:space="preserve"> NUMPAGES   \* MERGEFORMAT </w:instrText>
+    </w:r>
+    <w:r>
+      <w:fldChar w:fldCharType="separate"/>
+    </w:r>
+    <w:r>
+      <w:rPr>
+        <w:noProof/>
+      </w:rPr>
+      <w:t>2</w:t>
+    </w:r>
+    <w:r>
+      <w:rPr>
+        <w:noProof/>
+      </w:rPr>
+      <w:fldChar w:fldCharType="end"/>
+    </w:r>
   </w:p>
 </w:ftr>
 </file>
@@ -10361,7 +10362,7 @@
 </file>
 
 <file path=customXml/itemProps1.xml><?xml version="1.0" encoding="utf-8"?>
-<ds:datastoreItem xmlns:ds="http://schemas.openxmlformats.org/officeDocument/2006/customXml" ds:itemID="{8DB88AAB-5300-48B4-A894-FF9CC061EF93}">
+<ds:datastoreItem xmlns:ds="http://schemas.openxmlformats.org/officeDocument/2006/customXml" ds:itemID="{E08F5757-BD3B-4147-80E0-06950CAAAFF9}">
   <ds:schemaRefs>
     <ds:schemaRef ds:uri="http://schemas.openxmlformats.org/officeDocument/2006/bibliography"/>
   </ds:schemaRefs>

</xml_diff>